<commit_message>
comparaison de semaine 4
</commit_message>
<xml_diff>
--- a/Personnel/RapportDeProjet_306_SamuelSallaku.docx
+++ b/Personnel/RapportDeProjet_306_SamuelSallaku.docx
@@ -1639,7 +1639,7 @@
             <w:noProof/>
             <w:webHidden/>
           </w:rPr>
-          <w:t>7</w:t>
+          <w:t>8</w:t>
         </w:r>
         <w:r>
           <w:rPr>
@@ -1735,7 +1735,7 @@
             <w:noProof/>
             <w:webHidden/>
           </w:rPr>
-          <w:t>7</w:t>
+          <w:t>8</w:t>
         </w:r>
         <w:r>
           <w:rPr>
@@ -1831,7 +1831,7 @@
             <w:noProof/>
             <w:webHidden/>
           </w:rPr>
-          <w:t>7</w:t>
+          <w:t>8</w:t>
         </w:r>
         <w:r>
           <w:rPr>
@@ -1927,7 +1927,7 @@
             <w:noProof/>
             <w:webHidden/>
           </w:rPr>
-          <w:t>7</w:t>
+          <w:t>8</w:t>
         </w:r>
         <w:r>
           <w:rPr>
@@ -2027,7 +2027,7 @@
             <w:noProof/>
             <w:webHidden/>
           </w:rPr>
-          <w:t>8</w:t>
+          <w:t>9</w:t>
         </w:r>
         <w:r>
           <w:rPr>
@@ -2123,7 +2123,7 @@
             <w:noProof/>
             <w:webHidden/>
           </w:rPr>
-          <w:t>8</w:t>
+          <w:t>9</w:t>
         </w:r>
         <w:r>
           <w:rPr>
@@ -2219,7 +2219,7 @@
             <w:noProof/>
             <w:webHidden/>
           </w:rPr>
-          <w:t>8</w:t>
+          <w:t>9</w:t>
         </w:r>
         <w:r>
           <w:rPr>
@@ -2315,7 +2315,7 @@
             <w:noProof/>
             <w:webHidden/>
           </w:rPr>
-          <w:t>8</w:t>
+          <w:t>9</w:t>
         </w:r>
         <w:r>
           <w:rPr>
@@ -2415,7 +2415,7 @@
             <w:noProof/>
             <w:webHidden/>
           </w:rPr>
-          <w:t>8</w:t>
+          <w:t>9</w:t>
         </w:r>
         <w:r>
           <w:rPr>
@@ -2511,7 +2511,7 @@
             <w:noProof/>
             <w:webHidden/>
           </w:rPr>
-          <w:t>8</w:t>
+          <w:t>9</w:t>
         </w:r>
         <w:r>
           <w:rPr>
@@ -2607,7 +2607,7 @@
             <w:noProof/>
             <w:webHidden/>
           </w:rPr>
-          <w:t>8</w:t>
+          <w:t>9</w:t>
         </w:r>
         <w:r>
           <w:rPr>
@@ -2703,7 +2703,7 @@
             <w:noProof/>
             <w:webHidden/>
           </w:rPr>
-          <w:t>8</w:t>
+          <w:t>9</w:t>
         </w:r>
         <w:r>
           <w:rPr>
@@ -2803,7 +2803,7 @@
             <w:noProof/>
             <w:webHidden/>
           </w:rPr>
-          <w:t>8</w:t>
+          <w:t>9</w:t>
         </w:r>
         <w:r>
           <w:rPr>
@@ -3560,7 +3560,15 @@
       <w:bookmarkEnd w:id="19"/>
       <w:bookmarkEnd w:id="20"/>
       <w:r>
-        <w:t>Un endroit pour manger sur le toit</w:t>
+        <w:t xml:space="preserve">Un </w:t>
+      </w:r>
+      <w:proofErr w:type="spellStart"/>
+      <w:r>
+        <w:t>Un</w:t>
+      </w:r>
+      <w:proofErr w:type="spellEnd"/>
+      <w:r>
+        <w:t xml:space="preserve"> endroit pour manger sur le toit</w:t>
       </w:r>
     </w:p>
     <w:tbl>
@@ -3578,7 +3586,7 @@
           <w:left w:w="10" w:type="dxa"/>
           <w:right w:w="10" w:type="dxa"/>
         </w:tblCellMar>
-        <w:tblLook w:val="04A0" w:firstRow="1" w:lastRow="0" w:firstColumn="1" w:lastColumn="0" w:noHBand="0" w:noVBand="1"/>
+        <w:tblLook w:val="0000" w:firstRow="0" w:lastRow="0" w:firstColumn="0" w:lastColumn="0" w:noHBand="0" w:noVBand="0"/>
       </w:tblPr>
       <w:tblGrid>
         <w:gridCol w:w="9090"/>
@@ -3628,11 +3636,11 @@
                 <w:left w:w="10" w:type="dxa"/>
                 <w:right w:w="10" w:type="dxa"/>
               </w:tblCellMar>
-              <w:tblLook w:val="04A0" w:firstRow="1" w:lastRow="0" w:firstColumn="1" w:lastColumn="0" w:noHBand="0" w:noVBand="1"/>
+              <w:tblLook w:val="0000" w:firstRow="0" w:lastRow="0" w:firstColumn="0" w:lastColumn="0" w:noHBand="0" w:noVBand="0"/>
             </w:tblPr>
             <w:tblGrid>
-              <w:gridCol w:w="1881"/>
-              <w:gridCol w:w="7189"/>
+              <w:gridCol w:w="1890"/>
+              <w:gridCol w:w="7180"/>
             </w:tblGrid>
             <w:tr>
               <w:tc>
@@ -3673,7 +3681,7 @@
                 </w:tcPr>
                 <w:p>
                   <w:r>
-                    <w:t>Il faut au moins 10 tables</w:t>
+                    <w:t>Il y a 10 tables</w:t>
                   </w:r>
                 </w:p>
               </w:tc>
@@ -3695,7 +3703,7 @@
                 </w:tcPr>
                 <w:p>
                   <w:r>
-                    <w:t>Il faut au moins 40 chaises</w:t>
+                    <w:t>Il y a 40 chaises</w:t>
                   </w:r>
                 </w:p>
               </w:tc>
@@ -3717,7 +3725,7 @@
                 </w:tcPr>
                 <w:p>
                   <w:r>
-                    <w:t xml:space="preserve">Il faut une cabane pour pouvoir ranger le </w:t>
+                    <w:t xml:space="preserve">Il y a une cabane pour pouvoir ranger le </w:t>
                   </w:r>
                   <w:proofErr w:type="spellStart"/>
                   <w:r>
@@ -3744,7 +3752,7 @@
                 </w:tcPr>
                 <w:p>
                   <w:r>
-                    <w:t>Il faut 3 poubelles</w:t>
+                    <w:t>Il y a 3 poubelles</w:t>
                   </w:r>
                 </w:p>
               </w:tc>
@@ -3771,7 +3779,7 @@
                 </w:tcPr>
                 <w:p>
                   <w:r>
-                    <w:t xml:space="preserve">Il faut de la </w:t>
+                    <w:t xml:space="preserve">Il y a de la </w:t>
                   </w:r>
                   <w:proofErr w:type="spellStart"/>
                   <w:r>
@@ -3809,7 +3817,7 @@
                 </w:tcPr>
                 <w:p>
                   <w:r>
-                    <w:t xml:space="preserve">Il faut une </w:t>
+                    <w:t xml:space="preserve">Il y a une </w:t>
                   </w:r>
                   <w:proofErr w:type="spellStart"/>
                   <w:r>
@@ -3852,7 +3860,7 @@
                 </w:tcPr>
                 <w:p>
                   <w:r>
-                    <w:t xml:space="preserve">Il faut des </w:t>
+                    <w:t xml:space="preserve">Il y a des </w:t>
                   </w:r>
                   <w:proofErr w:type="spellStart"/>
                   <w:r>
@@ -3907,7 +3915,7 @@
           <w:left w:w="10" w:type="dxa"/>
           <w:right w:w="10" w:type="dxa"/>
         </w:tblCellMar>
-        <w:tblLook w:val="04A0" w:firstRow="1" w:lastRow="0" w:firstColumn="1" w:lastColumn="0" w:noHBand="0" w:noVBand="1"/>
+        <w:tblLook w:val="0000" w:firstRow="0" w:lastRow="0" w:firstColumn="0" w:lastColumn="0" w:noHBand="0" w:noVBand="0"/>
       </w:tblPr>
       <w:tblGrid>
         <w:gridCol w:w="9090"/>
@@ -3952,11 +3960,11 @@
                 <w:left w:w="10" w:type="dxa"/>
                 <w:right w:w="10" w:type="dxa"/>
               </w:tblCellMar>
-              <w:tblLook w:val="04A0" w:firstRow="1" w:lastRow="0" w:firstColumn="1" w:lastColumn="0" w:noHBand="0" w:noVBand="1"/>
+              <w:tblLook w:val="0000" w:firstRow="0" w:lastRow="0" w:firstColumn="0" w:lastColumn="0" w:noHBand="0" w:noVBand="0"/>
             </w:tblPr>
             <w:tblGrid>
-              <w:gridCol w:w="1962"/>
-              <w:gridCol w:w="7108"/>
+              <w:gridCol w:w="1888"/>
+              <w:gridCol w:w="7182"/>
             </w:tblGrid>
             <w:tr>
               <w:tc>
@@ -4201,7 +4209,7 @@
                 </w:tcPr>
                 <w:p>
                   <w:r>
-                    <w:t>Il y a 10x 25kg, 10x 20kg, 10x 15kg, 14x 10kg, 16x 5kg, 20x 2,5kg, 20x 2kg, 20x 1kg</w:t>
+                    <w:t>Il y a 10x 25kg, 10x 20kg, 10x 15kg, 14x 10kg, 16x 5kg, 20x 2,5kg, 20x 2kg, 20x 1kg plate</w:t>
                   </w:r>
                 </w:p>
               </w:tc>
@@ -4240,7 +4248,7 @@
           <w:left w:w="10" w:type="dxa"/>
           <w:right w:w="10" w:type="dxa"/>
         </w:tblCellMar>
-        <w:tblLook w:val="04A0" w:firstRow="1" w:lastRow="0" w:firstColumn="1" w:lastColumn="0" w:noHBand="0" w:noVBand="1"/>
+        <w:tblLook w:val="0000" w:firstRow="0" w:lastRow="0" w:firstColumn="0" w:lastColumn="0" w:noHBand="0" w:noVBand="0"/>
       </w:tblPr>
       <w:tblGrid>
         <w:gridCol w:w="9090"/>
@@ -4252,7 +4260,15 @@
           </w:tcPr>
           <w:p>
             <w:r>
-              <w:t>En tant qu'utilisateur du bâtiment, Je veux des vestiaires Pour pouvoir me changer pour la salle de sport</w:t>
+              <w:t xml:space="preserve">En tant qu'utilisateur du bâtiment, Je veux des </w:t>
+            </w:r>
+            <w:proofErr w:type="gramStart"/>
+            <w:r>
+              <w:t>vestiaires  Pour</w:t>
+            </w:r>
+            <w:proofErr w:type="gramEnd"/>
+            <w:r>
+              <w:t xml:space="preserve"> pouvoir me changer pour aller à la salle de sport</w:t>
             </w:r>
           </w:p>
         </w:tc>
@@ -4285,11 +4301,11 @@
                 <w:left w:w="10" w:type="dxa"/>
                 <w:right w:w="10" w:type="dxa"/>
               </w:tblCellMar>
-              <w:tblLook w:val="04A0" w:firstRow="1" w:lastRow="0" w:firstColumn="1" w:lastColumn="0" w:noHBand="0" w:noVBand="1"/>
+              <w:tblLook w:val="0000" w:firstRow="0" w:lastRow="0" w:firstColumn="0" w:lastColumn="0" w:noHBand="0" w:noVBand="0"/>
             </w:tblPr>
             <w:tblGrid>
-              <w:gridCol w:w="1261"/>
-              <w:gridCol w:w="7809"/>
+              <w:gridCol w:w="1367"/>
+              <w:gridCol w:w="7703"/>
             </w:tblGrid>
             <w:tr>
               <w:tc>
@@ -4308,7 +4324,7 @@
                 </w:tcPr>
                 <w:p>
                   <w:r>
-                    <w:t>En salle D02, quand je rentre dans la salle, je dois voir 12 casiers à gauche</w:t>
+                    <w:t>Il y a 12 casiers à gauche quand je rentre dans la salle</w:t>
                   </w:r>
                 </w:p>
               </w:tc>
@@ -4320,17 +4336,17 @@
                 </w:tcPr>
                 <w:p>
                   <w:r>
-                    <w:t>Lampes</w:t>
-                  </w:r>
-                </w:p>
-              </w:tc>
-              <w:tc>
-                <w:tcPr>
-                  <w:tcW w:w="0" w:type="auto"/>
-                </w:tcPr>
-                <w:p>
-                  <w:r>
-                    <w:t>En salle D02, sur le toit il faut deux lampes pour avoir de la lumière dans la salle, et également un interrupteur à gauche de l'entrée dans la salle</w:t>
+                    <w:t>Lumières</w:t>
+                  </w:r>
+                </w:p>
+              </w:tc>
+              <w:tc>
+                <w:tcPr>
+                  <w:tcW w:w="0" w:type="auto"/>
+                </w:tcPr>
+                <w:p>
+                  <w:r>
+                    <w:t>Il y a sur le toit deux lumières pour avoir de la lumière dans la salle</w:t>
                   </w:r>
                 </w:p>
               </w:tc>
@@ -4352,15 +4368,15 @@
                 </w:tcPr>
                 <w:p>
                   <w:r>
-                    <w:t xml:space="preserve">En salle D02, quand je </w:t>
+                    <w:t xml:space="preserve">A droite de la salle il y a des bancs en face des casiers, tout au long du mur appart un petit espace à </w:t>
                   </w:r>
                   <w:proofErr w:type="gramStart"/>
                   <w:r>
-                    <w:t>rentre ,</w:t>
+                    <w:t>côte</w:t>
                   </w:r>
                   <w:proofErr w:type="gramEnd"/>
                   <w:r>
-                    <w:t xml:space="preserve"> à droite de la salle il doit y avoir des bancs en face des casiers, tout au long du mur à part un petit espace à l'entrée</w:t>
+                    <w:t xml:space="preserve"> de l'entrée</w:t>
                   </w:r>
                 </w:p>
               </w:tc>
@@ -4382,15 +4398,7 @@
                 </w:tcPr>
                 <w:p>
                   <w:r>
-                    <w:t xml:space="preserve">Dans la salle il doit y avoir un porte-manteau </w:t>
-                  </w:r>
-                  <w:proofErr w:type="spellStart"/>
-                  <w:r>
-                    <w:t>just</w:t>
-                  </w:r>
-                  <w:proofErr w:type="spellEnd"/>
-                  <w:r>
-                    <w:t xml:space="preserve"> à l'entrée de la salle, à droite où un petit espace a été réservé pour ce porte-manteau</w:t>
+                    <w:t>Il y a un porte-manteau dans le petit espace réservé à droite de l'entrée, à côté des bancs</w:t>
                   </w:r>
                 </w:p>
               </w:tc>
@@ -4412,15 +4420,7 @@
                 </w:tcPr>
                 <w:p>
                   <w:r>
-                    <w:t xml:space="preserve">En salle D02, au </w:t>
-                  </w:r>
-                  <w:proofErr w:type="gramStart"/>
-                  <w:r>
-                    <w:t>fond ,</w:t>
-                  </w:r>
-                  <w:proofErr w:type="gramEnd"/>
-                  <w:r>
-                    <w:t xml:space="preserve"> entre les bancs et les casiers il y a un petit radiateur afin de chauffer les vestiaires</w:t>
+                    <w:t>Au fond de la salle, entre les bancs et les casiers il y a un petit radiateur afin de chauffer les vestiaires</w:t>
                   </w:r>
                 </w:p>
               </w:tc>
@@ -4442,15 +4442,7 @@
                 </w:tcPr>
                 <w:p>
                   <w:r>
-                    <w:t xml:space="preserve">En salle D02, la texture ou la couleur des murs doit être </w:t>
-                  </w:r>
-                  <w:proofErr w:type="gramStart"/>
-                  <w:r>
-                    <w:t>un couleur plutôt claire</w:t>
-                  </w:r>
-                  <w:proofErr w:type="gramEnd"/>
-                  <w:r>
-                    <w:t>, et non pas foncée.</w:t>
+                    <w:t>La couleur des murs est gris, et il n'y a pas de texture</w:t>
                   </w:r>
                 </w:p>
               </w:tc>
@@ -4472,7 +4464,7 @@
                 </w:tcPr>
                 <w:p>
                   <w:r>
-                    <w:t>En salle D02, le sol doit être d'une couleur foncée</w:t>
+                    <w:t>Le sol est d'une couleur vert foncé et il n'y a pas de texture</w:t>
                   </w:r>
                 </w:p>
               </w:tc>
@@ -4494,7 +4486,7 @@
                 </w:tcPr>
                 <w:p>
                   <w:r>
-                    <w:t xml:space="preserve">En salle D02, à l'entrée il y a une porte d'entrée de 2.10 mètres et une petite fenêtre </w:t>
+                    <w:t xml:space="preserve">A l'entrée il y a une porte d'entrée de 2.10 mètres et il y a une petite fenêtre </w:t>
                   </w:r>
                   <w:proofErr w:type="spellStart"/>
                   <w:r>
@@ -4502,7 +4494,51 @@
                   </w:r>
                   <w:proofErr w:type="spellEnd"/>
                   <w:r>
-                    <w:t xml:space="preserve"> du radiateur au fond de la salle</w:t>
+                    <w:t xml:space="preserve"> du radiateur qui se trouve au fond de la salle</w:t>
+                  </w:r>
+                </w:p>
+              </w:tc>
+            </w:tr>
+            <w:tr>
+              <w:tc>
+                <w:tcPr>
+                  <w:tcW w:w="0" w:type="auto"/>
+                </w:tcPr>
+                <w:p>
+                  <w:r>
+                    <w:t>Interrupteur</w:t>
+                  </w:r>
+                </w:p>
+              </w:tc>
+              <w:tc>
+                <w:tcPr>
+                  <w:tcW w:w="0" w:type="auto"/>
+                </w:tcPr>
+                <w:p>
+                  <w:r>
+                    <w:t>Il y a un interrupteur à gauche de l'entrée dans la salle</w:t>
+                  </w:r>
+                </w:p>
+              </w:tc>
+            </w:tr>
+            <w:tr>
+              <w:tc>
+                <w:tcPr>
+                  <w:tcW w:w="0" w:type="auto"/>
+                </w:tcPr>
+                <w:p>
+                  <w:r>
+                    <w:t>Salle</w:t>
+                  </w:r>
+                </w:p>
+              </w:tc>
+              <w:tc>
+                <w:tcPr>
+                  <w:tcW w:w="0" w:type="auto"/>
+                </w:tcPr>
+                <w:p>
+                  <w:r>
+                    <w:t>Les vestiaires se trouvent en salle D02</w:t>
                   </w:r>
                 </w:p>
               </w:tc>
@@ -4551,10 +4587,10 @@
           <w:left w:w="10" w:type="dxa"/>
           <w:right w:w="10" w:type="dxa"/>
         </w:tblCellMar>
-        <w:tblLook w:val="04A0" w:firstRow="1" w:lastRow="0" w:firstColumn="1" w:lastColumn="0" w:noHBand="0" w:noVBand="1"/>
+        <w:tblLook w:val="0000" w:firstRow="0" w:lastRow="0" w:firstColumn="0" w:lastColumn="0" w:noHBand="0" w:noVBand="0"/>
       </w:tblPr>
       <w:tblGrid>
-        <w:gridCol w:w="8305"/>
+        <w:gridCol w:w="9090"/>
       </w:tblGrid>
       <w:tr>
         <w:tc>
@@ -4609,11 +4645,11 @@
                 <w:left w:w="10" w:type="dxa"/>
                 <w:right w:w="10" w:type="dxa"/>
               </w:tblCellMar>
-              <w:tblLook w:val="04A0" w:firstRow="1" w:lastRow="0" w:firstColumn="1" w:lastColumn="0" w:noHBand="0" w:noVBand="1"/>
+              <w:tblLook w:val="0000" w:firstRow="0" w:lastRow="0" w:firstColumn="0" w:lastColumn="0" w:noHBand="0" w:noVBand="0"/>
             </w:tblPr>
             <w:tblGrid>
-              <w:gridCol w:w="1162"/>
-              <w:gridCol w:w="7123"/>
+              <w:gridCol w:w="1287"/>
+              <w:gridCol w:w="7783"/>
             </w:tblGrid>
             <w:tr>
               <w:tc>
@@ -4632,7 +4668,7 @@
                 </w:tcPr>
                 <w:p>
                   <w:r>
-                    <w:t>Il faut 10 tables</w:t>
+                    <w:t>Il y a 10 tables</w:t>
                   </w:r>
                 </w:p>
               </w:tc>
@@ -4654,7 +4690,7 @@
                 </w:tcPr>
                 <w:p>
                   <w:r>
-                    <w:t>Il faut 4 chaises par tables minimum</w:t>
+                    <w:t>Il y a 4 chaises par table</w:t>
                   </w:r>
                 </w:p>
               </w:tc>
@@ -4666,29 +4702,29 @@
                 </w:tcPr>
                 <w:p>
                   <w:r>
-                    <w:t>Microondes</w:t>
-                  </w:r>
-                </w:p>
-              </w:tc>
-              <w:tc>
-                <w:tcPr>
-                  <w:tcW w:w="0" w:type="auto"/>
-                </w:tcPr>
-                <w:p>
-                  <w:r>
-                    <w:t xml:space="preserve">Il faut </w:t>
-                  </w:r>
-                  <w:proofErr w:type="gramStart"/>
-                  <w:r>
-                    <w:t>une endroit</w:t>
-                  </w:r>
-                  <w:proofErr w:type="gramEnd"/>
-                  <w:r>
-                    <w:t xml:space="preserve"> pour plusieurs </w:t>
+                    <w:t>3 Micro-ondes</w:t>
+                  </w:r>
+                </w:p>
+              </w:tc>
+              <w:tc>
+                <w:tcPr>
+                  <w:tcW w:w="0" w:type="auto"/>
+                </w:tcPr>
+                <w:p>
+                  <w:r>
+                    <w:t xml:space="preserve">Il y a un endroit pour 3 micro-ondes. Ces micro-ondes doivent </w:t>
                   </w:r>
                   <w:proofErr w:type="spellStart"/>
                   <w:r>
-                    <w:t>microndes</w:t>
+                    <w:t>etre</w:t>
+                  </w:r>
+                  <w:proofErr w:type="spellEnd"/>
+                  <w:r>
+                    <w:t xml:space="preserve"> sur des meubles et tous </w:t>
+                  </w:r>
+                  <w:proofErr w:type="spellStart"/>
+                  <w:r>
+                    <w:t>regroupees</w:t>
                   </w:r>
                   <w:proofErr w:type="spellEnd"/>
                 </w:p>
@@ -4713,7 +4749,7 @@
                 </w:tcPr>
                 <w:p>
                   <w:r>
-                    <w:t>Il faut une porte qui viens de l'</w:t>
+                    <w:t>Il y a une porte qui viens de l'</w:t>
                   </w:r>
                   <w:proofErr w:type="spellStart"/>
                   <w:r>
@@ -4750,7 +4786,7 @@
                 </w:tcPr>
                 <w:p>
                   <w:r>
-                    <w:t xml:space="preserve">Il faut minimum 6 </w:t>
+                    <w:t xml:space="preserve">Il y a 6 </w:t>
                   </w:r>
                   <w:proofErr w:type="spellStart"/>
                   <w:r>
@@ -4777,7 +4813,7 @@
                 </w:tcPr>
                 <w:p>
                   <w:r>
-                    <w:t>Il faut une poubelle de chaque type</w:t>
+                    <w:t>Il y a une poubelle de chaque type</w:t>
                   </w:r>
                 </w:p>
               </w:tc>
@@ -4799,15 +4835,7 @@
                 </w:tcPr>
                 <w:p>
                   <w:r>
-                    <w:t xml:space="preserve">La salle doit </w:t>
-                  </w:r>
-                  <w:proofErr w:type="spellStart"/>
-                  <w:r>
-                    <w:t>etre</w:t>
-                  </w:r>
-                  <w:proofErr w:type="spellEnd"/>
-                  <w:r>
-                    <w:t xml:space="preserve"> dans la salle d08</w:t>
+                    <w:t>La salle est dans la salle d08</w:t>
                   </w:r>
                 </w:p>
               </w:tc>
@@ -4829,7 +4857,7 @@
                 </w:tcPr>
                 <w:p>
                   <w:r>
-                    <w:t>Il faut une grande horloge sur un mur</w:t>
+                    <w:t>Il y a une grande horloge sur un mur</w:t>
                   </w:r>
                 </w:p>
               </w:tc>
@@ -4868,7 +4896,7 @@
           <w:left w:w="10" w:type="dxa"/>
           <w:right w:w="10" w:type="dxa"/>
         </w:tblCellMar>
-        <w:tblLook w:val="04A0" w:firstRow="1" w:lastRow="0" w:firstColumn="1" w:lastColumn="0" w:noHBand="0" w:noVBand="1"/>
+        <w:tblLook w:val="0000" w:firstRow="0" w:lastRow="0" w:firstColumn="0" w:lastColumn="0" w:noHBand="0" w:noVBand="0"/>
       </w:tblPr>
       <w:tblGrid>
         <w:gridCol w:w="9090"/>
@@ -4918,11 +4946,11 @@
                 <w:left w:w="10" w:type="dxa"/>
                 <w:right w:w="10" w:type="dxa"/>
               </w:tblCellMar>
-              <w:tblLook w:val="04A0" w:firstRow="1" w:lastRow="0" w:firstColumn="1" w:lastColumn="0" w:noHBand="0" w:noVBand="1"/>
+              <w:tblLook w:val="0000" w:firstRow="0" w:lastRow="0" w:firstColumn="0" w:lastColumn="0" w:noHBand="0" w:noVBand="0"/>
             </w:tblPr>
             <w:tblGrid>
-              <w:gridCol w:w="1362"/>
-              <w:gridCol w:w="7708"/>
+              <w:gridCol w:w="1460"/>
+              <w:gridCol w:w="7610"/>
             </w:tblGrid>
             <w:tr>
               <w:tc>
@@ -4941,7 +4969,7 @@
                 </w:tcPr>
                 <w:p>
                   <w:r>
-                    <w:t>Il faut au minimum 18 bureaux pour travailler</w:t>
+                    <w:t>Il y a 18 bureaux pour travailler</w:t>
                   </w:r>
                 </w:p>
               </w:tc>
@@ -4963,7 +4991,7 @@
                 </w:tcPr>
                 <w:p>
                   <w:r>
-                    <w:t>Il faut que la salle soit en D13 ou D16</w:t>
+                    <w:t>Il y a que la salle soit en D16</w:t>
                   </w:r>
                 </w:p>
               </w:tc>
@@ -4985,7 +5013,7 @@
                 </w:tcPr>
                 <w:p>
                   <w:r>
-                    <w:t xml:space="preserve">Il faut 2 </w:t>
+                    <w:t xml:space="preserve">Il y a 2 </w:t>
                   </w:r>
                   <w:proofErr w:type="spellStart"/>
                   <w:r>
@@ -5017,7 +5045,7 @@
                 </w:tcPr>
                 <w:p>
                   <w:r>
-                    <w:t xml:space="preserve">Il faut minimum 6 </w:t>
+                    <w:t xml:space="preserve">Il y a 6 </w:t>
                   </w:r>
                   <w:proofErr w:type="spellStart"/>
                   <w:r>
@@ -5047,7 +5075,7 @@
                 </w:tcPr>
                 <w:p>
                   <w:r>
-                    <w:t>Il faut une chaise par bureau + une pour le prof</w:t>
+                    <w:t>Il y a une chaise par bureau + une pour le prof</w:t>
                   </w:r>
                 </w:p>
               </w:tc>
@@ -5069,7 +5097,7 @@
                 </w:tcPr>
                 <w:p>
                   <w:r>
-                    <w:t>Il faut 1 ordinateur tour par bureau</w:t>
+                    <w:t>Il y a 1 ordinateur tour par bureau</w:t>
                   </w:r>
                 </w:p>
               </w:tc>
@@ -5091,7 +5119,7 @@
                 </w:tcPr>
                 <w:p>
                   <w:r>
-                    <w:t>Il faut un clavier et une souris par bureau</w:t>
+                    <w:t>Il y a un clavier et une souris par bureau</w:t>
                   </w:r>
                 </w:p>
               </w:tc>
@@ -5113,7 +5141,7 @@
                 </w:tcPr>
                 <w:p>
                   <w:r>
-                    <w:t xml:space="preserve">Il faut un bureau </w:t>
+                    <w:t xml:space="preserve">Il y a un bureau </w:t>
                   </w:r>
                   <w:proofErr w:type="spellStart"/>
                   <w:r>
@@ -5140,18 +5168,46 @@
                   <w:tcW w:w="0" w:type="auto"/>
                 </w:tcPr>
                 <w:p>
-                  <w:r>
-                    <w:t>TV + tableau</w:t>
-                  </w:r>
-                </w:p>
-              </w:tc>
-              <w:tc>
-                <w:tcPr>
-                  <w:tcW w:w="0" w:type="auto"/>
-                </w:tcPr>
-                <w:p>
-                  <w:r>
-                    <w:t>Il faut un tableau et une TV</w:t>
+                  <w:proofErr w:type="spellStart"/>
+                  <w:proofErr w:type="gramStart"/>
+                  <w:r>
+                    <w:t>ecran</w:t>
+                  </w:r>
+                  <w:proofErr w:type="spellEnd"/>
+                  <w:proofErr w:type="gramEnd"/>
+                  <w:r>
+                    <w:t xml:space="preserve"> + </w:t>
+                  </w:r>
+                  <w:r>
+                    <w:lastRenderedPageBreak/>
+                    <w:t>tableau</w:t>
+                  </w:r>
+                </w:p>
+              </w:tc>
+              <w:tc>
+                <w:tcPr>
+                  <w:tcW w:w="0" w:type="auto"/>
+                </w:tcPr>
+                <w:p>
+                  <w:r>
+                    <w:lastRenderedPageBreak/>
+                    <w:t xml:space="preserve">Il y a un tableau et un </w:t>
+                  </w:r>
+                  <w:proofErr w:type="spellStart"/>
+                  <w:r>
+                    <w:t>tres</w:t>
+                  </w:r>
+                  <w:proofErr w:type="spellEnd"/>
+                  <w:r>
+                    <w:t xml:space="preserve"> grand </w:t>
+                  </w:r>
+                  <w:proofErr w:type="spellStart"/>
+                  <w:r>
+                    <w:t>ecran</w:t>
+                  </w:r>
+                  <w:proofErr w:type="spellEnd"/>
+                  <w:r>
+                    <w:t xml:space="preserve"> a cote du bureau du prof</w:t>
                   </w:r>
                 </w:p>
               </w:tc>
@@ -5190,7 +5246,7 @@
           <w:left w:w="10" w:type="dxa"/>
           <w:right w:w="10" w:type="dxa"/>
         </w:tblCellMar>
-        <w:tblLook w:val="04A0" w:firstRow="1" w:lastRow="0" w:firstColumn="1" w:lastColumn="0" w:noHBand="0" w:noVBand="1"/>
+        <w:tblLook w:val="0000" w:firstRow="0" w:lastRow="0" w:firstColumn="0" w:lastColumn="0" w:noHBand="0" w:noVBand="0"/>
       </w:tblPr>
       <w:tblGrid>
         <w:gridCol w:w="9090"/>
@@ -5235,11 +5291,11 @@
                 <w:left w:w="10" w:type="dxa"/>
                 <w:right w:w="10" w:type="dxa"/>
               </w:tblCellMar>
-              <w:tblLook w:val="04A0" w:firstRow="1" w:lastRow="0" w:firstColumn="1" w:lastColumn="0" w:noHBand="0" w:noVBand="1"/>
+              <w:tblLook w:val="0000" w:firstRow="0" w:lastRow="0" w:firstColumn="0" w:lastColumn="0" w:noHBand="0" w:noVBand="0"/>
             </w:tblPr>
             <w:tblGrid>
-              <w:gridCol w:w="1377"/>
-              <w:gridCol w:w="7693"/>
+              <w:gridCol w:w="1467"/>
+              <w:gridCol w:w="7603"/>
             </w:tblGrid>
             <w:tr>
               <w:tc>
@@ -5258,7 +5314,7 @@
                 </w:tcPr>
                 <w:p>
                   <w:r>
-                    <w:t>En salle D01, il faut 8 bureaux avec 3 bureaux au fond, 3 au milieu et 2 proche de la porte d'entrée</w:t>
+                    <w:t>Il y a 8 bureaux dont 3 bureaux qui se trouvent au fond, 3 au milieu et 2 à 3 mètres de la porte d'entrée</w:t>
                   </w:r>
                 </w:p>
               </w:tc>
@@ -5280,7 +5336,7 @@
                 </w:tcPr>
                 <w:p>
                   <w:r>
-                    <w:t>En salle D01, au fond de salle il faut une plante sur chaque coin de la salle</w:t>
+                    <w:t>Au fond de salle il y a une plante sur chaque coin de la salle</w:t>
                   </w:r>
                 </w:p>
               </w:tc>
@@ -5307,7 +5363,15 @@
                 </w:tcPr>
                 <w:p>
                   <w:r>
-                    <w:t>En salle D01, il faut une porte d'entrée de 2.10 mètres et les fenêtres qui sont presque aussi grandes que les murs, juste avec 40cm d'</w:t>
+                    <w:t xml:space="preserve">Il y a une porte d'entrée de 2.10 mètres pour entrer dans la salle, il y a les murs extérieurs qui sont en </w:t>
+                  </w:r>
+                  <w:proofErr w:type="gramStart"/>
+                  <w:r>
+                    <w:t>vitre ,</w:t>
+                  </w:r>
+                  <w:proofErr w:type="gramEnd"/>
+                  <w:r>
+                    <w:t xml:space="preserve"> dont il y a 40cm d'</w:t>
                   </w:r>
                   <w:proofErr w:type="spellStart"/>
                   <w:r>
@@ -5315,7 +5379,7 @@
                   </w:r>
                   <w:proofErr w:type="spellEnd"/>
                   <w:r>
-                    <w:t xml:space="preserve"> entre le mur et la vitre. Ils sont situés à gauche et au fond de la salle</w:t>
+                    <w:t xml:space="preserve"> entre le mur et la vitre</w:t>
                   </w:r>
                 </w:p>
               </w:tc>
@@ -5337,7 +5401,7 @@
                 </w:tcPr>
                 <w:p>
                   <w:r>
-                    <w:t>En salle D01, sur les bureaux, un clavier, une souris, deux écrans et un bloc de notes. En dessous du bureau, se trouve le PC (boîtier)</w:t>
+                    <w:t>Sur les bureaux, il y a un clavier, une souris, deux écrans et un bloc de notes au coin de la table. En dessous de chaque bureau, il se trouve un PC (boîtier)</w:t>
                   </w:r>
                 </w:p>
               </w:tc>
@@ -5359,7 +5423,7 @@
                 </w:tcPr>
                 <w:p>
                   <w:r>
-                    <w:t>Sur le toit, il y a 4 lumières longues, qui mesurent la moitié de la salle et qui sont situées au milieu aussi.</w:t>
+                    <w:t>Sur le toit, il y a 4 lumières qui sont pendues, ils mesurent 30cm et ils sont situées au milieu du toit</w:t>
                   </w:r>
                 </w:p>
               </w:tc>
@@ -5381,7 +5445,7 @@
                 </w:tcPr>
                 <w:p>
                   <w:r>
-                    <w:t xml:space="preserve">En salle D01, il y a un logo </w:t>
+                    <w:t xml:space="preserve">Il y a un logo </w:t>
                   </w:r>
                   <w:proofErr w:type="spellStart"/>
                   <w:r>
@@ -5433,7 +5497,7 @@
                 </w:tcPr>
                 <w:p>
                   <w:r>
-                    <w:t>Dans la salle D01, Il y a un tableau blanc au fond pour pouvoir écrire les tâches urgentes.</w:t>
+                    <w:t>Il y a un tableau blanc au fond pour écrire les tâches urgentes.</w:t>
                   </w:r>
                 </w:p>
               </w:tc>
@@ -5472,7 +5536,7 @@
           <w:left w:w="10" w:type="dxa"/>
           <w:right w:w="10" w:type="dxa"/>
         </w:tblCellMar>
-        <w:tblLook w:val="04A0" w:firstRow="1" w:lastRow="0" w:firstColumn="1" w:lastColumn="0" w:noHBand="0" w:noVBand="1"/>
+        <w:tblLook w:val="0000" w:firstRow="0" w:lastRow="0" w:firstColumn="0" w:lastColumn="0" w:noHBand="0" w:noVBand="0"/>
       </w:tblPr>
       <w:tblGrid>
         <w:gridCol w:w="9090"/>
@@ -5527,11 +5591,11 @@
                 <w:left w:w="10" w:type="dxa"/>
                 <w:right w:w="10" w:type="dxa"/>
               </w:tblCellMar>
-              <w:tblLook w:val="04A0" w:firstRow="1" w:lastRow="0" w:firstColumn="1" w:lastColumn="0" w:noHBand="0" w:noVBand="1"/>
+              <w:tblLook w:val="0000" w:firstRow="0" w:lastRow="0" w:firstColumn="0" w:lastColumn="0" w:noHBand="0" w:noVBand="0"/>
             </w:tblPr>
             <w:tblGrid>
-              <w:gridCol w:w="1515"/>
-              <w:gridCol w:w="6214"/>
+              <w:gridCol w:w="1512"/>
+              <w:gridCol w:w="7558"/>
             </w:tblGrid>
             <w:tr>
               <w:tc>
@@ -5550,7 +5614,7 @@
                 </w:tcPr>
                 <w:p>
                   <w:r>
-                    <w:t>Il faut minimum 2 boites de serveurs ou on peut rentrer des racks</w:t>
+                    <w:t>Il y a 2 boites de serveurs ou on peut rentrer des racks</w:t>
                   </w:r>
                 </w:p>
               </w:tc>
@@ -5574,7 +5638,7 @@
                 </w:tcPr>
                 <w:p>
                   <w:r>
-                    <w:t xml:space="preserve">Il faut minimum 2 </w:t>
+                    <w:t xml:space="preserve">Il y a 2 </w:t>
                   </w:r>
                   <w:proofErr w:type="spellStart"/>
                   <w:r>
@@ -5608,7 +5672,7 @@
                   </w:r>
                   <w:proofErr w:type="gramEnd"/>
                   <w:r>
-                    <w:t xml:space="preserve"> faut un moyen de refroidissement pour la salle</w:t>
+                    <w:t xml:space="preserve"> y a un moyen de refroidissement pour la salle</w:t>
                   </w:r>
                 </w:p>
               </w:tc>
@@ -5637,7 +5701,7 @@
                   </w:r>
                   <w:proofErr w:type="gramEnd"/>
                   <w:r>
-                    <w:t xml:space="preserve"> faut beaucoup d'armoires pour stocker des choses</w:t>
+                    <w:t xml:space="preserve"> y a 3 armoires pour stocker des choses</w:t>
                   </w:r>
                 </w:p>
               </w:tc>
@@ -5664,15 +5728,7 @@
                   </w:r>
                   <w:proofErr w:type="gramEnd"/>
                   <w:r>
-                    <w:t xml:space="preserve"> salle doit </w:t>
-                  </w:r>
-                  <w:proofErr w:type="spellStart"/>
-                  <w:r>
-                    <w:t>etre</w:t>
-                  </w:r>
-                  <w:proofErr w:type="spellEnd"/>
-                  <w:r>
-                    <w:t xml:space="preserve"> d17</w:t>
+                    <w:t xml:space="preserve"> salle technique est dans d17</w:t>
                   </w:r>
                 </w:p>
               </w:tc>
@@ -5694,7 +5750,20 @@
                 </w:tcPr>
                 <w:p>
                   <w:r>
-                    <w:t>Il faut au moins un poste de travail</w:t>
+                    <w:t xml:space="preserve">Il y a </w:t>
+                  </w:r>
+                  <w:proofErr w:type="spellStart"/>
+                  <w:proofErr w:type="gramStart"/>
+                  <w:r>
+                    <w:t>au</w:t>
+                  </w:r>
+                  <w:proofErr w:type="spellEnd"/>
+                  <w:r>
+                    <w:t xml:space="preserve"> un</w:t>
+                  </w:r>
+                  <w:proofErr w:type="gramEnd"/>
+                  <w:r>
+                    <w:t xml:space="preserve"> poste de travail avec un ordinateur, un bureau, une souris et un clavier</w:t>
                   </w:r>
                 </w:p>
               </w:tc>
@@ -5716,7 +5785,7 @@
                 </w:tcPr>
                 <w:p>
                   <w:r>
-                    <w:t>Il faut une goulotte</w:t>
+                    <w:t>Il y a une goulotte</w:t>
                   </w:r>
                 </w:p>
               </w:tc>
@@ -5787,7 +5856,7 @@
           <w:left w:w="10" w:type="dxa"/>
           <w:right w:w="10" w:type="dxa"/>
         </w:tblCellMar>
-        <w:tblLook w:val="04A0" w:firstRow="1" w:lastRow="0" w:firstColumn="1" w:lastColumn="0" w:noHBand="0" w:noVBand="1"/>
+        <w:tblLook w:val="0000" w:firstRow="0" w:lastRow="0" w:firstColumn="0" w:lastColumn="0" w:noHBand="0" w:noVBand="0"/>
       </w:tblPr>
       <w:tblGrid>
         <w:gridCol w:w="9090"/>
@@ -5832,7 +5901,7 @@
                 <w:left w:w="10" w:type="dxa"/>
                 <w:right w:w="10" w:type="dxa"/>
               </w:tblCellMar>
-              <w:tblLook w:val="04A0" w:firstRow="1" w:lastRow="0" w:firstColumn="1" w:lastColumn="0" w:noHBand="0" w:noVBand="1"/>
+              <w:tblLook w:val="0000" w:firstRow="0" w:lastRow="0" w:firstColumn="0" w:lastColumn="0" w:noHBand="0" w:noVBand="0"/>
             </w:tblPr>
             <w:tblGrid>
               <w:gridCol w:w="1533"/>
@@ -5863,7 +5932,7 @@
                   </w:r>
                   <w:proofErr w:type="spellEnd"/>
                   <w:r>
-                    <w:t xml:space="preserve"> chaque toilette Ces murs doit faire au moins 2m20</w:t>
+                    <w:t xml:space="preserve"> chaque toilette, ces murs doit faire au moins 2m20</w:t>
                   </w:r>
                 </w:p>
               </w:tc>
@@ -5885,7 +5954,7 @@
                 </w:tcPr>
                 <w:p>
                   <w:r>
-                    <w:t>Il y a au moins 5 toilettes par salle</w:t>
+                    <w:t>Il y a 4 toilettes par salle</w:t>
                   </w:r>
                 </w:p>
               </w:tc>
@@ -5907,7 +5976,7 @@
                 </w:tcPr>
                 <w:p>
                   <w:r>
-                    <w:t>Les salles de toilettes sons d04 et d14</w:t>
+                    <w:t>La salle de toilettes est en d04</w:t>
                   </w:r>
                 </w:p>
               </w:tc>
@@ -5931,15 +6000,7 @@
                 </w:tcPr>
                 <w:p>
                   <w:r>
-                    <w:t xml:space="preserve">Il y a 2 </w:t>
-                  </w:r>
-                  <w:proofErr w:type="spellStart"/>
-                  <w:r>
-                    <w:t>fenetres</w:t>
-                  </w:r>
-                  <w:proofErr w:type="spellEnd"/>
-                  <w:r>
-                    <w:t xml:space="preserve"> ouvrables</w:t>
+                    <w:t>Il y a 2 fenêtres ouvrables en face de la porte d'entrée</w:t>
                   </w:r>
                 </w:p>
               </w:tc>
@@ -5969,7 +6030,15 @@
                   </w:r>
                   <w:proofErr w:type="spellEnd"/>
                   <w:r>
-                    <w:t xml:space="preserve"> par terre</w:t>
+                    <w:t xml:space="preserve"> par terre avec une texture de </w:t>
+                  </w:r>
+                  <w:proofErr w:type="spellStart"/>
+                  <w:r>
+                    <w:t>plâques</w:t>
+                  </w:r>
+                  <w:proofErr w:type="spellEnd"/>
+                  <w:r>
+                    <w:t xml:space="preserve"> en gris</w:t>
                   </w:r>
                 </w:p>
               </w:tc>
@@ -5991,13 +6060,16 @@
                 </w:tcPr>
                 <w:p>
                   <w:r>
-                    <w:t xml:space="preserve">Il y a deux lavabos avec des </w:t>
+                    <w:t xml:space="preserve">Il y a deux lavabos avec un </w:t>
                   </w:r>
                   <w:proofErr w:type="spellStart"/>
                   <w:r>
-                    <w:t>mirroirs</w:t>
+                    <w:t>mirroir</w:t>
                   </w:r>
                   <w:proofErr w:type="spellEnd"/>
+                  <w:r>
+                    <w:t xml:space="preserve"> chacun</w:t>
+                  </w:r>
                 </w:p>
               </w:tc>
             </w:tr>
@@ -6018,7 +6090,7 @@
                 </w:tcPr>
                 <w:p>
                   <w:r>
-                    <w:t>Il y a une poubelle a cote de la porte</w:t>
+                    <w:t>Il y a une poubelle à droite de la porte d'entré</w:t>
                   </w:r>
                 </w:p>
               </w:tc>
@@ -6045,7 +6117,7 @@
                 </w:tcPr>
                 <w:p>
                   <w:r>
-                    <w:t xml:space="preserve">Il y a des distributeurs de savon et un appareil a </w:t>
+                    <w:t xml:space="preserve">Il y a des distributeurs de savon et un appareil à </w:t>
                   </w:r>
                   <w:proofErr w:type="spellStart"/>
                   <w:r>
@@ -6053,15 +6125,7 @@
                   </w:r>
                   <w:proofErr w:type="spellEnd"/>
                   <w:r>
-                    <w:t xml:space="preserve"> sur le </w:t>
-                  </w:r>
-                  <w:proofErr w:type="spellStart"/>
-                  <w:r>
-                    <w:t>meme</w:t>
-                  </w:r>
-                  <w:proofErr w:type="spellEnd"/>
-                  <w:r>
-                    <w:t xml:space="preserve"> mur que le lavabo</w:t>
+                    <w:t xml:space="preserve"> sur le même mur que le lavabo</w:t>
                   </w:r>
                 </w:p>
               </w:tc>
@@ -6100,7 +6164,7 @@
           <w:left w:w="10" w:type="dxa"/>
           <w:right w:w="10" w:type="dxa"/>
         </w:tblCellMar>
-        <w:tblLook w:val="04A0" w:firstRow="1" w:lastRow="0" w:firstColumn="1" w:lastColumn="0" w:noHBand="0" w:noVBand="1"/>
+        <w:tblLook w:val="0000" w:firstRow="0" w:lastRow="0" w:firstColumn="0" w:lastColumn="0" w:noHBand="0" w:noVBand="0"/>
       </w:tblPr>
       <w:tblGrid>
         <w:gridCol w:w="9090"/>
@@ -6112,7 +6176,11 @@
           </w:tcPr>
           <w:p>
             <w:r>
-              <w:t>En tant qu'utilisateur du bâtiment Je veux une salle de repos Afin de pouvoir me repauser pendant mes pauses</w:t>
+              <w:t xml:space="preserve">En tant qu'utilisateur du bâtiment Je veux une salle de repos Afin de pouvoir me repauser </w:t>
+            </w:r>
+            <w:r>
+              <w:lastRenderedPageBreak/>
+              <w:t>pendant mes pauses</w:t>
             </w:r>
           </w:p>
         </w:tc>
@@ -6146,7 +6214,7 @@
                 <w:left w:w="10" w:type="dxa"/>
                 <w:right w:w="10" w:type="dxa"/>
               </w:tblCellMar>
-              <w:tblLook w:val="04A0" w:firstRow="1" w:lastRow="0" w:firstColumn="1" w:lastColumn="0" w:noHBand="0" w:noVBand="1"/>
+              <w:tblLook w:val="0000" w:firstRow="0" w:lastRow="0" w:firstColumn="0" w:lastColumn="0" w:noHBand="0" w:noVBand="0"/>
             </w:tblPr>
             <w:tblGrid>
               <w:gridCol w:w="3606"/>
@@ -6474,7 +6542,7 @@
           <w:left w:w="10" w:type="dxa"/>
           <w:right w:w="10" w:type="dxa"/>
         </w:tblCellMar>
-        <w:tblLook w:val="04A0" w:firstRow="1" w:lastRow="0" w:firstColumn="1" w:lastColumn="0" w:noHBand="0" w:noVBand="1"/>
+        <w:tblLook w:val="0000" w:firstRow="0" w:lastRow="0" w:firstColumn="0" w:lastColumn="0" w:noHBand="0" w:noVBand="0"/>
       </w:tblPr>
       <w:tblGrid>
         <w:gridCol w:w="9090"/>
@@ -6527,7 +6595,7 @@
                 <w:left w:w="10" w:type="dxa"/>
                 <w:right w:w="10" w:type="dxa"/>
               </w:tblCellMar>
-              <w:tblLook w:val="04A0" w:firstRow="1" w:lastRow="0" w:firstColumn="1" w:lastColumn="0" w:noHBand="0" w:noVBand="1"/>
+              <w:tblLook w:val="0000" w:firstRow="0" w:lastRow="0" w:firstColumn="0" w:lastColumn="0" w:noHBand="0" w:noVBand="0"/>
             </w:tblPr>
             <w:tblGrid>
               <w:gridCol w:w="1832"/>
@@ -6733,6 +6801,950 @@
       </w:tr>
     </w:tbl>
     <w:p/>
+    <w:p>
+      <w:pPr>
+        <w:pStyle w:val="Titre3"/>
+        <w:numPr>
+          <w:ilvl w:val="0"/>
+          <w:numId w:val="0"/>
+        </w:numPr>
+        <w:ind w:left="1814" w:hanging="680"/>
+      </w:pPr>
+      <w:r>
+        <w:t>Salle de Reserve</w:t>
+      </w:r>
+    </w:p>
+    <w:tbl>
+      <w:tblPr>
+        <w:tblW w:w="100" w:type="auto"/>
+        <w:tblBorders>
+          <w:top w:val="single" w:sz="4" w:space="0" w:color="auto"/>
+          <w:left w:val="single" w:sz="4" w:space="0" w:color="auto"/>
+          <w:bottom w:val="single" w:sz="4" w:space="0" w:color="auto"/>
+          <w:right w:val="single" w:sz="4" w:space="0" w:color="auto"/>
+          <w:insideH w:val="single" w:sz="4" w:space="0" w:color="auto"/>
+          <w:insideV w:val="single" w:sz="4" w:space="0" w:color="auto"/>
+        </w:tblBorders>
+        <w:tblCellMar>
+          <w:left w:w="10" w:type="dxa"/>
+          <w:right w:w="10" w:type="dxa"/>
+        </w:tblCellMar>
+        <w:tblLook w:val="0000" w:firstRow="0" w:lastRow="0" w:firstColumn="0" w:lastColumn="0" w:noHBand="0" w:noVBand="0"/>
+      </w:tblPr>
+      <w:tblGrid>
+        <w:gridCol w:w="9090"/>
+      </w:tblGrid>
+      <w:tr>
+        <w:tc>
+          <w:tcPr>
+            <w:tcW w:w="0" w:type="auto"/>
+          </w:tcPr>
+          <w:p>
+            <w:r>
+              <w:t>En tant que professeur, Je souhaiterais une salle de Reserve, Afin de pouvoir changer ou remplacer du matériel, en cas de besoin ou d'urgence</w:t>
+            </w:r>
+          </w:p>
+        </w:tc>
+      </w:tr>
+      <w:tr>
+        <w:tc>
+          <w:tcPr>
+            <w:tcW w:w="0" w:type="auto"/>
+          </w:tcPr>
+          <w:p>
+            <w:pPr>
+              <w:jc w:val="center"/>
+            </w:pPr>
+            <w:r>
+              <w:t xml:space="preserve">Tests </w:t>
+            </w:r>
+            <w:proofErr w:type="gramStart"/>
+            <w:r>
+              <w:t>d'acceptance:</w:t>
+            </w:r>
+            <w:proofErr w:type="gramEnd"/>
+            <w:r>
+              <w:t xml:space="preserve"> </w:t>
+            </w:r>
+          </w:p>
+          <w:tbl>
+            <w:tblPr>
+              <w:tblW w:w="100" w:type="auto"/>
+              <w:tblCellMar>
+                <w:left w:w="10" w:type="dxa"/>
+                <w:right w:w="10" w:type="dxa"/>
+              </w:tblCellMar>
+              <w:tblLook w:val="0000" w:firstRow="0" w:lastRow="0" w:firstColumn="0" w:lastColumn="0" w:noHBand="0" w:noVBand="0"/>
+            </w:tblPr>
+            <w:tblGrid>
+              <w:gridCol w:w="1855"/>
+              <w:gridCol w:w="7215"/>
+            </w:tblGrid>
+            <w:tr>
+              <w:tc>
+                <w:tcPr>
+                  <w:tcW w:w="0" w:type="auto"/>
+                </w:tcPr>
+                <w:p>
+                  <w:r>
+                    <w:t>Salle</w:t>
+                  </w:r>
+                </w:p>
+              </w:tc>
+              <w:tc>
+                <w:tcPr>
+                  <w:tcW w:w="0" w:type="auto"/>
+                </w:tcPr>
+                <w:p>
+                  <w:r>
+                    <w:t>La salle se trouve en d15</w:t>
+                  </w:r>
+                </w:p>
+              </w:tc>
+            </w:tr>
+            <w:tr>
+              <w:tc>
+                <w:tcPr>
+                  <w:tcW w:w="0" w:type="auto"/>
+                </w:tcPr>
+                <w:p>
+                  <w:r>
+                    <w:t>Meuble de stockage</w:t>
+                  </w:r>
+                </w:p>
+              </w:tc>
+              <w:tc>
+                <w:tcPr>
+                  <w:tcW w:w="0" w:type="auto"/>
+                </w:tcPr>
+                <w:p>
+                  <w:r>
+                    <w:t>Il y a trois meubles de stockage avec 4 étages chacun, les étages ont 40 cm entre chacun</w:t>
+                  </w:r>
+                </w:p>
+              </w:tc>
+            </w:tr>
+            <w:tr>
+              <w:tc>
+                <w:tcPr>
+                  <w:tcW w:w="0" w:type="auto"/>
+                </w:tcPr>
+                <w:p>
+                  <w:r>
+                    <w:t>Force meubles</w:t>
+                  </w:r>
+                </w:p>
+              </w:tc>
+              <w:tc>
+                <w:tcPr>
+                  <w:tcW w:w="0" w:type="auto"/>
+                </w:tcPr>
+                <w:p>
+                  <w:r>
+                    <w:t>Chaque meuble de stockage porte au moins 4 PC (tours)</w:t>
+                  </w:r>
+                </w:p>
+              </w:tc>
+            </w:tr>
+            <w:tr>
+              <w:tc>
+                <w:tcPr>
+                  <w:tcW w:w="0" w:type="auto"/>
+                </w:tcPr>
+                <w:p>
+                  <w:r>
+                    <w:t>Lumière</w:t>
+                  </w:r>
+                </w:p>
+              </w:tc>
+              <w:tc>
+                <w:tcPr>
+                  <w:tcW w:w="0" w:type="auto"/>
+                </w:tcPr>
+                <w:p>
+                  <w:r>
+                    <w:t>Il y a une lumière ronde 20cmX20cm sur le plafond</w:t>
+                  </w:r>
+                </w:p>
+              </w:tc>
+            </w:tr>
+            <w:tr>
+              <w:tc>
+                <w:tcPr>
+                  <w:tcW w:w="0" w:type="auto"/>
+                </w:tcPr>
+                <w:p>
+                  <w:r>
+                    <w:t>Murs</w:t>
+                  </w:r>
+                </w:p>
+              </w:tc>
+              <w:tc>
+                <w:tcPr>
+                  <w:tcW w:w="0" w:type="auto"/>
+                </w:tcPr>
+                <w:p>
+                  <w:r>
+                    <w:t>La couleur des murs est gris, et il n'y a pas de texture</w:t>
+                  </w:r>
+                </w:p>
+              </w:tc>
+            </w:tr>
+            <w:tr>
+              <w:tc>
+                <w:tcPr>
+                  <w:tcW w:w="0" w:type="auto"/>
+                </w:tcPr>
+                <w:p>
+                  <w:r>
+                    <w:t>Sol</w:t>
+                  </w:r>
+                </w:p>
+              </w:tc>
+              <w:tc>
+                <w:tcPr>
+                  <w:tcW w:w="0" w:type="auto"/>
+                </w:tcPr>
+                <w:p>
+                  <w:r>
+                    <w:t>Il y a un sol d'une couleur gris foncé et il n'y a pas de texture</w:t>
+                  </w:r>
+                </w:p>
+              </w:tc>
+            </w:tr>
+            <w:tr>
+              <w:tc>
+                <w:tcPr>
+                  <w:tcW w:w="0" w:type="auto"/>
+                </w:tcPr>
+                <w:p>
+                  <w:proofErr w:type="spellStart"/>
+                  <w:r>
+                    <w:t>Fenetre</w:t>
+                  </w:r>
+                  <w:proofErr w:type="spellEnd"/>
+                </w:p>
+              </w:tc>
+              <w:tc>
+                <w:tcPr>
+                  <w:tcW w:w="0" w:type="auto"/>
+                </w:tcPr>
+                <w:p>
+                  <w:r>
+                    <w:t>Il y a une fenêtre de 80cm de haut sur 30cm de large coulissante au fond de la salle</w:t>
+                  </w:r>
+                </w:p>
+              </w:tc>
+            </w:tr>
+            <w:tr>
+              <w:tc>
+                <w:tcPr>
+                  <w:tcW w:w="0" w:type="auto"/>
+                </w:tcPr>
+                <w:p>
+                  <w:r>
+                    <w:t>Interrupteur</w:t>
+                  </w:r>
+                </w:p>
+              </w:tc>
+              <w:tc>
+                <w:tcPr>
+                  <w:tcW w:w="0" w:type="auto"/>
+                </w:tcPr>
+                <w:p>
+                  <w:r>
+                    <w:t xml:space="preserve">Il y a un interrupteur à gauche de la porte d'entrée, afin </w:t>
+                  </w:r>
+                  <w:proofErr w:type="gramStart"/>
+                  <w:r>
+                    <w:t>d'allumer la lumière</w:t>
+                  </w:r>
+                  <w:proofErr w:type="gramEnd"/>
+                </w:p>
+              </w:tc>
+            </w:tr>
+            <w:tr>
+              <w:tc>
+                <w:tcPr>
+                  <w:tcW w:w="0" w:type="auto"/>
+                </w:tcPr>
+                <w:p>
+                  <w:r>
+                    <w:t>Caisse à outils</w:t>
+                  </w:r>
+                </w:p>
+              </w:tc>
+              <w:tc>
+                <w:tcPr>
+                  <w:tcW w:w="0" w:type="auto"/>
+                </w:tcPr>
+                <w:p>
+                  <w:r>
+                    <w:t>Il y a la caisse à outils '</w:t>
+                  </w:r>
+                  <w:proofErr w:type="spellStart"/>
+                  <w:r>
+                    <w:t>Technocraft</w:t>
+                  </w:r>
+                  <w:proofErr w:type="spellEnd"/>
+                  <w:r>
+                    <w:t xml:space="preserve"> Boîte à outils Professional 35 pièces'</w:t>
+                  </w:r>
+                </w:p>
+              </w:tc>
+            </w:tr>
+          </w:tbl>
+          <w:p/>
+        </w:tc>
+      </w:tr>
+    </w:tbl>
+    <w:p/>
+    <w:p>
+      <w:pPr>
+        <w:pStyle w:val="Titre3"/>
+        <w:numPr>
+          <w:ilvl w:val="0"/>
+          <w:numId w:val="0"/>
+        </w:numPr>
+        <w:ind w:left="1814" w:hanging="680"/>
+      </w:pPr>
+      <w:r>
+        <w:t>Classe</w:t>
+      </w:r>
+    </w:p>
+    <w:tbl>
+      <w:tblPr>
+        <w:tblW w:w="100" w:type="auto"/>
+        <w:tblBorders>
+          <w:top w:val="single" w:sz="4" w:space="0" w:color="auto"/>
+          <w:left w:val="single" w:sz="4" w:space="0" w:color="auto"/>
+          <w:bottom w:val="single" w:sz="4" w:space="0" w:color="auto"/>
+          <w:right w:val="single" w:sz="4" w:space="0" w:color="auto"/>
+          <w:insideH w:val="single" w:sz="4" w:space="0" w:color="auto"/>
+          <w:insideV w:val="single" w:sz="4" w:space="0" w:color="auto"/>
+        </w:tblBorders>
+        <w:tblCellMar>
+          <w:left w:w="10" w:type="dxa"/>
+          <w:right w:w="10" w:type="dxa"/>
+        </w:tblCellMar>
+        <w:tblLook w:val="0000" w:firstRow="0" w:lastRow="0" w:firstColumn="0" w:lastColumn="0" w:noHBand="0" w:noVBand="0"/>
+      </w:tblPr>
+      <w:tblGrid>
+        <w:gridCol w:w="9090"/>
+      </w:tblGrid>
+      <w:tr>
+        <w:tc>
+          <w:tcPr>
+            <w:tcW w:w="0" w:type="auto"/>
+          </w:tcPr>
+          <w:p>
+            <w:proofErr w:type="gramStart"/>
+            <w:r>
+              <w:t>En tant que étudiant</w:t>
+            </w:r>
+            <w:proofErr w:type="gramEnd"/>
+            <w:r>
+              <w:t xml:space="preserve"> Je veux des classes Pour travailler</w:t>
+            </w:r>
+          </w:p>
+        </w:tc>
+      </w:tr>
+      <w:tr>
+        <w:tc>
+          <w:tcPr>
+            <w:tcW w:w="0" w:type="auto"/>
+          </w:tcPr>
+          <w:p>
+            <w:pPr>
+              <w:jc w:val="center"/>
+            </w:pPr>
+            <w:r>
+              <w:t xml:space="preserve">Tests </w:t>
+            </w:r>
+            <w:proofErr w:type="gramStart"/>
+            <w:r>
+              <w:t>d'acceptance:</w:t>
+            </w:r>
+            <w:proofErr w:type="gramEnd"/>
+            <w:r>
+              <w:t xml:space="preserve"> </w:t>
+            </w:r>
+          </w:p>
+          <w:tbl>
+            <w:tblPr>
+              <w:tblW w:w="100" w:type="auto"/>
+              <w:tblCellMar>
+                <w:left w:w="10" w:type="dxa"/>
+                <w:right w:w="10" w:type="dxa"/>
+              </w:tblCellMar>
+              <w:tblLook w:val="0000" w:firstRow="0" w:lastRow="0" w:firstColumn="0" w:lastColumn="0" w:noHBand="0" w:noVBand="0"/>
+            </w:tblPr>
+            <w:tblGrid>
+              <w:gridCol w:w="1362"/>
+              <w:gridCol w:w="7708"/>
+            </w:tblGrid>
+            <w:tr>
+              <w:tc>
+                <w:tcPr>
+                  <w:tcW w:w="0" w:type="auto"/>
+                </w:tcPr>
+                <w:p>
+                  <w:r>
+                    <w:t>Bureaux</w:t>
+                  </w:r>
+                </w:p>
+              </w:tc>
+              <w:tc>
+                <w:tcPr>
+                  <w:tcW w:w="0" w:type="auto"/>
+                </w:tcPr>
+                <w:p>
+                  <w:r>
+                    <w:t>Il faut au minimum 18 bureaux pour travailler</w:t>
+                  </w:r>
+                </w:p>
+              </w:tc>
+            </w:tr>
+            <w:tr>
+              <w:tc>
+                <w:tcPr>
+                  <w:tcW w:w="0" w:type="auto"/>
+                </w:tcPr>
+                <w:p>
+                  <w:r>
+                    <w:t>Location</w:t>
+                  </w:r>
+                </w:p>
+              </w:tc>
+              <w:tc>
+                <w:tcPr>
+                  <w:tcW w:w="0" w:type="auto"/>
+                </w:tcPr>
+                <w:p>
+                  <w:r>
+                    <w:t>Il faut que la salle soit en D13</w:t>
+                  </w:r>
+                </w:p>
+              </w:tc>
+            </w:tr>
+            <w:tr>
+              <w:tc>
+                <w:tcPr>
+                  <w:tcW w:w="0" w:type="auto"/>
+                </w:tcPr>
+                <w:p>
+                  <w:r>
+                    <w:t>Ecrans</w:t>
+                  </w:r>
+                </w:p>
+              </w:tc>
+              <w:tc>
+                <w:tcPr>
+                  <w:tcW w:w="0" w:type="auto"/>
+                </w:tcPr>
+                <w:p>
+                  <w:r>
+                    <w:t xml:space="preserve">Il faut 2 </w:t>
+                  </w:r>
+                  <w:proofErr w:type="spellStart"/>
+                  <w:r>
+                    <w:t>ecrans</w:t>
+                  </w:r>
+                  <w:proofErr w:type="spellEnd"/>
+                  <w:r>
+                    <w:t xml:space="preserve"> par bureau</w:t>
+                  </w:r>
+                </w:p>
+              </w:tc>
+            </w:tr>
+            <w:tr>
+              <w:tc>
+                <w:tcPr>
+                  <w:tcW w:w="0" w:type="auto"/>
+                </w:tcPr>
+                <w:p>
+                  <w:proofErr w:type="spellStart"/>
+                  <w:r>
+                    <w:lastRenderedPageBreak/>
+                    <w:t>Fenetres</w:t>
+                  </w:r>
+                  <w:proofErr w:type="spellEnd"/>
+                </w:p>
+              </w:tc>
+              <w:tc>
+                <w:tcPr>
+                  <w:tcW w:w="0" w:type="auto"/>
+                </w:tcPr>
+                <w:p>
+                  <w:r>
+                    <w:t xml:space="preserve">Il faut minimum 6 </w:t>
+                  </w:r>
+                  <w:proofErr w:type="spellStart"/>
+                  <w:r>
+                    <w:t>fenetres</w:t>
+                  </w:r>
+                  <w:proofErr w:type="spellEnd"/>
+                  <w:r>
+                    <w:t xml:space="preserve"> qui font la hauteur du mur</w:t>
+                  </w:r>
+                </w:p>
+              </w:tc>
+            </w:tr>
+            <w:tr>
+              <w:tc>
+                <w:tcPr>
+                  <w:tcW w:w="0" w:type="auto"/>
+                </w:tcPr>
+                <w:p>
+                  <w:r>
+                    <w:t>Chaises</w:t>
+                  </w:r>
+                </w:p>
+              </w:tc>
+              <w:tc>
+                <w:tcPr>
+                  <w:tcW w:w="0" w:type="auto"/>
+                </w:tcPr>
+                <w:p>
+                  <w:r>
+                    <w:t>Il faut une chaise par bureau + une pour le prof</w:t>
+                  </w:r>
+                </w:p>
+              </w:tc>
+            </w:tr>
+            <w:tr>
+              <w:tc>
+                <w:tcPr>
+                  <w:tcW w:w="0" w:type="auto"/>
+                </w:tcPr>
+                <w:p>
+                  <w:r>
+                    <w:t>Ordinateur</w:t>
+                  </w:r>
+                </w:p>
+              </w:tc>
+              <w:tc>
+                <w:tcPr>
+                  <w:tcW w:w="0" w:type="auto"/>
+                </w:tcPr>
+                <w:p>
+                  <w:r>
+                    <w:t>Il faut 1 ordinateur tour par bureau</w:t>
+                  </w:r>
+                </w:p>
+              </w:tc>
+            </w:tr>
+            <w:tr>
+              <w:tc>
+                <w:tcPr>
+                  <w:tcW w:w="0" w:type="auto"/>
+                </w:tcPr>
+                <w:p>
+                  <w:r>
+                    <w:t>Clavier + souris</w:t>
+                  </w:r>
+                </w:p>
+              </w:tc>
+              <w:tc>
+                <w:tcPr>
+                  <w:tcW w:w="0" w:type="auto"/>
+                </w:tcPr>
+                <w:p>
+                  <w:r>
+                    <w:t>Il faut un clavier et une souris par bureau</w:t>
+                  </w:r>
+                </w:p>
+              </w:tc>
+            </w:tr>
+            <w:tr>
+              <w:tc>
+                <w:tcPr>
+                  <w:tcW w:w="0" w:type="auto"/>
+                </w:tcPr>
+                <w:p>
+                  <w:r>
+                    <w:t>Bureau du prof</w:t>
+                  </w:r>
+                </w:p>
+              </w:tc>
+              <w:tc>
+                <w:tcPr>
+                  <w:tcW w:w="0" w:type="auto"/>
+                </w:tcPr>
+                <w:p>
+                  <w:r>
+                    <w:t xml:space="preserve">Il faut un bureau </w:t>
+                  </w:r>
+                  <w:proofErr w:type="spellStart"/>
+                  <w:r>
+                    <w:t>isolee</w:t>
+                  </w:r>
+                  <w:proofErr w:type="spellEnd"/>
+                  <w:r>
+                    <w:t xml:space="preserve"> vers le qui face vers le reste de la classe et qui est </w:t>
+                  </w:r>
+                  <w:proofErr w:type="spellStart"/>
+                  <w:r>
+                    <w:t>devans</w:t>
+                  </w:r>
+                  <w:proofErr w:type="spellEnd"/>
+                  <w:r>
+                    <w:t xml:space="preserve"> le tableau pour le prof</w:t>
+                  </w:r>
+                </w:p>
+              </w:tc>
+            </w:tr>
+            <w:tr>
+              <w:tc>
+                <w:tcPr>
+                  <w:tcW w:w="0" w:type="auto"/>
+                </w:tcPr>
+                <w:p>
+                  <w:r>
+                    <w:t>TV + tableau</w:t>
+                  </w:r>
+                </w:p>
+              </w:tc>
+              <w:tc>
+                <w:tcPr>
+                  <w:tcW w:w="0" w:type="auto"/>
+                </w:tcPr>
+                <w:p>
+                  <w:r>
+                    <w:t>Il faut un tableau et une TV</w:t>
+                  </w:r>
+                </w:p>
+              </w:tc>
+            </w:tr>
+          </w:tbl>
+          <w:p/>
+        </w:tc>
+      </w:tr>
+    </w:tbl>
+    <w:p/>
+    <w:p>
+      <w:pPr>
+        <w:pStyle w:val="Titre3"/>
+        <w:numPr>
+          <w:ilvl w:val="0"/>
+          <w:numId w:val="0"/>
+        </w:numPr>
+        <w:ind w:left="1814" w:hanging="680"/>
+      </w:pPr>
+      <w:r>
+        <w:t>Toilettes d14</w:t>
+      </w:r>
+    </w:p>
+    <w:tbl>
+      <w:tblPr>
+        <w:tblW w:w="100" w:type="auto"/>
+        <w:tblBorders>
+          <w:top w:val="single" w:sz="4" w:space="0" w:color="auto"/>
+          <w:left w:val="single" w:sz="4" w:space="0" w:color="auto"/>
+          <w:bottom w:val="single" w:sz="4" w:space="0" w:color="auto"/>
+          <w:right w:val="single" w:sz="4" w:space="0" w:color="auto"/>
+          <w:insideH w:val="single" w:sz="4" w:space="0" w:color="auto"/>
+          <w:insideV w:val="single" w:sz="4" w:space="0" w:color="auto"/>
+        </w:tblBorders>
+        <w:tblCellMar>
+          <w:left w:w="10" w:type="dxa"/>
+          <w:right w:w="10" w:type="dxa"/>
+        </w:tblCellMar>
+        <w:tblLook w:val="0000" w:firstRow="0" w:lastRow="0" w:firstColumn="0" w:lastColumn="0" w:noHBand="0" w:noVBand="0"/>
+      </w:tblPr>
+      <w:tblGrid>
+        <w:gridCol w:w="9090"/>
+      </w:tblGrid>
+      <w:tr>
+        <w:tc>
+          <w:tcPr>
+            <w:tcW w:w="0" w:type="auto"/>
+          </w:tcPr>
+          <w:p>
+            <w:r>
+              <w:t>En tant qu'utilisateur du bâtiment Je veux des toilettes Pour pouvoir faire mes besoins et me laver les mains</w:t>
+            </w:r>
+          </w:p>
+        </w:tc>
+      </w:tr>
+      <w:tr>
+        <w:tc>
+          <w:tcPr>
+            <w:tcW w:w="0" w:type="auto"/>
+          </w:tcPr>
+          <w:p>
+            <w:pPr>
+              <w:jc w:val="center"/>
+            </w:pPr>
+            <w:r>
+              <w:t xml:space="preserve">Tests </w:t>
+            </w:r>
+            <w:proofErr w:type="gramStart"/>
+            <w:r>
+              <w:t>d'acceptance:</w:t>
+            </w:r>
+            <w:proofErr w:type="gramEnd"/>
+            <w:r>
+              <w:t xml:space="preserve"> </w:t>
+            </w:r>
+          </w:p>
+          <w:tbl>
+            <w:tblPr>
+              <w:tblW w:w="100" w:type="auto"/>
+              <w:tblCellMar>
+                <w:left w:w="10" w:type="dxa"/>
+                <w:right w:w="10" w:type="dxa"/>
+              </w:tblCellMar>
+              <w:tblLook w:val="0000" w:firstRow="0" w:lastRow="0" w:firstColumn="0" w:lastColumn="0" w:noHBand="0" w:noVBand="0"/>
+            </w:tblPr>
+            <w:tblGrid>
+              <w:gridCol w:w="1429"/>
+              <w:gridCol w:w="7641"/>
+            </w:tblGrid>
+            <w:tr>
+              <w:tc>
+                <w:tcPr>
+                  <w:tcW w:w="0" w:type="auto"/>
+                </w:tcPr>
+                <w:p>
+                  <w:r>
+                    <w:t>Murs</w:t>
+                  </w:r>
+                </w:p>
+              </w:tc>
+              <w:tc>
+                <w:tcPr>
+                  <w:tcW w:w="0" w:type="auto"/>
+                </w:tcPr>
+                <w:p>
+                  <w:r>
+                    <w:t xml:space="preserve">Il faut des murs qui </w:t>
+                  </w:r>
+                  <w:proofErr w:type="spellStart"/>
+                  <w:r>
+                    <w:t>separent</w:t>
+                  </w:r>
+                  <w:proofErr w:type="spellEnd"/>
+                  <w:r>
+                    <w:t xml:space="preserve"> chaque toilette, ces murs doit faire au moins 2m20</w:t>
+                  </w:r>
+                </w:p>
+              </w:tc>
+            </w:tr>
+            <w:tr>
+              <w:tc>
+                <w:tcPr>
+                  <w:tcW w:w="0" w:type="auto"/>
+                </w:tcPr>
+                <w:p>
+                  <w:r>
+                    <w:t>Toilettes</w:t>
+                  </w:r>
+                </w:p>
+              </w:tc>
+              <w:tc>
+                <w:tcPr>
+                  <w:tcW w:w="0" w:type="auto"/>
+                </w:tcPr>
+                <w:p>
+                  <w:r>
+                    <w:t>Il y a 5 toilettes par salle</w:t>
+                  </w:r>
+                </w:p>
+              </w:tc>
+            </w:tr>
+            <w:tr>
+              <w:tc>
+                <w:tcPr>
+                  <w:tcW w:w="0" w:type="auto"/>
+                </w:tcPr>
+                <w:p>
+                  <w:r>
+                    <w:t>Salle</w:t>
+                  </w:r>
+                </w:p>
+              </w:tc>
+              <w:tc>
+                <w:tcPr>
+                  <w:tcW w:w="0" w:type="auto"/>
+                </w:tcPr>
+                <w:p>
+                  <w:proofErr w:type="gramStart"/>
+                  <w:r>
+                    <w:t>La salles</w:t>
+                  </w:r>
+                  <w:proofErr w:type="gramEnd"/>
+                  <w:r>
+                    <w:t xml:space="preserve"> de toilettes est en d14</w:t>
+                  </w:r>
+                </w:p>
+              </w:tc>
+            </w:tr>
+            <w:tr>
+              <w:tc>
+                <w:tcPr>
+                  <w:tcW w:w="0" w:type="auto"/>
+                </w:tcPr>
+                <w:p>
+                  <w:proofErr w:type="spellStart"/>
+                  <w:r>
+                    <w:t>Fenetres</w:t>
+                  </w:r>
+                  <w:proofErr w:type="spellEnd"/>
+                </w:p>
+              </w:tc>
+              <w:tc>
+                <w:tcPr>
+                  <w:tcW w:w="0" w:type="auto"/>
+                </w:tcPr>
+                <w:p>
+                  <w:r>
+                    <w:t>Il y a 2 fenêtres ouvrables en face de la porte d'entrée</w:t>
+                  </w:r>
+                </w:p>
+              </w:tc>
+            </w:tr>
+            <w:tr>
+              <w:tc>
+                <w:tcPr>
+                  <w:tcW w:w="0" w:type="auto"/>
+                </w:tcPr>
+                <w:p>
+                  <w:r>
+                    <w:t>Sol</w:t>
+                  </w:r>
+                </w:p>
+              </w:tc>
+              <w:tc>
+                <w:tcPr>
+                  <w:tcW w:w="0" w:type="auto"/>
+                </w:tcPr>
+                <w:p>
+                  <w:r>
+                    <w:t xml:space="preserve">Il y a du </w:t>
+                  </w:r>
+                  <w:proofErr w:type="spellStart"/>
+                  <w:r>
+                    <w:t>carlage</w:t>
+                  </w:r>
+                  <w:proofErr w:type="spellEnd"/>
+                  <w:r>
+                    <w:t xml:space="preserve"> par terre avec une texture de </w:t>
+                  </w:r>
+                  <w:proofErr w:type="spellStart"/>
+                  <w:r>
+                    <w:t>plâques</w:t>
+                  </w:r>
+                  <w:proofErr w:type="spellEnd"/>
+                  <w:r>
+                    <w:t xml:space="preserve"> en gris</w:t>
+                  </w:r>
+                </w:p>
+              </w:tc>
+            </w:tr>
+            <w:tr>
+              <w:tc>
+                <w:tcPr>
+                  <w:tcW w:w="0" w:type="auto"/>
+                </w:tcPr>
+                <w:p>
+                  <w:r>
+                    <w:t>Lavabo</w:t>
+                  </w:r>
+                </w:p>
+              </w:tc>
+              <w:tc>
+                <w:tcPr>
+                  <w:tcW w:w="0" w:type="auto"/>
+                </w:tcPr>
+                <w:p>
+                  <w:r>
+                    <w:t xml:space="preserve">Il y a deux lavabos avec un </w:t>
+                  </w:r>
+                  <w:proofErr w:type="spellStart"/>
+                  <w:r>
+                    <w:t>mirroir</w:t>
+                  </w:r>
+                  <w:proofErr w:type="spellEnd"/>
+                  <w:r>
+                    <w:t xml:space="preserve"> chacun</w:t>
+                  </w:r>
+                </w:p>
+              </w:tc>
+            </w:tr>
+            <w:tr>
+              <w:tc>
+                <w:tcPr>
+                  <w:tcW w:w="0" w:type="auto"/>
+                </w:tcPr>
+                <w:p>
+                  <w:r>
+                    <w:t>Poubelle</w:t>
+                  </w:r>
+                </w:p>
+              </w:tc>
+              <w:tc>
+                <w:tcPr>
+                  <w:tcW w:w="0" w:type="auto"/>
+                </w:tcPr>
+                <w:p>
+                  <w:r>
+                    <w:t>Il y a une poubelle à droite de la porte d'entré</w:t>
+                  </w:r>
+                </w:p>
+              </w:tc>
+            </w:tr>
+            <w:tr>
+              <w:tc>
+                <w:tcPr>
+                  <w:tcW w:w="0" w:type="auto"/>
+                </w:tcPr>
+                <w:p>
+                  <w:r>
+                    <w:t xml:space="preserve">Savon + </w:t>
+                  </w:r>
+                  <w:proofErr w:type="spellStart"/>
+                  <w:r>
+                    <w:t>secheur</w:t>
+                  </w:r>
+                  <w:proofErr w:type="spellEnd"/>
+                </w:p>
+              </w:tc>
+              <w:tc>
+                <w:tcPr>
+                  <w:tcW w:w="0" w:type="auto"/>
+                </w:tcPr>
+                <w:p>
+                  <w:r>
+                    <w:t xml:space="preserve">Il y a un distributeur de savon entre les lavabos et un appareil à </w:t>
+                  </w:r>
+                  <w:proofErr w:type="spellStart"/>
+                  <w:r>
+                    <w:t>secher</w:t>
+                  </w:r>
+                  <w:proofErr w:type="spellEnd"/>
+                  <w:r>
+                    <w:t xml:space="preserve"> sur le même mur que le lavabo</w:t>
+                  </w:r>
+                </w:p>
+              </w:tc>
+            </w:tr>
+          </w:tbl>
+          <w:p/>
+        </w:tc>
+      </w:tr>
+    </w:tbl>
+    <w:p/>
+    <w:p>
+      <w:pPr>
+        <w:pStyle w:val="Titre3"/>
+        <w:numPr>
+          <w:ilvl w:val="0"/>
+          <w:numId w:val="0"/>
+        </w:numPr>
+        <w:ind w:left="1814" w:hanging="680"/>
+      </w:pPr>
+    </w:p>
     <w:p>
       <w:pPr>
         <w:pStyle w:val="Titre1"/>
@@ -7825,7 +8837,7 @@
               <w:noProof/>
               <w:szCs w:val="16"/>
             </w:rPr>
-            <w:t>16.04.2024 15:52</w:t>
+            <w:t>23.04.2024 16:32</w:t>
           </w:r>
           <w:r>
             <w:rPr>
@@ -7877,7 +8889,7 @@
                 <w:noProof/>
                 <w:szCs w:val="16"/>
               </w:rPr>
-              <w:t>7</w:t>
+              <w:t>9</w:t>
             </w:r>
           </w:fldSimple>
           <w:r>
@@ -7914,7 +8926,7 @@
               <w:noProof/>
               <w:szCs w:val="16"/>
             </w:rPr>
-            <w:t>16.04.2024 15:52</w:t>
+            <w:t>23.04.2024 16:32</w:t>
           </w:r>
           <w:r>
             <w:rPr>
@@ -8162,7 +9174,7 @@
         <v:path o:extrusionok="f" gradientshapeok="t" o:connecttype="rect"/>
         <o:lock v:ext="edit" aspectratio="t"/>
       </v:shapetype>
-      <v:shape id="_x0000_i1043" type="#_x0000_t75" style="width:11.7pt;height:11.7pt" o:bullet="t">
+      <v:shape id="_x0000_i1030" type="#_x0000_t75" style="width:12pt;height:12pt" o:bullet="t">
         <v:imagedata r:id="rId1" o:title="BD10263_"/>
       </v:shape>
     </w:pict>
@@ -10492,6 +11504,19 @@
 </file>
 
 <file path=customXml/item1.xml><?xml version="1.0" encoding="utf-8"?>
+<b:Sources xmlns:b="http://schemas.openxmlformats.org/officeDocument/2006/bibliography" xmlns="http://schemas.openxmlformats.org/officeDocument/2006/bibliography" SelectedStyle="\APA.XSL" StyleName="APA"/>
+</file>
+
+<file path=customXml/item2.xml><?xml version="1.0" encoding="utf-8"?>
+<?mso-contentType ?>
+<FormTemplates xmlns="http://schemas.microsoft.com/sharepoint/v3/contenttype/forms">
+  <Display>DocumentLibraryForm</Display>
+  <Edit>DocumentLibraryForm</Edit>
+  <New>DocumentLibraryForm</New>
+</FormTemplates>
+</file>
+
+<file path=customXml/item3.xml><?xml version="1.0" encoding="utf-8"?>
 <ct:contentTypeSchema xmlns:ct="http://schemas.microsoft.com/office/2006/metadata/contentType" xmlns:ma="http://schemas.microsoft.com/office/2006/metadata/properties/metaAttributes" ct:_="" ma:_="" ma:contentTypeName="Document" ma:contentTypeID="0x010100556952629042AF4392ABFF79F1535A46" ma:contentTypeVersion="14" ma:contentTypeDescription="Crée un document." ma:contentTypeScope="" ma:versionID="33604a8a9086d68058580a1a43c74634">
   <xsd:schema xmlns:xsd="http://www.w3.org/2001/XMLSchema" xmlns:xs="http://www.w3.org/2001/XMLSchema" xmlns:p="http://schemas.microsoft.com/office/2006/metadata/properties" xmlns:ns3="1be71a9f-368a-4876-9c29-26a4f26a34a2" xmlns:ns4="521153c6-29d6-40b2-abdc-15687e3d4d82" targetNamespace="http://schemas.microsoft.com/office/2006/metadata/properties" ma:root="true" ma:fieldsID="82aee665aa617d1b89e16b1beb82896b" ns3:_="" ns4:_="">
     <xsd:import namespace="1be71a9f-368a-4876-9c29-26a4f26a34a2"/>
@@ -10718,7 +11743,7 @@
 </ct:contentTypeSchema>
 </file>
 
-<file path=customXml/item2.xml><?xml version="1.0" encoding="utf-8"?>
+<file path=customXml/item4.xml><?xml version="1.0" encoding="utf-8"?>
 <p:properties xmlns:p="http://schemas.microsoft.com/office/2006/metadata/properties" xmlns:xsi="http://www.w3.org/2001/XMLSchema-instance" xmlns:pc="http://schemas.microsoft.com/office/infopath/2007/PartnerControls">
   <documentManagement>
     <_activity xmlns="1be71a9f-368a-4876-9c29-26a4f26a34a2" xsi:nil="true"/>
@@ -10726,20 +11751,23 @@
 </p:properties>
 </file>
 
-<file path=customXml/item3.xml><?xml version="1.0" encoding="utf-8"?>
-<b:Sources xmlns:b="http://schemas.openxmlformats.org/officeDocument/2006/bibliography" xmlns="http://schemas.openxmlformats.org/officeDocument/2006/bibliography" SelectedStyle="\APA.XSL" StyleName="APA"/>
+<file path=customXml/itemProps1.xml><?xml version="1.0" encoding="utf-8"?>
+<ds:datastoreItem xmlns:ds="http://schemas.openxmlformats.org/officeDocument/2006/customXml" ds:itemID="{C8C35155-3E6A-4058-B6E4-303717845E3B}">
+  <ds:schemaRefs>
+    <ds:schemaRef ds:uri="http://schemas.openxmlformats.org/officeDocument/2006/bibliography"/>
+  </ds:schemaRefs>
+</ds:datastoreItem>
 </file>
 
-<file path=customXml/item4.xml><?xml version="1.0" encoding="utf-8"?>
-<?mso-contentType ?>
-<FormTemplates xmlns="http://schemas.microsoft.com/sharepoint/v3/contenttype/forms">
-  <Display>DocumentLibraryForm</Display>
-  <Edit>DocumentLibraryForm</Edit>
-  <New>DocumentLibraryForm</New>
-</FormTemplates>
+<file path=customXml/itemProps2.xml><?xml version="1.0" encoding="utf-8"?>
+<ds:datastoreItem xmlns:ds="http://schemas.openxmlformats.org/officeDocument/2006/customXml" ds:itemID="{6C3F7A66-EDE3-46FD-83EB-3C265E5D2669}">
+  <ds:schemaRefs>
+    <ds:schemaRef ds:uri="http://schemas.microsoft.com/sharepoint/v3/contenttype/forms"/>
+  </ds:schemaRefs>
+</ds:datastoreItem>
 </file>
 
-<file path=customXml/itemProps1.xml><?xml version="1.0" encoding="utf-8"?>
+<file path=customXml/itemProps3.xml><?xml version="1.0" encoding="utf-8"?>
 <ds:datastoreItem xmlns:ds="http://schemas.openxmlformats.org/officeDocument/2006/customXml" ds:itemID="{5C753002-7960-494E-8631-841A812039B4}">
   <ds:schemaRefs>
     <ds:schemaRef ds:uri="http://schemas.microsoft.com/office/2006/metadata/contentType"/>
@@ -10758,7 +11786,7 @@
 </ds:datastoreItem>
 </file>
 
-<file path=customXml/itemProps2.xml><?xml version="1.0" encoding="utf-8"?>
+<file path=customXml/itemProps4.xml><?xml version="1.0" encoding="utf-8"?>
 <ds:datastoreItem xmlns:ds="http://schemas.openxmlformats.org/officeDocument/2006/customXml" ds:itemID="{2319CDB8-A2CD-412D-8359-13E6B4DF1FF4}">
   <ds:schemaRefs>
     <ds:schemaRef ds:uri="http://schemas.microsoft.com/office/2006/metadata/properties"/>
@@ -10766,20 +11794,4 @@
     <ds:schemaRef ds:uri="1be71a9f-368a-4876-9c29-26a4f26a34a2"/>
   </ds:schemaRefs>
 </ds:datastoreItem>
-</file>
-
-<file path=customXml/itemProps3.xml><?xml version="1.0" encoding="utf-8"?>
-<ds:datastoreItem xmlns:ds="http://schemas.openxmlformats.org/officeDocument/2006/customXml" ds:itemID="{C8C35155-3E6A-4058-B6E4-303717845E3B}">
-  <ds:schemaRefs>
-    <ds:schemaRef ds:uri="http://schemas.openxmlformats.org/officeDocument/2006/bibliography"/>
-  </ds:schemaRefs>
-</ds:datastoreItem>
-</file>
-
-<file path=customXml/itemProps4.xml><?xml version="1.0" encoding="utf-8"?>
-<ds:datastoreItem xmlns:ds="http://schemas.openxmlformats.org/officeDocument/2006/customXml" ds:itemID="{6C3F7A66-EDE3-46FD-83EB-3C265E5D2669}">
-  <ds:schemaRefs>
-    <ds:schemaRef ds:uri="http://schemas.microsoft.com/sharepoint/v3/contenttype/forms"/>
-  </ds:schemaRefs>
-</ds:datastoreItem>
 </file>
</xml_diff>

<commit_message>
chore(rapport): Modif du rapport,supprimer anciens fichiers
</commit_message>
<xml_diff>
--- a/Personnel/RapportDeProjet_306_SamuelSallaku.docx
+++ b/Personnel/RapportDeProjet_306_SamuelSallaku.docx
@@ -6,13 +6,8 @@
       <w:pPr>
         <w:pStyle w:val="Titre"/>
       </w:pPr>
-      <w:proofErr w:type="spellStart"/>
-      <w:r>
-        <w:t>P_GestProj</w:t>
-      </w:r>
-      <w:proofErr w:type="spellEnd"/>
-      <w:r>
-        <w:t xml:space="preserve"> – Le bâtiment X de Vennes</w:t>
+      <w:r>
+        <w:t>P_GestProj – Le bâtiment X de Vennes</w:t>
       </w:r>
     </w:p>
     <w:p>
@@ -33,7 +28,7 @@
           <w:szCs w:val="22"/>
         </w:rPr>
         <w:drawing>
-          <wp:inline distT="0" distB="0" distL="0" distR="0" wp14:anchorId="681AA1A8" wp14:editId="41BB6783">
+          <wp:inline distT="0" distB="0" distL="0" distR="0" wp14:anchorId="681AA1A8" wp14:editId="36003673">
             <wp:extent cx="4521202" cy="2543175"/>
             <wp:effectExtent l="0" t="0" r="0" b="0"/>
             <wp:docPr id="3" name="Image 3"/>
@@ -2844,9 +2839,9 @@
       <w:pPr>
         <w:pStyle w:val="Titre2"/>
       </w:pPr>
-      <w:bookmarkStart w:id="3" w:name="_Toc532179969"/>
-      <w:bookmarkStart w:id="4" w:name="_Toc165969639"/>
-      <w:bookmarkStart w:id="5" w:name="_Toc164007794"/>
+      <w:bookmarkStart w:id="3" w:name="_Toc164007794"/>
+      <w:bookmarkStart w:id="4" w:name="_Toc532179969"/>
+      <w:bookmarkStart w:id="5" w:name="_Toc165969639"/>
       <w:r>
         <w:t>T</w:t>
       </w:r>
@@ -2856,7 +2851,7 @@
       <w:r>
         <w:t>e</w:t>
       </w:r>
-      <w:bookmarkEnd w:id="5"/>
+      <w:bookmarkEnd w:id="3"/>
     </w:p>
     <w:p>
       <w:pPr>
@@ -3024,7 +3019,6 @@
           <w:szCs w:val="24"/>
         </w:rPr>
       </w:pPr>
-      <w:proofErr w:type="spellStart"/>
       <w:r>
         <w:rPr>
           <w:sz w:val="20"/>
@@ -3032,7 +3026,6 @@
         </w:rPr>
         <w:t>IceTools</w:t>
       </w:r>
-      <w:proofErr w:type="spellEnd"/>
     </w:p>
     <w:p>
       <w:pPr>
@@ -3046,7 +3039,6 @@
           <w:szCs w:val="24"/>
         </w:rPr>
       </w:pPr>
-      <w:proofErr w:type="spellStart"/>
       <w:r>
         <w:rPr>
           <w:sz w:val="20"/>
@@ -3054,7 +3046,6 @@
         </w:rPr>
         <w:t>IceScrum</w:t>
       </w:r>
-      <w:proofErr w:type="spellEnd"/>
     </w:p>
     <w:p>
       <w:pPr>
@@ -3331,6 +3322,155 @@
     </w:p>
     <w:p>
       <w:pPr>
+        <w:pStyle w:val="Retraitcorpsdetexte"/>
+      </w:pPr>
+    </w:p>
+    <w:p>
+      <w:pPr>
+        <w:pStyle w:val="Retraitcorpsdetexte"/>
+        <w:numPr>
+          <w:ilvl w:val="0"/>
+          <w:numId w:val="9"/>
+        </w:numPr>
+      </w:pPr>
+      <w:r>
+        <w:t xml:space="preserve">Les livrables seront : </w:t>
+      </w:r>
+    </w:p>
+    <w:p>
+      <w:pPr>
+        <w:pStyle w:val="Retraitcorpsdetexte"/>
+        <w:numPr>
+          <w:ilvl w:val="0"/>
+          <w:numId w:val="10"/>
+        </w:numPr>
+      </w:pPr>
+      <w:r>
+        <w:t xml:space="preserve">Les constructions </w:t>
+      </w:r>
+      <w:r>
+        <w:t>.sh3d</w:t>
+      </w:r>
+    </w:p>
+    <w:p>
+      <w:pPr>
+        <w:pStyle w:val="Retraitcorpsdetexte"/>
+        <w:numPr>
+          <w:ilvl w:val="0"/>
+          <w:numId w:val="10"/>
+        </w:numPr>
+      </w:pPr>
+      <w:r>
+        <w:t>La comparaison du rapport à celui de la semaine dernière</w:t>
+      </w:r>
+      <w:r>
+        <w:t xml:space="preserve"> en </w:t>
+      </w:r>
+      <w:r>
+        <w:t>PDF</w:t>
+      </w:r>
+    </w:p>
+    <w:p>
+      <w:pPr>
+        <w:pStyle w:val="Retraitcorpsdetexte"/>
+        <w:numPr>
+          <w:ilvl w:val="0"/>
+          <w:numId w:val="10"/>
+        </w:numPr>
+      </w:pPr>
+      <w:r>
+        <w:t>Le rapport</w:t>
+      </w:r>
+      <w:r>
+        <w:t xml:space="preserve"> à jour en </w:t>
+      </w:r>
+      <w:r>
+        <w:t>PDF</w:t>
+      </w:r>
+    </w:p>
+    <w:p>
+      <w:pPr>
+        <w:pStyle w:val="Retraitcorpsdetexte"/>
+        <w:numPr>
+          <w:ilvl w:val="0"/>
+          <w:numId w:val="10"/>
+        </w:numPr>
+      </w:pPr>
+      <w:r>
+        <w:t>Le journal de travail en PDF</w:t>
+      </w:r>
+    </w:p>
+    <w:p>
+      <w:pPr>
+        <w:pStyle w:val="Retraitcorpsdetexte"/>
+        <w:numPr>
+          <w:ilvl w:val="0"/>
+          <w:numId w:val="10"/>
+        </w:numPr>
+      </w:pPr>
+      <w:r>
+        <w:t>Un fichier .txt</w:t>
+      </w:r>
+    </w:p>
+    <w:p>
+      <w:pPr>
+        <w:pStyle w:val="Retraitcorpsdetexte"/>
+      </w:pPr>
+    </w:p>
+    <w:p>
+      <w:pPr>
+        <w:pStyle w:val="Retraitcorpsdetexte"/>
+        <w:numPr>
+          <w:ilvl w:val="0"/>
+          <w:numId w:val="9"/>
+        </w:numPr>
+      </w:pPr>
+      <w:r>
+        <w:t xml:space="preserve">L’emplacement des fichiers PDF sera dans GitHub, dans la release de la semaine concernée et il y aura un fichier .txt </w:t>
+      </w:r>
+      <w:r>
+        <w:t xml:space="preserve">avec le nom </w:t>
+      </w:r>
+      <w:r>
+        <w:t>qui indique où le fichier des Constructions se trouve.</w:t>
+      </w:r>
+    </w:p>
+    <w:p>
+      <w:pPr>
+        <w:pStyle w:val="Retraitcorpsdetexte"/>
+        <w:numPr>
+          <w:ilvl w:val="0"/>
+          <w:numId w:val="9"/>
+        </w:numPr>
+      </w:pPr>
+      <w:r>
+        <w:t>Un message Teams sera envoyé pour notifier que la livraison a été faite.</w:t>
+      </w:r>
+    </w:p>
+    <w:p>
+      <w:pPr>
+        <w:pStyle w:val="Retraitcorpsdetexte"/>
+        <w:numPr>
+          <w:ilvl w:val="0"/>
+          <w:numId w:val="9"/>
+        </w:numPr>
+      </w:pPr>
+      <w:r>
+        <w:t>Pour la confirmation de la réception, il faut répondre sur Teams pour qu’on sache si vous l’aviez reçu.</w:t>
+      </w:r>
+    </w:p>
+    <w:p>
+      <w:pPr>
+        <w:pStyle w:val="Retraitcorpsdetexte"/>
+      </w:pPr>
+    </w:p>
+    <w:p>
+      <w:pPr>
+        <w:pStyle w:val="Retraitcorpsdetexte"/>
+      </w:pPr>
+    </w:p>
+    <w:p>
+      <w:pPr>
         <w:pStyle w:val="Informations"/>
       </w:pPr>
       <w:r>
@@ -3411,8 +3551,8 @@
       <w:r>
         <w:t>Planification</w:t>
       </w:r>
-      <w:bookmarkEnd w:id="3"/>
       <w:bookmarkEnd w:id="4"/>
+      <w:bookmarkEnd w:id="5"/>
       <w:r>
         <w:t xml:space="preserve"> Initiale</w:t>
       </w:r>
@@ -3553,13 +3693,8 @@
         </w:numPr>
       </w:pPr>
       <w:r>
-        <w:t xml:space="preserve">La date/heure de la sprint </w:t>
-      </w:r>
-      <w:proofErr w:type="spellStart"/>
-      <w:r>
-        <w:t>review</w:t>
-      </w:r>
-      <w:proofErr w:type="spellEnd"/>
+        <w:t>La date/heure de la sprint review</w:t>
+      </w:r>
     </w:p>
     <w:p>
       <w:pPr>
@@ -3605,28 +3740,13 @@
       <w:bookmarkEnd w:id="19"/>
       <w:bookmarkEnd w:id="20"/>
       <w:r>
+        <w:lastRenderedPageBreak/>
         <w:t>Un endroit pour manger sur le toit</w:t>
       </w:r>
     </w:p>
     <w:p>
       <w:r>
-        <w:t>(</w:t>
-      </w:r>
-      <w:proofErr w:type="gramStart"/>
-      <w:r>
-        <w:t>Auteur:</w:t>
-      </w:r>
-      <w:proofErr w:type="gramEnd"/>
-      <w:r>
-        <w:t xml:space="preserve"> romain </w:t>
-      </w:r>
-      <w:proofErr w:type="spellStart"/>
-      <w:r>
-        <w:t>denis</w:t>
-      </w:r>
-      <w:proofErr w:type="spellEnd"/>
-      <w:r>
-        <w:t>)</w:t>
+        <w:t>(Auteur: romain denis)</w:t>
       </w:r>
     </w:p>
     <w:tbl>
@@ -3655,13 +3775,8 @@
             <w:tcW w:w="0" w:type="auto"/>
           </w:tcPr>
           <w:p>
-            <w:proofErr w:type="gramStart"/>
             <w:r>
-              <w:t>En tant que étudiant</w:t>
-            </w:r>
-            <w:proofErr w:type="gramEnd"/>
-            <w:r>
-              <w:t xml:space="preserve"> Je veux un endroit sur le toit Pour manger</w:t>
+              <w:t>En tant que étudiant Je veux un endroit sur le toit Pour manger</w:t>
             </w:r>
           </w:p>
         </w:tc>
@@ -3676,15 +3791,7 @@
               <w:jc w:val="center"/>
             </w:pPr>
             <w:r>
-              <w:t xml:space="preserve">Tests </w:t>
-            </w:r>
-            <w:proofErr w:type="gramStart"/>
-            <w:r>
-              <w:t>d'acceptance:</w:t>
-            </w:r>
-            <w:proofErr w:type="gramEnd"/>
-            <w:r>
-              <w:t xml:space="preserve"> </w:t>
+              <w:t xml:space="preserve">Tests d'acceptance: </w:t>
             </w:r>
           </w:p>
           <w:tbl>
@@ -3783,13 +3890,8 @@
                 </w:tcPr>
                 <w:p>
                   <w:r>
-                    <w:t xml:space="preserve">Il y a une cabane pour pouvoir ranger le </w:t>
-                  </w:r>
-                  <w:proofErr w:type="spellStart"/>
-                  <w:r>
-                    <w:t>materiel</w:t>
-                  </w:r>
-                  <w:proofErr w:type="spellEnd"/>
+                    <w:t>Il y a une cabane pour pouvoir ranger le materiel</w:t>
+                  </w:r>
                 </w:p>
               </w:tc>
             </w:tr>
@@ -3821,39 +3923,18 @@
                   <w:tcW w:w="0" w:type="auto"/>
                 </w:tcPr>
                 <w:p>
-                  <w:proofErr w:type="spellStart"/>
-                  <w:r>
-                    <w:t>Decoration</w:t>
-                  </w:r>
-                  <w:proofErr w:type="spellEnd"/>
-                  <w:r>
-                    <w:t xml:space="preserve"> simple</w:t>
-                  </w:r>
-                </w:p>
-              </w:tc>
-              <w:tc>
-                <w:tcPr>
-                  <w:tcW w:w="0" w:type="auto"/>
-                </w:tcPr>
-                <w:p>
-                  <w:r>
-                    <w:t xml:space="preserve">Il y a de la </w:t>
-                  </w:r>
-                  <w:proofErr w:type="spellStart"/>
-                  <w:r>
-                    <w:t>decoration</w:t>
-                  </w:r>
-                  <w:proofErr w:type="spellEnd"/>
-                  <w:r>
-                    <w:t xml:space="preserve"> qui rend l'</w:t>
-                  </w:r>
-                  <w:proofErr w:type="spellStart"/>
-                  <w:r>
-                    <w:t>endriot</w:t>
-                  </w:r>
-                  <w:proofErr w:type="spellEnd"/>
-                  <w:r>
-                    <w:t xml:space="preserve"> conviviale</w:t>
+                  <w:r>
+                    <w:t>Decoration simple</w:t>
+                  </w:r>
+                </w:p>
+              </w:tc>
+              <w:tc>
+                <w:tcPr>
+                  <w:tcW w:w="0" w:type="auto"/>
+                </w:tcPr>
+                <w:p>
+                  <w:r>
+                    <w:t>Il y a de la decoration qui rend l'endriot conviviale</w:t>
                   </w:r>
                 </w:p>
               </w:tc>
@@ -3875,29 +3956,8 @@
                 </w:tcPr>
                 <w:p>
                   <w:r>
-                    <w:t xml:space="preserve">Il y a une </w:t>
-                  </w:r>
-                  <w:proofErr w:type="spellStart"/>
-                  <w:r>
-                    <w:t>barriere</w:t>
-                  </w:r>
-                  <w:proofErr w:type="spellEnd"/>
-                  <w:r>
-                    <w:t xml:space="preserve"> autour de l'escalier pour que </w:t>
-                  </w:r>
-                  <w:proofErr w:type="gramStart"/>
-                  <w:r>
-                    <w:t>personne tombe</w:t>
-                  </w:r>
-                  <w:proofErr w:type="gramEnd"/>
-                  <w:r>
-                    <w:t xml:space="preserve"> de 1 </w:t>
-                  </w:r>
-                  <w:proofErr w:type="spellStart"/>
-                  <w:r>
-                    <w:t>metre</w:t>
-                  </w:r>
-                  <w:proofErr w:type="spellEnd"/>
+                    <w:t>Il y a une barriere autour de l'escalier pour que personne tombe de 1 metre</w:t>
+                  </w:r>
                 </w:p>
               </w:tc>
             </w:tr>
@@ -3918,23 +3978,7 @@
                 </w:tcPr>
                 <w:p>
                   <w:r>
-                    <w:t xml:space="preserve">Il y a des </w:t>
-                  </w:r>
-                  <w:proofErr w:type="spellStart"/>
-                  <w:r>
-                    <w:t>pillones</w:t>
-                  </w:r>
-                  <w:proofErr w:type="spellEnd"/>
-                  <w:r>
-                    <w:t xml:space="preserve"> avec un toit dur sur l'escalier pour que l'eau ne puisse </w:t>
-                  </w:r>
-                  <w:proofErr w:type="spellStart"/>
-                  <w:r>
-                    <w:t>par</w:t>
-                  </w:r>
-                  <w:proofErr w:type="spellEnd"/>
-                  <w:r>
-                    <w:t xml:space="preserve"> rentrer</w:t>
+                    <w:t>Il y a des pillones avec un toit dur sur l'escalier pour que l'eau ne puisse par rentrer</w:t>
                   </w:r>
                 </w:p>
               </w:tc>
@@ -3955,21 +3999,12 @@
         <w:ind w:left="1814" w:hanging="680"/>
       </w:pPr>
       <w:r>
-        <w:lastRenderedPageBreak/>
         <w:t>Salle de sport</w:t>
       </w:r>
     </w:p>
     <w:p>
       <w:r>
-        <w:t>(</w:t>
-      </w:r>
-      <w:proofErr w:type="gramStart"/>
-      <w:r>
-        <w:t>Auteur:</w:t>
-      </w:r>
-      <w:proofErr w:type="gramEnd"/>
-      <w:r>
-        <w:t xml:space="preserve"> Thomas Moreira)</w:t>
+        <w:t>(Auteur: Thomas Moreira)</w:t>
       </w:r>
     </w:p>
     <w:tbl>
@@ -4014,15 +4049,7 @@
               <w:jc w:val="center"/>
             </w:pPr>
             <w:r>
-              <w:t xml:space="preserve">Tests </w:t>
-            </w:r>
-            <w:proofErr w:type="gramStart"/>
-            <w:r>
-              <w:t>d'acceptance:</w:t>
-            </w:r>
-            <w:proofErr w:type="gramEnd"/>
-            <w:r>
-              <w:t xml:space="preserve"> </w:t>
+              <w:t xml:space="preserve">Tests d'acceptance: </w:t>
             </w:r>
           </w:p>
           <w:tbl>
@@ -4045,30 +4072,17 @@
                 </w:tcPr>
                 <w:p>
                   <w:r>
-                    <w:t xml:space="preserve">2 </w:t>
-                  </w:r>
-                  <w:proofErr w:type="spellStart"/>
-                  <w:r>
-                    <w:t>bench</w:t>
-                  </w:r>
-                  <w:proofErr w:type="spellEnd"/>
-                </w:p>
-              </w:tc>
-              <w:tc>
-                <w:tcPr>
-                  <w:tcW w:w="0" w:type="auto"/>
-                </w:tcPr>
-                <w:p>
-                  <w:r>
-                    <w:t xml:space="preserve">Il y a 2 </w:t>
-                  </w:r>
-                  <w:proofErr w:type="spellStart"/>
-                  <w:r>
-                    <w:t>bench</w:t>
-                  </w:r>
-                  <w:proofErr w:type="spellEnd"/>
-                  <w:r>
-                    <w:t xml:space="preserve"> simple</w:t>
+                    <w:t>2 bench</w:t>
+                  </w:r>
+                </w:p>
+              </w:tc>
+              <w:tc>
+                <w:tcPr>
+                  <w:tcW w:w="0" w:type="auto"/>
+                </w:tcPr>
+                <w:p>
+                  <w:r>
+                    <w:t>Il y a 2 bench simple</w:t>
                   </w:r>
                 </w:p>
               </w:tc>
@@ -4080,28 +4094,18 @@
                 </w:tcPr>
                 <w:p>
                   <w:r>
-                    <w:t xml:space="preserve">1 leg </w:t>
-                  </w:r>
-                  <w:proofErr w:type="spellStart"/>
-                  <w:r>
-                    <w:t>press</w:t>
-                  </w:r>
-                  <w:proofErr w:type="spellEnd"/>
-                </w:p>
-              </w:tc>
-              <w:tc>
-                <w:tcPr>
-                  <w:tcW w:w="0" w:type="auto"/>
-                </w:tcPr>
-                <w:p>
-                  <w:r>
-                    <w:t xml:space="preserve">Il y a 1 leg </w:t>
-                  </w:r>
-                  <w:proofErr w:type="spellStart"/>
-                  <w:r>
-                    <w:t>press</w:t>
-                  </w:r>
-                  <w:proofErr w:type="spellEnd"/>
+                    <w:t>1 leg press</w:t>
+                  </w:r>
+                </w:p>
+              </w:tc>
+              <w:tc>
+                <w:tcPr>
+                  <w:tcW w:w="0" w:type="auto"/>
+                </w:tcPr>
+                <w:p>
+                  <w:r>
+                    <w:t>Il y a 1 leg press</w:t>
+                  </w:r>
                 </w:p>
               </w:tc>
             </w:tr>
@@ -4112,28 +4116,18 @@
                 </w:tcPr>
                 <w:p>
                   <w:r>
-                    <w:t xml:space="preserve">1 leg </w:t>
-                  </w:r>
-                  <w:proofErr w:type="spellStart"/>
-                  <w:r>
-                    <w:t>curl</w:t>
-                  </w:r>
-                  <w:proofErr w:type="spellEnd"/>
-                </w:p>
-              </w:tc>
-              <w:tc>
-                <w:tcPr>
-                  <w:tcW w:w="0" w:type="auto"/>
-                </w:tcPr>
-                <w:p>
-                  <w:r>
-                    <w:t xml:space="preserve">Il y a 1 leg </w:t>
-                  </w:r>
-                  <w:proofErr w:type="spellStart"/>
-                  <w:r>
-                    <w:t>curl</w:t>
-                  </w:r>
-                  <w:proofErr w:type="spellEnd"/>
+                    <w:t>1 leg curl</w:t>
+                  </w:r>
+                </w:p>
+              </w:tc>
+              <w:tc>
+                <w:tcPr>
+                  <w:tcW w:w="0" w:type="auto"/>
+                </w:tcPr>
+                <w:p>
+                  <w:r>
+                    <w:t>Il y a 1 leg curl</w:t>
+                  </w:r>
                 </w:p>
               </w:tc>
             </w:tr>
@@ -4176,15 +4170,7 @@
                 </w:tcPr>
                 <w:p>
                   <w:r>
-                    <w:t xml:space="preserve">Il y a 2 </w:t>
-                  </w:r>
-                  <w:proofErr w:type="spellStart"/>
-                  <w:r>
-                    <w:t>cable</w:t>
-                  </w:r>
-                  <w:proofErr w:type="spellEnd"/>
-                  <w:r>
-                    <w:t xml:space="preserve"> machine</w:t>
+                    <w:t>Il y a 2 cable machine</w:t>
                   </w:r>
                 </w:p>
               </w:tc>
@@ -4206,15 +4192,7 @@
                 </w:tcPr>
                 <w:p>
                   <w:r>
-                    <w:t xml:space="preserve">Il y a 2 </w:t>
-                  </w:r>
-                  <w:proofErr w:type="gramStart"/>
-                  <w:r>
-                    <w:t>vélo</w:t>
-                  </w:r>
-                  <w:proofErr w:type="gramEnd"/>
-                  <w:r>
-                    <w:t xml:space="preserve"> d'appartement &amp; 1 tapis de course</w:t>
+                    <w:t>Il y a 2 vélo d'appartement &amp; 1 tapis de course</w:t>
                   </w:r>
                 </w:p>
               </w:tc>
@@ -4306,15 +4284,7 @@
     </w:p>
     <w:p>
       <w:r>
-        <w:t>(</w:t>
-      </w:r>
-      <w:proofErr w:type="gramStart"/>
-      <w:r>
-        <w:t>Auteur:</w:t>
-      </w:r>
-      <w:proofErr w:type="gramEnd"/>
-      <w:r>
-        <w:t xml:space="preserve"> Samuel Sallaku)</w:t>
+        <w:t>(Auteur: Samuel Sallaku)</w:t>
       </w:r>
     </w:p>
     <w:tbl>
@@ -4344,15 +4314,7 @@
           </w:tcPr>
           <w:p>
             <w:r>
-              <w:t xml:space="preserve">En tant qu'utilisateur du bâtiment, Je veux des </w:t>
-            </w:r>
-            <w:proofErr w:type="gramStart"/>
-            <w:r>
-              <w:t>vestiaires  Pour</w:t>
-            </w:r>
-            <w:proofErr w:type="gramEnd"/>
-            <w:r>
-              <w:t xml:space="preserve"> pouvoir me changer pour aller à la salle de sport</w:t>
+              <w:t>En tant qu'utilisateur du bâtiment, Je veux des vestiaires  Pour pouvoir me changer pour aller à la salle de sport</w:t>
             </w:r>
           </w:p>
         </w:tc>
@@ -4367,15 +4329,7 @@
               <w:jc w:val="center"/>
             </w:pPr>
             <w:r>
-              <w:t xml:space="preserve">Tests </w:t>
-            </w:r>
-            <w:proofErr w:type="gramStart"/>
-            <w:r>
-              <w:t>d'acceptance:</w:t>
-            </w:r>
-            <w:proofErr w:type="gramEnd"/>
-            <w:r>
-              <w:t xml:space="preserve"> </w:t>
+              <w:t xml:space="preserve">Tests d'acceptance: </w:t>
             </w:r>
           </w:p>
           <w:tbl>
@@ -4408,23 +4362,7 @@
                 </w:tcPr>
                 <w:p>
                   <w:r>
-                    <w:t xml:space="preserve">Il y a 18 casiers contre le mur à gauche quand je rentre dans la salle avec 2 casiers </w:t>
-                  </w:r>
-                  <w:proofErr w:type="spellStart"/>
-                  <w:r>
-                    <w:t>empilles</w:t>
-                  </w:r>
-                  <w:proofErr w:type="spellEnd"/>
-                  <w:r>
-                    <w:t xml:space="preserve"> car </w:t>
-                  </w:r>
-                  <w:proofErr w:type="spellStart"/>
-                  <w:r>
-                    <w:t>collone</w:t>
-                  </w:r>
-                  <w:proofErr w:type="spellEnd"/>
-                  <w:r>
-                    <w:t>. Les 12 casiers font 1m de hauteur et 100cm de large et 50cm de profondeur</w:t>
+                    <w:t>Il y a 18 casiers contre le mur à gauche quand je rentre dans la salle avec 2 casiers empilles car collone. Les 12 casiers font 1m de hauteur et 100cm de large et 50cm de profondeur</w:t>
                   </w:r>
                 </w:p>
               </w:tc>
@@ -4468,15 +4406,7 @@
                 </w:tcPr>
                 <w:p>
                   <w:r>
-                    <w:t xml:space="preserve">A droite de la salle il y a des bancs en face des casiers, tout au long du mur appart un espace de 60cm à </w:t>
-                  </w:r>
-                  <w:proofErr w:type="gramStart"/>
-                  <w:r>
-                    <w:t>côte</w:t>
-                  </w:r>
-                  <w:proofErr w:type="gramEnd"/>
-                  <w:r>
-                    <w:t xml:space="preserve"> de l'entrée</w:t>
+                    <w:t>A droite de la salle il y a des bancs en face des casiers, tout au long du mur appart un espace de 60cm à côte de l'entrée</w:t>
                   </w:r>
                 </w:p>
               </w:tc>
@@ -4586,15 +4516,7 @@
                 </w:tcPr>
                 <w:p>
                   <w:r>
-                    <w:t xml:space="preserve">Il y a une porte d'entrée de 2.10 mètres au milieu du mur et il y a une petite fenêtre </w:t>
-                  </w:r>
-                  <w:proofErr w:type="spellStart"/>
-                  <w:r>
-                    <w:t>au dessus</w:t>
-                  </w:r>
-                  <w:proofErr w:type="spellEnd"/>
-                  <w:r>
-                    <w:t xml:space="preserve"> du radiateur qui se trouve au fond de la salle, mesurant 90x120cm</w:t>
+                    <w:t>Il y a une porte d'entrée de 2.10 mètres au milieu du mur et il y a une petite fenêtre au dessus du radiateur qui se trouve au fond de la salle, mesurant 90x120cm</w:t>
                   </w:r>
                 </w:p>
               </w:tc>
@@ -4659,38 +4581,12 @@
         <w:ind w:left="1814" w:hanging="680"/>
       </w:pPr>
       <w:r>
-        <w:t xml:space="preserve">Salle </w:t>
-      </w:r>
-      <w:proofErr w:type="spellStart"/>
-      <w:proofErr w:type="gramStart"/>
-      <w:r>
-        <w:t>a</w:t>
-      </w:r>
-      <w:proofErr w:type="spellEnd"/>
-      <w:proofErr w:type="gramEnd"/>
-      <w:r>
-        <w:t xml:space="preserve"> manger</w:t>
-      </w:r>
-    </w:p>
-    <w:p>
-      <w:r>
-        <w:t>(</w:t>
-      </w:r>
-      <w:proofErr w:type="gramStart"/>
-      <w:r>
-        <w:t>Auteur:</w:t>
-      </w:r>
-      <w:proofErr w:type="gramEnd"/>
-      <w:r>
-        <w:t xml:space="preserve"> romain </w:t>
-      </w:r>
-      <w:proofErr w:type="spellStart"/>
-      <w:r>
-        <w:t>denis</w:t>
-      </w:r>
-      <w:proofErr w:type="spellEnd"/>
-      <w:r>
-        <w:t>)</w:t>
+        <w:t>Salle a manger</w:t>
+      </w:r>
+    </w:p>
+    <w:p>
+      <w:r>
+        <w:t>(Auteur: romain denis)</w:t>
       </w:r>
     </w:p>
     <w:tbl>
@@ -4719,21 +4615,8 @@
             <w:tcW w:w="0" w:type="auto"/>
           </w:tcPr>
           <w:p>
-            <w:proofErr w:type="gramStart"/>
             <w:r>
-              <w:t>En tant que étudiant</w:t>
-            </w:r>
-            <w:proofErr w:type="gramEnd"/>
-            <w:r>
-              <w:t xml:space="preserve"> Je veux une salle </w:t>
-            </w:r>
-            <w:proofErr w:type="spellStart"/>
-            <w:r>
-              <w:t>a</w:t>
-            </w:r>
-            <w:proofErr w:type="spellEnd"/>
-            <w:r>
-              <w:t xml:space="preserve"> l'intérieur Pour manger</w:t>
+              <w:t>En tant que étudiant Je veux une salle a l'intérieur Pour manger</w:t>
             </w:r>
           </w:p>
         </w:tc>
@@ -4748,15 +4631,7 @@
               <w:jc w:val="center"/>
             </w:pPr>
             <w:r>
-              <w:t xml:space="preserve">Tests </w:t>
-            </w:r>
-            <w:proofErr w:type="gramStart"/>
-            <w:r>
-              <w:t>d'acceptance:</w:t>
-            </w:r>
-            <w:proofErr w:type="gramEnd"/>
-            <w:r>
-              <w:t xml:space="preserve"> </w:t>
+              <w:t xml:space="preserve">Tests d'acceptance: </w:t>
             </w:r>
           </w:p>
           <w:tbl>
@@ -4833,21 +4708,8 @@
                 </w:tcPr>
                 <w:p>
                   <w:r>
-                    <w:t xml:space="preserve">Il y a un endroit pour 3 micro-ondes. Ces micro-ondes doivent </w:t>
-                  </w:r>
-                  <w:proofErr w:type="spellStart"/>
-                  <w:r>
-                    <w:t>etre</w:t>
-                  </w:r>
-                  <w:proofErr w:type="spellEnd"/>
-                  <w:r>
-                    <w:t xml:space="preserve"> sur des meubles et tous </w:t>
-                  </w:r>
-                  <w:proofErr w:type="spellStart"/>
-                  <w:r>
-                    <w:t>regroupees</w:t>
-                  </w:r>
-                  <w:proofErr w:type="spellEnd"/>
+                    <w:t>Il y a un endroit pour 3 micro-ondes. Ces micro-ondes doivent etre sur des meubles et tous regroupees</w:t>
+                  </w:r>
                 </w:p>
               </w:tc>
             </w:tr>
@@ -4857,34 +4719,19 @@
                   <w:tcW w:w="0" w:type="auto"/>
                 </w:tcPr>
                 <w:p>
-                  <w:proofErr w:type="spellStart"/>
                   <w:r>
                     <w:t>Entrees</w:t>
                   </w:r>
-                  <w:proofErr w:type="spellEnd"/>
-                </w:p>
-              </w:tc>
-              <w:tc>
-                <w:tcPr>
-                  <w:tcW w:w="0" w:type="auto"/>
-                </w:tcPr>
-                <w:p>
-                  <w:r>
-                    <w:t>Il y a une porte qui viens de l'</w:t>
-                  </w:r>
-                  <w:proofErr w:type="spellStart"/>
-                  <w:r>
-                    <w:t>interieur</w:t>
-                  </w:r>
-                  <w:proofErr w:type="spellEnd"/>
-                  <w:r>
-                    <w:t xml:space="preserve"> et une porte qui viens de l'</w:t>
-                  </w:r>
-                  <w:proofErr w:type="spellStart"/>
-                  <w:r>
-                    <w:t>exterieur</w:t>
-                  </w:r>
-                  <w:proofErr w:type="spellEnd"/>
+                </w:p>
+              </w:tc>
+              <w:tc>
+                <w:tcPr>
+                  <w:tcW w:w="0" w:type="auto"/>
+                </w:tcPr>
+                <w:p>
+                  <w:r>
+                    <w:t>Il y a une porte qui viens de l'interieur et une porte qui viens de l'exterieur</w:t>
+                  </w:r>
                 </w:p>
               </w:tc>
             </w:tr>
@@ -4894,26 +4741,19 @@
                   <w:tcW w:w="0" w:type="auto"/>
                 </w:tcPr>
                 <w:p>
-                  <w:proofErr w:type="spellStart"/>
                   <w:r>
                     <w:t>Fenetres</w:t>
                   </w:r>
-                  <w:proofErr w:type="spellEnd"/>
-                </w:p>
-              </w:tc>
-              <w:tc>
-                <w:tcPr>
-                  <w:tcW w:w="0" w:type="auto"/>
-                </w:tcPr>
-                <w:p>
-                  <w:r>
-                    <w:t xml:space="preserve">Il y a 6 </w:t>
-                  </w:r>
-                  <w:proofErr w:type="spellStart"/>
-                  <w:r>
-                    <w:t>fenetres</w:t>
-                  </w:r>
-                  <w:proofErr w:type="spellEnd"/>
+                </w:p>
+              </w:tc>
+              <w:tc>
+                <w:tcPr>
+                  <w:tcW w:w="0" w:type="auto"/>
+                </w:tcPr>
+                <w:p>
+                  <w:r>
+                    <w:t>Il y a 6 fenetres</w:t>
+                  </w:r>
                 </w:p>
               </w:tc>
             </w:tr>
@@ -4999,29 +4839,12 @@
         <w:ind w:left="1814" w:hanging="680"/>
       </w:pPr>
       <w:r>
-        <w:lastRenderedPageBreak/>
         <w:t>Classes</w:t>
       </w:r>
     </w:p>
     <w:p>
       <w:r>
-        <w:t>(</w:t>
-      </w:r>
-      <w:proofErr w:type="gramStart"/>
-      <w:r>
-        <w:t>Auteur:</w:t>
-      </w:r>
-      <w:proofErr w:type="gramEnd"/>
-      <w:r>
-        <w:t xml:space="preserve"> romain </w:t>
-      </w:r>
-      <w:proofErr w:type="spellStart"/>
-      <w:r>
-        <w:t>denis</w:t>
-      </w:r>
-      <w:proofErr w:type="spellEnd"/>
-      <w:r>
-        <w:t>)</w:t>
+        <w:t>(Auteur: romain denis)</w:t>
       </w:r>
     </w:p>
     <w:tbl>
@@ -5050,13 +4873,8 @@
             <w:tcW w:w="0" w:type="auto"/>
           </w:tcPr>
           <w:p>
-            <w:proofErr w:type="gramStart"/>
             <w:r>
-              <w:t>En tant que étudiant</w:t>
-            </w:r>
-            <w:proofErr w:type="gramEnd"/>
-            <w:r>
-              <w:t xml:space="preserve"> Je veux des classes Pour travailler</w:t>
+              <w:t>En tant que étudiant Je veux des classes Pour travailler</w:t>
             </w:r>
           </w:p>
         </w:tc>
@@ -5071,15 +4889,7 @@
               <w:jc w:val="center"/>
             </w:pPr>
             <w:r>
-              <w:t xml:space="preserve">Tests </w:t>
-            </w:r>
-            <w:proofErr w:type="gramStart"/>
-            <w:r>
-              <w:t>d'acceptance:</w:t>
-            </w:r>
-            <w:proofErr w:type="gramEnd"/>
-            <w:r>
-              <w:t xml:space="preserve"> </w:t>
+              <w:t xml:space="preserve">Tests d'acceptance: </w:t>
             </w:r>
           </w:p>
           <w:tbl>
@@ -5156,15 +4966,7 @@
                 </w:tcPr>
                 <w:p>
                   <w:r>
-                    <w:t xml:space="preserve">Il y a 2 </w:t>
-                  </w:r>
-                  <w:proofErr w:type="spellStart"/>
-                  <w:r>
-                    <w:t>ecrans</w:t>
-                  </w:r>
-                  <w:proofErr w:type="spellEnd"/>
-                  <w:r>
-                    <w:t xml:space="preserve"> par bureau</w:t>
+                    <w:t>Il y a 2 ecrans par bureau</w:t>
                   </w:r>
                 </w:p>
               </w:tc>
@@ -5175,28 +4977,18 @@
                   <w:tcW w:w="0" w:type="auto"/>
                 </w:tcPr>
                 <w:p>
-                  <w:proofErr w:type="spellStart"/>
                   <w:r>
                     <w:t>Fenetres</w:t>
                   </w:r>
-                  <w:proofErr w:type="spellEnd"/>
-                </w:p>
-              </w:tc>
-              <w:tc>
-                <w:tcPr>
-                  <w:tcW w:w="0" w:type="auto"/>
-                </w:tcPr>
-                <w:p>
-                  <w:r>
-                    <w:t xml:space="preserve">Il y a 6 </w:t>
-                  </w:r>
-                  <w:proofErr w:type="spellStart"/>
-                  <w:r>
-                    <w:t>fenetres</w:t>
-                  </w:r>
-                  <w:proofErr w:type="spellEnd"/>
-                  <w:r>
-                    <w:t xml:space="preserve"> qui font la hauteur du mur</w:t>
+                </w:p>
+              </w:tc>
+              <w:tc>
+                <w:tcPr>
+                  <w:tcW w:w="0" w:type="auto"/>
+                </w:tcPr>
+                <w:p>
+                  <w:r>
+                    <w:t>Il y a 6 fenetres qui font la hauteur du mur</w:t>
                   </w:r>
                 </w:p>
               </w:tc>
@@ -5284,23 +5076,7 @@
                 </w:tcPr>
                 <w:p>
                   <w:r>
-                    <w:t xml:space="preserve">Il y a un bureau </w:t>
-                  </w:r>
-                  <w:proofErr w:type="spellStart"/>
-                  <w:r>
-                    <w:t>isolee</w:t>
-                  </w:r>
-                  <w:proofErr w:type="spellEnd"/>
-                  <w:r>
-                    <w:t xml:space="preserve"> vers le qui face vers le reste de la classe et qui est </w:t>
-                  </w:r>
-                  <w:proofErr w:type="spellStart"/>
-                  <w:r>
-                    <w:t>devans</w:t>
-                  </w:r>
-                  <w:proofErr w:type="spellEnd"/>
-                  <w:r>
-                    <w:t xml:space="preserve"> le tableau pour le prof</w:t>
+                    <w:t>Il y a un bureau isolee vers le qui face vers le reste de la classe et qui est devans le tableau pour le prof</w:t>
                   </w:r>
                 </w:p>
               </w:tc>
@@ -5311,41 +5087,18 @@
                   <w:tcW w:w="0" w:type="auto"/>
                 </w:tcPr>
                 <w:p>
-                  <w:proofErr w:type="spellStart"/>
-                  <w:proofErr w:type="gramStart"/>
-                  <w:r>
-                    <w:t>ecran</w:t>
-                  </w:r>
-                  <w:proofErr w:type="spellEnd"/>
-                  <w:proofErr w:type="gramEnd"/>
-                  <w:r>
-                    <w:t xml:space="preserve"> + tableau</w:t>
-                  </w:r>
-                </w:p>
-              </w:tc>
-              <w:tc>
-                <w:tcPr>
-                  <w:tcW w:w="0" w:type="auto"/>
-                </w:tcPr>
-                <w:p>
-                  <w:r>
-                    <w:t xml:space="preserve">Il y a un tableau et un </w:t>
-                  </w:r>
-                  <w:proofErr w:type="spellStart"/>
-                  <w:r>
-                    <w:t>tres</w:t>
-                  </w:r>
-                  <w:proofErr w:type="spellEnd"/>
-                  <w:r>
-                    <w:t xml:space="preserve"> grand </w:t>
-                  </w:r>
-                  <w:proofErr w:type="spellStart"/>
-                  <w:r>
-                    <w:t>ecran</w:t>
-                  </w:r>
-                  <w:proofErr w:type="spellEnd"/>
-                  <w:r>
-                    <w:t xml:space="preserve"> a cote du bureau du prof</w:t>
+                  <w:r>
+                    <w:t>ecran + tableau</w:t>
+                  </w:r>
+                </w:p>
+              </w:tc>
+              <w:tc>
+                <w:tcPr>
+                  <w:tcW w:w="0" w:type="auto"/>
+                </w:tcPr>
+                <w:p>
+                  <w:r>
+                    <w:t>Il y a un tableau et un tres grand ecran a cote du bureau du prof</w:t>
                   </w:r>
                 </w:p>
               </w:tc>
@@ -5371,15 +5124,7 @@
     </w:p>
     <w:p>
       <w:r>
-        <w:t>(</w:t>
-      </w:r>
-      <w:proofErr w:type="gramStart"/>
-      <w:r>
-        <w:t>Auteur:</w:t>
-      </w:r>
-      <w:proofErr w:type="gramEnd"/>
-      <w:r>
-        <w:t xml:space="preserve"> Samuel Sallaku)</w:t>
+        <w:t>(Auteur: Samuel Sallaku)</w:t>
       </w:r>
     </w:p>
     <w:tbl>
@@ -5424,15 +5169,7 @@
               <w:jc w:val="center"/>
             </w:pPr>
             <w:r>
-              <w:t xml:space="preserve">Tests </w:t>
-            </w:r>
-            <w:proofErr w:type="gramStart"/>
-            <w:r>
-              <w:t>d'acceptance:</w:t>
-            </w:r>
-            <w:proofErr w:type="gramEnd"/>
-            <w:r>
-              <w:t xml:space="preserve"> </w:t>
+              <w:t xml:space="preserve">Tests d'acceptance: </w:t>
             </w:r>
           </w:p>
           <w:tbl>
@@ -5465,13 +5202,8 @@
                 </w:tcPr>
                 <w:p>
                   <w:r>
-                    <w:t>Il y a 8 bureaux dont 3 bureaux qui se trouvent au fond, 3 au milieu et 2 à 3 mètres de la porte d'entrée et ils ont tous 60cm d'</w:t>
-                  </w:r>
-                  <w:proofErr w:type="spellStart"/>
-                  <w:r>
-                    <w:t>équart</w:t>
-                  </w:r>
-                  <w:proofErr w:type="spellEnd"/>
+                    <w:t>Il y a 8 bureaux dont 3 bureaux qui se trouvent au fond, 3 au milieu et 2 à 3 mètres de la porte d'entrée et ils ont tous 60cm d'équart</w:t>
+                  </w:r>
                 </w:p>
               </w:tc>
             </w:tr>
@@ -5504,38 +5236,17 @@
                 </w:tcPr>
                 <w:p>
                   <w:r>
-                    <w:t xml:space="preserve">Portes et </w:t>
-                  </w:r>
-                  <w:proofErr w:type="spellStart"/>
-                  <w:r>
-                    <w:t>fênetres</w:t>
-                  </w:r>
-                  <w:proofErr w:type="spellEnd"/>
-                </w:p>
-              </w:tc>
-              <w:tc>
-                <w:tcPr>
-                  <w:tcW w:w="0" w:type="auto"/>
-                </w:tcPr>
-                <w:p>
-                  <w:r>
-                    <w:t xml:space="preserve">Il y a une porte d'entrée de 2.10 mètres pour entrer dans la salle, il y a les murs extérieurs qui sont en </w:t>
-                  </w:r>
-                  <w:proofErr w:type="gramStart"/>
-                  <w:r>
-                    <w:t>vitre ,</w:t>
-                  </w:r>
-                  <w:proofErr w:type="gramEnd"/>
-                  <w:r>
-                    <w:t xml:space="preserve"> dont il y a 40cm d'</w:t>
-                  </w:r>
-                  <w:proofErr w:type="spellStart"/>
-                  <w:r>
-                    <w:t>équart</w:t>
-                  </w:r>
-                  <w:proofErr w:type="spellEnd"/>
-                  <w:r>
-                    <w:t xml:space="preserve"> entre le mur et la vitre</w:t>
+                    <w:t>Portes et fênetres</w:t>
+                  </w:r>
+                </w:p>
+              </w:tc>
+              <w:tc>
+                <w:tcPr>
+                  <w:tcW w:w="0" w:type="auto"/>
+                </w:tcPr>
+                <w:p>
+                  <w:r>
+                    <w:t>Il y a une porte d'entrée de 2.10 mètres pour entrer dans la salle, il y a les murs extérieurs qui sont en vitre , dont il y a 40cm d'équart entre le mur et la vitre</w:t>
                   </w:r>
                 </w:p>
               </w:tc>
@@ -5557,23 +5268,7 @@
                 </w:tcPr>
                 <w:p>
                   <w:r>
-                    <w:t xml:space="preserve">Sur les bureaux, il y a un clavier, une souris, deux écrans et un bloc de notes au coin de la table comme un poste à l'ETML. En dessous de chaque bureau, il se trouve un PC (boîtier) </w:t>
-                  </w:r>
-                  <w:proofErr w:type="gramStart"/>
-                  <w:r>
-                    <w:t>de  taille</w:t>
-                  </w:r>
-                  <w:proofErr w:type="gramEnd"/>
-                  <w:r>
-                    <w:t xml:space="preserve"> </w:t>
-                  </w:r>
-                  <w:proofErr w:type="spellStart"/>
-                  <w:r>
-                    <w:t>Mid</w:t>
-                  </w:r>
-                  <w:proofErr w:type="spellEnd"/>
-                  <w:r>
-                    <w:t>-Tower</w:t>
+                    <w:t>Sur les bureaux, il y a un clavier, une souris, deux écrans et un bloc de notes au coin de la table comme un poste à l'ETML. En dessous de chaque bureau, il se trouve un PC (boîtier) de  taille Mid-Tower</w:t>
                   </w:r>
                 </w:p>
               </w:tc>
@@ -5595,15 +5290,7 @@
                 </w:tcPr>
                 <w:p>
                   <w:r>
-                    <w:t>Sur le toit, il y a 4 lumières qui sont pendues, ils mesurent 30cm et ils sont situées au milieu du toit avec 20cm d'</w:t>
-                  </w:r>
-                  <w:proofErr w:type="spellStart"/>
-                  <w:r>
-                    <w:t>équart</w:t>
-                  </w:r>
-                  <w:proofErr w:type="spellEnd"/>
-                  <w:r>
-                    <w:t xml:space="preserve"> entre elles</w:t>
+                    <w:t>Sur le toit, il y a 4 lumières qui sont pendues, ils mesurent 30cm et ils sont situées au milieu du toit avec 20cm d'équart entre elles</w:t>
                   </w:r>
                 </w:p>
               </w:tc>
@@ -5625,15 +5312,7 @@
                 </w:tcPr>
                 <w:p>
                   <w:r>
-                    <w:t xml:space="preserve">Il y a un logo </w:t>
-                  </w:r>
-                  <w:proofErr w:type="spellStart"/>
-                  <w:r>
-                    <w:t>Impero</w:t>
-                  </w:r>
-                  <w:proofErr w:type="spellEnd"/>
-                  <w:r>
-                    <w:t xml:space="preserve"> sur le mur à droite de la salle où chaque coin du logo doit toucher au moins une partie de chaque mur</w:t>
+                    <w:t>Il y a un logo Impero sur le mur à droite de la salle où chaque coin du logo doit toucher au moins une partie de chaque mur</w:t>
                   </w:r>
                 </w:p>
               </w:tc>
@@ -5698,28 +5377,13 @@
         <w:ind w:left="1814" w:hanging="680"/>
       </w:pPr>
       <w:r>
+        <w:lastRenderedPageBreak/>
         <w:t>Salle Technique</w:t>
       </w:r>
     </w:p>
     <w:p>
       <w:r>
-        <w:t>(</w:t>
-      </w:r>
-      <w:proofErr w:type="gramStart"/>
-      <w:r>
-        <w:t>Auteur:</w:t>
-      </w:r>
-      <w:proofErr w:type="gramEnd"/>
-      <w:r>
-        <w:t xml:space="preserve"> romain </w:t>
-      </w:r>
-      <w:proofErr w:type="spellStart"/>
-      <w:r>
-        <w:t>denis</w:t>
-      </w:r>
-      <w:proofErr w:type="spellEnd"/>
-      <w:r>
-        <w:t>)</w:t>
+        <w:t>(Auteur: romain denis)</w:t>
       </w:r>
     </w:p>
     <w:tbl>
@@ -5748,19 +5412,9 @@
             <w:tcW w:w="0" w:type="auto"/>
           </w:tcPr>
           <w:p>
-            <w:proofErr w:type="gramStart"/>
             <w:r>
-              <w:t>En tant que étudiant</w:t>
+              <w:t>En tant que étudiant Je veux une salle Technique Pour pouvoir avoir des serveurs et autres materiaux</w:t>
             </w:r>
-            <w:proofErr w:type="gramEnd"/>
-            <w:r>
-              <w:t xml:space="preserve"> Je veux une salle Technique Pour pouvoir avoir des serveurs et autres </w:t>
-            </w:r>
-            <w:proofErr w:type="spellStart"/>
-            <w:r>
-              <w:t>materiaux</w:t>
-            </w:r>
-            <w:proofErr w:type="spellEnd"/>
           </w:p>
         </w:tc>
       </w:tr>
@@ -5774,15 +5428,7 @@
               <w:jc w:val="center"/>
             </w:pPr>
             <w:r>
-              <w:t xml:space="preserve">Tests </w:t>
-            </w:r>
-            <w:proofErr w:type="gramStart"/>
-            <w:r>
-              <w:t>d'acceptance:</w:t>
-            </w:r>
-            <w:proofErr w:type="gramEnd"/>
-            <w:r>
-              <w:t xml:space="preserve"> </w:t>
+              <w:t xml:space="preserve">Tests d'acceptance: </w:t>
             </w:r>
           </w:p>
           <w:tbl>
@@ -5826,26 +5472,19 @@
                   <w:tcW w:w="0" w:type="auto"/>
                 </w:tcPr>
                 <w:p>
-                  <w:proofErr w:type="spellStart"/>
                   <w:r>
                     <w:t>Fenetres</w:t>
                   </w:r>
-                  <w:proofErr w:type="spellEnd"/>
-                </w:p>
-              </w:tc>
-              <w:tc>
-                <w:tcPr>
-                  <w:tcW w:w="0" w:type="auto"/>
-                </w:tcPr>
-                <w:p>
-                  <w:r>
-                    <w:t xml:space="preserve">Il y a 2 </w:t>
-                  </w:r>
-                  <w:proofErr w:type="spellStart"/>
-                  <w:r>
-                    <w:t>fenetres</w:t>
-                  </w:r>
-                  <w:proofErr w:type="spellEnd"/>
+                </w:p>
+              </w:tc>
+              <w:tc>
+                <w:tcPr>
+                  <w:tcW w:w="0" w:type="auto"/>
+                </w:tcPr>
+                <w:p>
+                  <w:r>
+                    <w:t>Il y a 2 fenetres</w:t>
+                  </w:r>
                 </w:p>
               </w:tc>
             </w:tr>
@@ -5855,25 +5494,18 @@
                   <w:tcW w:w="0" w:type="auto"/>
                 </w:tcPr>
                 <w:p>
-                  <w:proofErr w:type="gramStart"/>
                   <w:r>
                     <w:t>refroidissement</w:t>
                   </w:r>
-                  <w:proofErr w:type="gramEnd"/>
-                </w:p>
-              </w:tc>
-              <w:tc>
-                <w:tcPr>
-                  <w:tcW w:w="0" w:type="auto"/>
-                </w:tcPr>
-                <w:p>
-                  <w:proofErr w:type="gramStart"/>
-                  <w:r>
-                    <w:t>il</w:t>
-                  </w:r>
-                  <w:proofErr w:type="gramEnd"/>
-                  <w:r>
-                    <w:t xml:space="preserve"> y a un moyen de refroidissement pour la salle</w:t>
+                </w:p>
+              </w:tc>
+              <w:tc>
+                <w:tcPr>
+                  <w:tcW w:w="0" w:type="auto"/>
+                </w:tcPr>
+                <w:p>
+                  <w:r>
+                    <w:t>il y a un moyen de refroidissement pour la salle</w:t>
                   </w:r>
                 </w:p>
               </w:tc>
@@ -5884,25 +5516,18 @@
                   <w:tcW w:w="0" w:type="auto"/>
                 </w:tcPr>
                 <w:p>
-                  <w:proofErr w:type="gramStart"/>
                   <w:r>
                     <w:t>armoires</w:t>
                   </w:r>
-                  <w:proofErr w:type="gramEnd"/>
-                </w:p>
-              </w:tc>
-              <w:tc>
-                <w:tcPr>
-                  <w:tcW w:w="0" w:type="auto"/>
-                </w:tcPr>
-                <w:p>
-                  <w:proofErr w:type="gramStart"/>
-                  <w:r>
-                    <w:t>il</w:t>
-                  </w:r>
-                  <w:proofErr w:type="gramEnd"/>
-                  <w:r>
-                    <w:t xml:space="preserve"> y a 3 armoires pour stocker des choses</w:t>
+                </w:p>
+              </w:tc>
+              <w:tc>
+                <w:tcPr>
+                  <w:tcW w:w="0" w:type="auto"/>
+                </w:tcPr>
+                <w:p>
+                  <w:r>
+                    <w:t>il y a 3 armoires pour stocker des choses</w:t>
                   </w:r>
                 </w:p>
               </w:tc>
@@ -5923,13 +5548,8 @@
                   <w:tcW w:w="0" w:type="auto"/>
                 </w:tcPr>
                 <w:p>
-                  <w:proofErr w:type="gramStart"/>
-                  <w:r>
-                    <w:t>la</w:t>
-                  </w:r>
-                  <w:proofErr w:type="gramEnd"/>
-                  <w:r>
-                    <w:t xml:space="preserve"> salle technique est dans d17</w:t>
+                  <w:r>
+                    <w:t>la salle technique est dans d17</w:t>
                   </w:r>
                 </w:p>
               </w:tc>
@@ -5951,20 +5571,7 @@
                 </w:tcPr>
                 <w:p>
                   <w:r>
-                    <w:t xml:space="preserve">Il y a </w:t>
-                  </w:r>
-                  <w:proofErr w:type="spellStart"/>
-                  <w:proofErr w:type="gramStart"/>
-                  <w:r>
-                    <w:t>au</w:t>
-                  </w:r>
-                  <w:proofErr w:type="spellEnd"/>
-                  <w:r>
-                    <w:t xml:space="preserve"> un</w:t>
-                  </w:r>
-                  <w:proofErr w:type="gramEnd"/>
-                  <w:r>
-                    <w:t xml:space="preserve"> poste de travail avec un ordinateur, un bureau, une souris et un clavier</w:t>
+                    <w:t>Il y a au un poste de travail avec un ordinateur, un bureau, une souris et un clavier</w:t>
                   </w:r>
                 </w:p>
               </w:tc>
@@ -6007,19 +5614,9 @@
                   <w:tcW w:w="0" w:type="auto"/>
                 </w:tcPr>
                 <w:p>
-                  <w:proofErr w:type="gramStart"/>
-                  <w:r>
-                    <w:t>il</w:t>
-                  </w:r>
-                  <w:proofErr w:type="gramEnd"/>
-                  <w:r>
-                    <w:t xml:space="preserve"> y a une </w:t>
-                  </w:r>
-                  <w:proofErr w:type="spellStart"/>
-                  <w:r>
-                    <w:t>echelle</w:t>
-                  </w:r>
-                  <w:proofErr w:type="spellEnd"/>
+                  <w:r>
+                    <w:t>il y a une echelle</w:t>
+                  </w:r>
                 </w:p>
               </w:tc>
             </w:tr>
@@ -6039,21 +5636,12 @@
         <w:ind w:left="1814" w:hanging="680"/>
       </w:pPr>
       <w:r>
-        <w:lastRenderedPageBreak/>
         <w:t>Toilettes</w:t>
       </w:r>
     </w:p>
     <w:p>
       <w:r>
-        <w:t>(</w:t>
-      </w:r>
-      <w:proofErr w:type="gramStart"/>
-      <w:r>
-        <w:t>Auteur:</w:t>
-      </w:r>
-      <w:proofErr w:type="gramEnd"/>
-      <w:r>
-        <w:t xml:space="preserve"> Samuel Sallaku)</w:t>
+        <w:t>(Auteur: Samuel Sallaku)</w:t>
       </w:r>
     </w:p>
     <w:tbl>
@@ -6098,15 +5686,7 @@
               <w:jc w:val="center"/>
             </w:pPr>
             <w:r>
-              <w:t xml:space="preserve">Tests </w:t>
-            </w:r>
-            <w:proofErr w:type="gramStart"/>
-            <w:r>
-              <w:t>d'acceptance:</w:t>
-            </w:r>
-            <w:proofErr w:type="gramEnd"/>
-            <w:r>
-              <w:t xml:space="preserve"> </w:t>
+              <w:t xml:space="preserve">Tests d'acceptance: </w:t>
             </w:r>
           </w:p>
           <w:tbl>
@@ -6194,11 +5774,9 @@
                   <w:tcW w:w="0" w:type="auto"/>
                 </w:tcPr>
                 <w:p>
-                  <w:proofErr w:type="spellStart"/>
                   <w:r>
                     <w:t>Fenetres</w:t>
                   </w:r>
-                  <w:proofErr w:type="spellEnd"/>
                 </w:p>
               </w:tc>
               <w:tc>
@@ -6229,23 +5807,7 @@
                 </w:tcPr>
                 <w:p>
                   <w:r>
-                    <w:t xml:space="preserve">Il y a du </w:t>
-                  </w:r>
-                  <w:proofErr w:type="spellStart"/>
-                  <w:r>
-                    <w:t>carlage</w:t>
-                  </w:r>
-                  <w:proofErr w:type="spellEnd"/>
-                  <w:r>
-                    <w:t xml:space="preserve"> par terre avec une texture de </w:t>
-                  </w:r>
-                  <w:proofErr w:type="spellStart"/>
-                  <w:r>
-                    <w:t>plâques</w:t>
-                  </w:r>
-                  <w:proofErr w:type="spellEnd"/>
-                  <w:r>
-                    <w:t xml:space="preserve"> en gris</w:t>
+                    <w:t>Il y a du carlage par terre avec une texture de plâques en gris</w:t>
                   </w:r>
                 </w:p>
               </w:tc>
@@ -6267,23 +5829,7 @@
                 </w:tcPr>
                 <w:p>
                   <w:r>
-                    <w:t xml:space="preserve">Il y a deux lavabos de 1m avec un </w:t>
-                  </w:r>
-                  <w:proofErr w:type="spellStart"/>
-                  <w:r>
-                    <w:t>mirroir</w:t>
-                  </w:r>
-                  <w:proofErr w:type="spellEnd"/>
-                  <w:r>
-                    <w:t xml:space="preserve"> chacun, le </w:t>
-                  </w:r>
-                  <w:proofErr w:type="spellStart"/>
-                  <w:r>
-                    <w:t>mirroir</w:t>
-                  </w:r>
-                  <w:proofErr w:type="spellEnd"/>
-                  <w:r>
-                    <w:t xml:space="preserve"> fait 40x40 cm</w:t>
+                    <w:t>Il y a deux lavabos de 1m avec un mirroir chacun, le mirroir fait 40x40 cm</w:t>
                   </w:r>
                 </w:p>
               </w:tc>
@@ -6305,15 +5851,7 @@
                 </w:tcPr>
                 <w:p>
                   <w:r>
-                    <w:t>Il y a une poubelle à droite de la porte d'</w:t>
-                  </w:r>
-                  <w:proofErr w:type="spellStart"/>
-                  <w:r>
-                    <w:t>entré</w:t>
-                  </w:r>
-                  <w:proofErr w:type="spellEnd"/>
-                  <w:r>
-                    <w:t>, dans le coin</w:t>
+                    <w:t>Il y a une poubelle à droite de la porte d'entré, dans le coin</w:t>
                   </w:r>
                 </w:p>
               </w:tc>
@@ -6325,30 +5863,17 @@
                 </w:tcPr>
                 <w:p>
                   <w:r>
-                    <w:t xml:space="preserve">Savon + </w:t>
-                  </w:r>
-                  <w:proofErr w:type="spellStart"/>
-                  <w:r>
-                    <w:t>secheur</w:t>
-                  </w:r>
-                  <w:proofErr w:type="spellEnd"/>
-                </w:p>
-              </w:tc>
-              <w:tc>
-                <w:tcPr>
-                  <w:tcW w:w="0" w:type="auto"/>
-                </w:tcPr>
-                <w:p>
-                  <w:r>
-                    <w:t xml:space="preserve">Il y a des distributeurs de savon et un appareil à </w:t>
-                  </w:r>
-                  <w:proofErr w:type="spellStart"/>
-                  <w:r>
-                    <w:t>secher</w:t>
-                  </w:r>
-                  <w:proofErr w:type="spellEnd"/>
-                  <w:r>
-                    <w:t xml:space="preserve"> sur le même mur que le lavabo à 20cm du lavabo</w:t>
+                    <w:t>Savon + secheur</w:t>
+                  </w:r>
+                </w:p>
+              </w:tc>
+              <w:tc>
+                <w:tcPr>
+                  <w:tcW w:w="0" w:type="auto"/>
+                </w:tcPr>
+                <w:p>
+                  <w:r>
+                    <w:t>Il y a des distributeurs de savon et un appareil à secher sur le même mur que le lavabo à 20cm du lavabo</w:t>
                   </w:r>
                 </w:p>
               </w:tc>
@@ -6374,15 +5899,7 @@
     </w:p>
     <w:p>
       <w:r>
-        <w:t>(</w:t>
-      </w:r>
-      <w:proofErr w:type="gramStart"/>
-      <w:r>
-        <w:t>Auteur:</w:t>
-      </w:r>
-      <w:proofErr w:type="gramEnd"/>
-      <w:r>
-        <w:t xml:space="preserve"> Thomas Moreira)</w:t>
+        <w:t>(Auteur: Thomas Moreira)</w:t>
       </w:r>
     </w:p>
     <w:tbl>
@@ -6427,15 +5944,7 @@
               <w:jc w:val="center"/>
             </w:pPr>
             <w:r>
-              <w:t xml:space="preserve">Tests </w:t>
-            </w:r>
-            <w:proofErr w:type="gramStart"/>
-            <w:r>
-              <w:t>d'acceptance:</w:t>
-            </w:r>
-            <w:proofErr w:type="gramEnd"/>
-            <w:r>
-              <w:t xml:space="preserve"> </w:t>
+              <w:t xml:space="preserve">Tests d'acceptance: </w:t>
             </w:r>
           </w:p>
           <w:tbl>
@@ -6458,30 +5967,17 @@
                 </w:tcPr>
                 <w:p>
                   <w:r>
-                    <w:t xml:space="preserve">3 </w:t>
-                  </w:r>
-                  <w:proofErr w:type="gramStart"/>
-                  <w:r>
-                    <w:t>canapé</w:t>
-                  </w:r>
-                  <w:proofErr w:type="gramEnd"/>
-                </w:p>
-              </w:tc>
-              <w:tc>
-                <w:tcPr>
-                  <w:tcW w:w="0" w:type="auto"/>
-                </w:tcPr>
-                <w:p>
-                  <w:r>
-                    <w:t xml:space="preserve">Il y a 3 </w:t>
-                  </w:r>
-                  <w:proofErr w:type="gramStart"/>
-                  <w:r>
-                    <w:t>canapé</w:t>
-                  </w:r>
-                  <w:proofErr w:type="gramEnd"/>
-                  <w:r>
-                    <w:t xml:space="preserve"> sur chaque coter des murs sauf le mur d'entrer</w:t>
+                    <w:t>3 canapé</w:t>
+                  </w:r>
+                </w:p>
+              </w:tc>
+              <w:tc>
+                <w:tcPr>
+                  <w:tcW w:w="0" w:type="auto"/>
+                </w:tcPr>
+                <w:p>
+                  <w:r>
+                    <w:t>Il y a 3 canapé sur chaque coter des murs sauf le mur d'entrer</w:t>
                   </w:r>
                 </w:p>
               </w:tc>
@@ -6515,30 +6011,17 @@
                 </w:tcPr>
                 <w:p>
                   <w:r>
-                    <w:t xml:space="preserve">1 </w:t>
-                  </w:r>
-                  <w:proofErr w:type="spellStart"/>
-                  <w:r>
-                    <w:t>baby foot</w:t>
-                  </w:r>
-                  <w:proofErr w:type="spellEnd"/>
-                </w:p>
-              </w:tc>
-              <w:tc>
-                <w:tcPr>
-                  <w:tcW w:w="0" w:type="auto"/>
-                </w:tcPr>
-                <w:p>
-                  <w:r>
-                    <w:t xml:space="preserve">Il y a 1 </w:t>
-                  </w:r>
-                  <w:proofErr w:type="spellStart"/>
-                  <w:r>
-                    <w:t>baby foot</w:t>
-                  </w:r>
-                  <w:proofErr w:type="spellEnd"/>
-                  <w:r>
-                    <w:t xml:space="preserve"> au milieu de la salle</w:t>
+                    <w:t>1 baby foot</w:t>
+                  </w:r>
+                </w:p>
+              </w:tc>
+              <w:tc>
+                <w:tcPr>
+                  <w:tcW w:w="0" w:type="auto"/>
+                </w:tcPr>
+                <w:p>
+                  <w:r>
+                    <w:t>Il y a 1 baby foot au milieu de la salle</w:t>
                   </w:r>
                 </w:p>
               </w:tc>
@@ -6550,44 +6033,18 @@
                 </w:tcPr>
                 <w:p>
                   <w:r>
-                    <w:t xml:space="preserve">2 </w:t>
-                  </w:r>
-                  <w:proofErr w:type="gramStart"/>
-                  <w:r>
-                    <w:t>télé</w:t>
-                  </w:r>
-                  <w:proofErr w:type="gramEnd"/>
-                  <w:r>
-                    <w:t xml:space="preserve"> connecter a des </w:t>
-                  </w:r>
-                  <w:proofErr w:type="spellStart"/>
-                  <w:r>
-                    <w:t>pc's</w:t>
-                  </w:r>
-                  <w:proofErr w:type="spellEnd"/>
-                </w:p>
-              </w:tc>
-              <w:tc>
-                <w:tcPr>
-                  <w:tcW w:w="0" w:type="auto"/>
-                </w:tcPr>
-                <w:p>
-                  <w:r>
-                    <w:t xml:space="preserve">Il y a 2 </w:t>
-                  </w:r>
-                  <w:proofErr w:type="gramStart"/>
-                  <w:r>
-                    <w:t>télé</w:t>
-                  </w:r>
-                  <w:proofErr w:type="gramEnd"/>
-                  <w:r>
-                    <w:t xml:space="preserve"> connecter a des </w:t>
-                  </w:r>
-                  <w:proofErr w:type="spellStart"/>
-                  <w:r>
-                    <w:t>pc's</w:t>
-                  </w:r>
-                  <w:proofErr w:type="spellEnd"/>
+                    <w:t>2 télé connecter a des pc's</w:t>
+                  </w:r>
+                </w:p>
+              </w:tc>
+              <w:tc>
+                <w:tcPr>
+                  <w:tcW w:w="0" w:type="auto"/>
+                </w:tcPr>
+                <w:p>
+                  <w:r>
+                    <w:t>Il y a 2 télé connecter a des pc's</w:t>
+                  </w:r>
                 </w:p>
               </w:tc>
             </w:tr>
@@ -6619,52 +6076,18 @@
                   <w:tcW w:w="0" w:type="auto"/>
                 </w:tcPr>
                 <w:p>
-                  <w:proofErr w:type="spellStart"/>
-                  <w:r>
-                    <w:t>Led</w:t>
-                  </w:r>
-                  <w:proofErr w:type="spellEnd"/>
-                  <w:r>
-                    <w:t xml:space="preserve"> </w:t>
-                  </w:r>
-                  <w:proofErr w:type="spellStart"/>
-                  <w:r>
-                    <w:t>rgb</w:t>
-                  </w:r>
-                  <w:proofErr w:type="spellEnd"/>
-                </w:p>
-              </w:tc>
-              <w:tc>
-                <w:tcPr>
-                  <w:tcW w:w="0" w:type="auto"/>
-                </w:tcPr>
-                <w:p>
-                  <w:r>
-                    <w:t xml:space="preserve">Il y a une </w:t>
-                  </w:r>
-                  <w:proofErr w:type="spellStart"/>
-                  <w:r>
-                    <w:t>led</w:t>
-                  </w:r>
-                  <w:proofErr w:type="spellEnd"/>
-                  <w:r>
-                    <w:t xml:space="preserve"> </w:t>
-                  </w:r>
-                  <w:proofErr w:type="spellStart"/>
-                  <w:r>
-                    <w:t>rgb</w:t>
-                  </w:r>
-                  <w:proofErr w:type="spellEnd"/>
-                  <w:r>
-                    <w:t xml:space="preserve"> </w:t>
-                  </w:r>
-                  <w:proofErr w:type="gramStart"/>
-                  <w:r>
-                    <w:t>au coins</w:t>
-                  </w:r>
-                  <w:proofErr w:type="gramEnd"/>
-                  <w:r>
-                    <w:t xml:space="preserve"> de la salle</w:t>
+                  <w:r>
+                    <w:t>Led rgb</w:t>
+                  </w:r>
+                </w:p>
+              </w:tc>
+              <w:tc>
+                <w:tcPr>
+                  <w:tcW w:w="0" w:type="auto"/>
+                </w:tcPr>
+                <w:p>
+                  <w:r>
+                    <w:t>Il y a une led rgb au coins de la salle</w:t>
                   </w:r>
                 </w:p>
               </w:tc>
@@ -6676,44 +6099,18 @@
                 </w:tcPr>
                 <w:p>
                   <w:r>
-                    <w:t xml:space="preserve">2 </w:t>
-                  </w:r>
-                  <w:proofErr w:type="spellStart"/>
-                  <w:r>
-                    <w:t>Fenetres</w:t>
-                  </w:r>
-                  <w:proofErr w:type="spellEnd"/>
-                  <w:r>
-                    <w:t xml:space="preserve"> au mur donnant sur l'</w:t>
-                  </w:r>
-                  <w:proofErr w:type="spellStart"/>
-                  <w:r>
-                    <w:t>exterieur</w:t>
-                  </w:r>
-                  <w:proofErr w:type="spellEnd"/>
-                </w:p>
-              </w:tc>
-              <w:tc>
-                <w:tcPr>
-                  <w:tcW w:w="0" w:type="auto"/>
-                </w:tcPr>
-                <w:p>
-                  <w:r>
-                    <w:t xml:space="preserve">Il y a 2 </w:t>
-                  </w:r>
-                  <w:proofErr w:type="spellStart"/>
-                  <w:r>
-                    <w:t>fenetres</w:t>
-                  </w:r>
-                  <w:proofErr w:type="spellEnd"/>
-                  <w:r>
-                    <w:t xml:space="preserve"> au mur donnant sur l'</w:t>
-                  </w:r>
-                  <w:proofErr w:type="spellStart"/>
-                  <w:r>
-                    <w:t>exterieur</w:t>
-                  </w:r>
-                  <w:proofErr w:type="spellEnd"/>
+                    <w:t>2 Fenetres au mur donnant sur l'exterieur</w:t>
+                  </w:r>
+                </w:p>
+              </w:tc>
+              <w:tc>
+                <w:tcPr>
+                  <w:tcW w:w="0" w:type="auto"/>
+                </w:tcPr>
+                <w:p>
+                  <w:r>
+                    <w:t>Il y a 2 fenetres au mur donnant sur l'exterieur</w:t>
+                  </w:r>
                 </w:p>
               </w:tc>
             </w:tr>
@@ -6760,15 +6157,7 @@
     </w:p>
     <w:p>
       <w:r>
-        <w:t>(</w:t>
-      </w:r>
-      <w:proofErr w:type="gramStart"/>
-      <w:r>
-        <w:t>Auteur:</w:t>
-      </w:r>
-      <w:proofErr w:type="gramEnd"/>
-      <w:r>
-        <w:t xml:space="preserve"> Thomas Moreira)</w:t>
+        <w:t>(Auteur: Thomas Moreira)</w:t>
       </w:r>
     </w:p>
     <w:tbl>
@@ -6798,15 +6187,7 @@
           </w:tcPr>
           <w:p>
             <w:r>
-              <w:t xml:space="preserve">En tant que personne conduisant un véhicule à deux ou 4 roues Je veux un parking Pour pouvoir parquer mon engin en venant </w:t>
-            </w:r>
-            <w:proofErr w:type="gramStart"/>
-            <w:r>
-              <w:t>a</w:t>
-            </w:r>
-            <w:proofErr w:type="gramEnd"/>
-            <w:r>
-              <w:t xml:space="preserve"> Vennes</w:t>
+              <w:t>En tant que personne conduisant un véhicule à deux ou 4 roues Je veux un parking Pour pouvoir parquer mon engin en venant a Vennes</w:t>
             </w:r>
           </w:p>
         </w:tc>
@@ -6821,15 +6202,7 @@
               <w:jc w:val="center"/>
             </w:pPr>
             <w:r>
-              <w:t xml:space="preserve">Tests </w:t>
-            </w:r>
-            <w:proofErr w:type="gramStart"/>
-            <w:r>
-              <w:t>d'acceptance:</w:t>
-            </w:r>
-            <w:proofErr w:type="gramEnd"/>
-            <w:r>
-              <w:t xml:space="preserve"> </w:t>
+              <w:t xml:space="preserve">Tests d'acceptance: </w:t>
             </w:r>
           </w:p>
           <w:tbl>
@@ -6852,6 +6225,7 @@
                 </w:tcPr>
                 <w:p>
                   <w:r>
+                    <w:lastRenderedPageBreak/>
                     <w:t>40 places de moto</w:t>
                   </w:r>
                 </w:p>
@@ -6906,15 +6280,7 @@
                 </w:tcPr>
                 <w:p>
                   <w:r>
-                    <w:t xml:space="preserve">Il y a </w:t>
-                  </w:r>
-                  <w:proofErr w:type="gramStart"/>
-                  <w:r>
-                    <w:t>des marquages blanc</w:t>
-                  </w:r>
-                  <w:proofErr w:type="gramEnd"/>
-                  <w:r>
-                    <w:t xml:space="preserve"> au sol</w:t>
+                    <w:t>Il y a des marquages blanc au sol</w:t>
                   </w:r>
                 </w:p>
               </w:tc>
@@ -6969,29 +6335,19 @@
                   <w:tcW w:w="0" w:type="auto"/>
                 </w:tcPr>
                 <w:p>
-                  <w:proofErr w:type="gramStart"/>
-                  <w:r>
-                    <w:t>placement</w:t>
-                  </w:r>
-                  <w:proofErr w:type="gramEnd"/>
-                  <w:r>
-                    <w:t xml:space="preserve"> moto</w:t>
-                  </w:r>
-                </w:p>
-              </w:tc>
-              <w:tc>
-                <w:tcPr>
-                  <w:tcW w:w="0" w:type="auto"/>
-                </w:tcPr>
-                <w:p>
-                  <w:r>
-                    <w:t xml:space="preserve">Il y a les places moto coller au dos du </w:t>
-                  </w:r>
-                  <w:proofErr w:type="spellStart"/>
-                  <w:r>
-                    <w:t>batiment</w:t>
-                  </w:r>
-                  <w:proofErr w:type="spellEnd"/>
+                  <w:r>
+                    <w:t>placement moto</w:t>
+                  </w:r>
+                </w:p>
+              </w:tc>
+              <w:tc>
+                <w:tcPr>
+                  <w:tcW w:w="0" w:type="auto"/>
+                </w:tcPr>
+                <w:p>
+                  <w:r>
+                    <w:t>Il y a les places moto coller au dos du batiment</w:t>
+                  </w:r>
                 </w:p>
               </w:tc>
             </w:tr>
@@ -7060,15 +6416,7 @@
     </w:p>
     <w:p>
       <w:r>
-        <w:t>(</w:t>
-      </w:r>
-      <w:proofErr w:type="gramStart"/>
-      <w:r>
-        <w:t>Auteur:</w:t>
-      </w:r>
-      <w:proofErr w:type="gramEnd"/>
-      <w:r>
-        <w:t xml:space="preserve"> Samuel Sallaku)</w:t>
+        <w:t>(Auteur: Samuel Sallaku)</w:t>
       </w:r>
     </w:p>
     <w:tbl>
@@ -7098,7 +6446,6 @@
           </w:tcPr>
           <w:p>
             <w:r>
-              <w:lastRenderedPageBreak/>
               <w:t>En tant que professeur, Je souhaiterais une salle de Reserve, Afin de pouvoir changer ou remplacer du matériel, en cas de besoin ou d'urgence</w:t>
             </w:r>
           </w:p>
@@ -7114,15 +6461,7 @@
               <w:jc w:val="center"/>
             </w:pPr>
             <w:r>
-              <w:t xml:space="preserve">Tests </w:t>
-            </w:r>
-            <w:proofErr w:type="gramStart"/>
-            <w:r>
-              <w:t>d'acceptance:</w:t>
-            </w:r>
-            <w:proofErr w:type="gramEnd"/>
-            <w:r>
-              <w:t xml:space="preserve"> </w:t>
+              <w:t xml:space="preserve">Tests d'acceptance: </w:t>
             </w:r>
           </w:p>
           <w:tbl>
@@ -7199,15 +6538,7 @@
                 </w:tcPr>
                 <w:p>
                   <w:r>
-                    <w:t xml:space="preserve">Chaque meuble de stockage porte au moins 4 PC (tours) de taille </w:t>
-                  </w:r>
-                  <w:proofErr w:type="spellStart"/>
-                  <w:r>
-                    <w:t>Mid</w:t>
-                  </w:r>
-                  <w:proofErr w:type="spellEnd"/>
-                  <w:r>
-                    <w:t>-Tower</w:t>
+                    <w:t>Chaque meuble de stockage porte au moins 4 PC (tours) de taille Mid-Tower</w:t>
                   </w:r>
                 </w:p>
               </w:tc>
@@ -7284,11 +6615,9 @@
                   <w:tcW w:w="0" w:type="auto"/>
                 </w:tcPr>
                 <w:p>
-                  <w:proofErr w:type="spellStart"/>
                   <w:r>
                     <w:t>Fenetre</w:t>
                   </w:r>
-                  <w:proofErr w:type="spellEnd"/>
                 </w:p>
               </w:tc>
               <w:tc>
@@ -7319,15 +6648,7 @@
                 </w:tcPr>
                 <w:p>
                   <w:r>
-                    <w:t xml:space="preserve">Il y a un interrupteur </w:t>
-                  </w:r>
-                  <w:proofErr w:type="gramStart"/>
-                  <w:r>
-                    <w:t>à  20</w:t>
-                  </w:r>
-                  <w:proofErr w:type="gramEnd"/>
-                  <w:r>
-                    <w:t xml:space="preserve"> cm à gauche de la porte d'entrée</w:t>
+                    <w:t>Il y a un interrupteur à  20 cm à gauche de la porte d'entrée</w:t>
                   </w:r>
                 </w:p>
               </w:tc>
@@ -7349,15 +6670,7 @@
                 </w:tcPr>
                 <w:p>
                   <w:r>
-                    <w:t>Il y a une caisse à outils '</w:t>
-                  </w:r>
-                  <w:proofErr w:type="spellStart"/>
-                  <w:r>
-                    <w:t>Technocraft</w:t>
-                  </w:r>
-                  <w:proofErr w:type="spellEnd"/>
-                  <w:r>
-                    <w:t xml:space="preserve"> Boîte à outils Professional 35 pièces'</w:t>
+                    <w:t>Il y a une caisse à outils 'Technocraft Boîte à outils Professional 35 pièces'</w:t>
                   </w:r>
                 </w:p>
               </w:tc>
@@ -7383,23 +6696,7 @@
     </w:p>
     <w:p>
       <w:r>
-        <w:t>(</w:t>
-      </w:r>
-      <w:proofErr w:type="gramStart"/>
-      <w:r>
-        <w:t>Auteur:</w:t>
-      </w:r>
-      <w:proofErr w:type="gramEnd"/>
-      <w:r>
-        <w:t xml:space="preserve"> romain </w:t>
-      </w:r>
-      <w:proofErr w:type="spellStart"/>
-      <w:r>
-        <w:t>denis</w:t>
-      </w:r>
-      <w:proofErr w:type="spellEnd"/>
-      <w:r>
-        <w:t>)</w:t>
+        <w:t>(Auteur: romain denis)</w:t>
       </w:r>
     </w:p>
     <w:tbl>
@@ -7428,13 +6725,8 @@
             <w:tcW w:w="0" w:type="auto"/>
           </w:tcPr>
           <w:p>
-            <w:proofErr w:type="gramStart"/>
             <w:r>
-              <w:t>En tant que étudiant</w:t>
-            </w:r>
-            <w:proofErr w:type="gramEnd"/>
-            <w:r>
-              <w:t xml:space="preserve"> Je veux des classes Pour travailler</w:t>
+              <w:t>En tant que étudiant Je veux des classes Pour travailler</w:t>
             </w:r>
           </w:p>
         </w:tc>
@@ -7449,15 +6741,7 @@
               <w:jc w:val="center"/>
             </w:pPr>
             <w:r>
-              <w:t xml:space="preserve">Tests </w:t>
-            </w:r>
-            <w:proofErr w:type="gramStart"/>
-            <w:r>
-              <w:t>d'acceptance:</w:t>
-            </w:r>
-            <w:proofErr w:type="gramEnd"/>
-            <w:r>
-              <w:t xml:space="preserve"> </w:t>
+              <w:t xml:space="preserve">Tests d'acceptance: </w:t>
             </w:r>
           </w:p>
           <w:tbl>
@@ -7534,15 +6818,7 @@
                 </w:tcPr>
                 <w:p>
                   <w:r>
-                    <w:t xml:space="preserve">Il faut 2 </w:t>
-                  </w:r>
-                  <w:proofErr w:type="spellStart"/>
-                  <w:r>
-                    <w:t>ecrans</w:t>
-                  </w:r>
-                  <w:proofErr w:type="spellEnd"/>
-                  <w:r>
-                    <w:t xml:space="preserve"> par bureau</w:t>
+                    <w:t>Il faut 2 ecrans par bureau</w:t>
                   </w:r>
                 </w:p>
               </w:tc>
@@ -7553,28 +6829,18 @@
                   <w:tcW w:w="0" w:type="auto"/>
                 </w:tcPr>
                 <w:p>
-                  <w:proofErr w:type="spellStart"/>
                   <w:r>
                     <w:t>Fenetres</w:t>
                   </w:r>
-                  <w:proofErr w:type="spellEnd"/>
-                </w:p>
-              </w:tc>
-              <w:tc>
-                <w:tcPr>
-                  <w:tcW w:w="0" w:type="auto"/>
-                </w:tcPr>
-                <w:p>
-                  <w:r>
-                    <w:t xml:space="preserve">Il faut minimum 6 </w:t>
-                  </w:r>
-                  <w:proofErr w:type="spellStart"/>
-                  <w:r>
-                    <w:t>fenetres</w:t>
-                  </w:r>
-                  <w:proofErr w:type="spellEnd"/>
-                  <w:r>
-                    <w:t xml:space="preserve"> qui font la hauteur du mur</w:t>
+                </w:p>
+              </w:tc>
+              <w:tc>
+                <w:tcPr>
+                  <w:tcW w:w="0" w:type="auto"/>
+                </w:tcPr>
+                <w:p>
+                  <w:r>
+                    <w:t>Il faut minimum 6 fenetres qui font la hauteur du mur</w:t>
                   </w:r>
                 </w:p>
               </w:tc>
@@ -7662,23 +6928,7 @@
                 </w:tcPr>
                 <w:p>
                   <w:r>
-                    <w:t xml:space="preserve">Il faut un bureau </w:t>
-                  </w:r>
-                  <w:proofErr w:type="spellStart"/>
-                  <w:r>
-                    <w:t>isolee</w:t>
-                  </w:r>
-                  <w:proofErr w:type="spellEnd"/>
-                  <w:r>
-                    <w:t xml:space="preserve"> vers le qui face vers le reste de la classe et qui est </w:t>
-                  </w:r>
-                  <w:proofErr w:type="spellStart"/>
-                  <w:r>
-                    <w:t>devans</w:t>
-                  </w:r>
-                  <w:proofErr w:type="spellEnd"/>
-                  <w:r>
-                    <w:t xml:space="preserve"> le tableau pour le prof</w:t>
+                    <w:t>Il faut un bureau isolee vers le qui face vers le reste de la classe et qui est devans le tableau pour le prof</w:t>
                   </w:r>
                 </w:p>
               </w:tc>
@@ -7726,15 +6976,7 @@
     </w:p>
     <w:p>
       <w:r>
-        <w:t>(</w:t>
-      </w:r>
-      <w:proofErr w:type="gramStart"/>
-      <w:r>
-        <w:t>Auteur:</w:t>
-      </w:r>
-      <w:proofErr w:type="gramEnd"/>
-      <w:r>
-        <w:t xml:space="preserve"> Samuel Sallaku)</w:t>
+        <w:t>(Auteur: Samuel Sallaku)</w:t>
       </w:r>
     </w:p>
     <w:tbl>
@@ -7779,15 +7021,7 @@
               <w:jc w:val="center"/>
             </w:pPr>
             <w:r>
-              <w:t xml:space="preserve">Tests </w:t>
-            </w:r>
-            <w:proofErr w:type="gramStart"/>
-            <w:r>
-              <w:t>d'acceptance:</w:t>
-            </w:r>
-            <w:proofErr w:type="gramEnd"/>
-            <w:r>
-              <w:t xml:space="preserve"> </w:t>
+              <w:t xml:space="preserve">Tests d'acceptance: </w:t>
             </w:r>
           </w:p>
           <w:tbl>
@@ -7810,6 +7044,7 @@
                 </w:tcPr>
                 <w:p>
                   <w:r>
+                    <w:lastRenderedPageBreak/>
                     <w:t>Murs</w:t>
                   </w:r>
                 </w:p>
@@ -7863,13 +7098,8 @@
                   <w:tcW w:w="0" w:type="auto"/>
                 </w:tcPr>
                 <w:p>
-                  <w:proofErr w:type="gramStart"/>
-                  <w:r>
-                    <w:t>La salles</w:t>
-                  </w:r>
-                  <w:proofErr w:type="gramEnd"/>
-                  <w:r>
-                    <w:t xml:space="preserve"> de toilettes est en d14</w:t>
+                  <w:r>
+                    <w:t>La salles de toilettes est en d14</w:t>
                   </w:r>
                 </w:p>
               </w:tc>
@@ -7880,11 +7110,9 @@
                   <w:tcW w:w="0" w:type="auto"/>
                 </w:tcPr>
                 <w:p>
-                  <w:proofErr w:type="spellStart"/>
                   <w:r>
                     <w:t>Fenetres</w:t>
                   </w:r>
-                  <w:proofErr w:type="spellEnd"/>
                 </w:p>
               </w:tc>
               <w:tc>
@@ -7915,23 +7143,7 @@
                 </w:tcPr>
                 <w:p>
                   <w:r>
-                    <w:t xml:space="preserve">Il y a du </w:t>
-                  </w:r>
-                  <w:proofErr w:type="spellStart"/>
-                  <w:r>
-                    <w:t>carlage</w:t>
-                  </w:r>
-                  <w:proofErr w:type="spellEnd"/>
-                  <w:r>
-                    <w:t xml:space="preserve"> par terre avec une texture de </w:t>
-                  </w:r>
-                  <w:proofErr w:type="spellStart"/>
-                  <w:r>
-                    <w:t>plâques</w:t>
-                  </w:r>
-                  <w:proofErr w:type="spellEnd"/>
-                  <w:r>
-                    <w:t xml:space="preserve"> en gris</w:t>
+                    <w:t>Il y a du carlage par terre avec une texture de plâques en gris</w:t>
                   </w:r>
                 </w:p>
               </w:tc>
@@ -7953,23 +7165,7 @@
                 </w:tcPr>
                 <w:p>
                   <w:r>
-                    <w:t xml:space="preserve">Il y a deux lavabos de 1m30 avec un </w:t>
-                  </w:r>
-                  <w:proofErr w:type="spellStart"/>
-                  <w:r>
-                    <w:t>mirroir</w:t>
-                  </w:r>
-                  <w:proofErr w:type="spellEnd"/>
-                  <w:r>
-                    <w:t xml:space="preserve"> chacun, le </w:t>
-                  </w:r>
-                  <w:proofErr w:type="spellStart"/>
-                  <w:r>
-                    <w:t>mirroir</w:t>
-                  </w:r>
-                  <w:proofErr w:type="spellEnd"/>
-                  <w:r>
-                    <w:t xml:space="preserve"> fait 20x20 cm</w:t>
+                    <w:t>Il y a deux lavabos de 1m30 avec un mirroir chacun, le mirroir fait 20x20 cm</w:t>
                   </w:r>
                 </w:p>
               </w:tc>
@@ -7991,15 +7187,7 @@
                 </w:tcPr>
                 <w:p>
                   <w:r>
-                    <w:t>Il y a une poubelle à droite de la porte d'</w:t>
-                  </w:r>
-                  <w:proofErr w:type="spellStart"/>
-                  <w:r>
-                    <w:t>entré</w:t>
-                  </w:r>
-                  <w:proofErr w:type="spellEnd"/>
-                  <w:r>
-                    <w:t>, dans le coin</w:t>
+                    <w:t>Il y a une poubelle à droite de la porte d'entré, dans le coin</w:t>
                   </w:r>
                 </w:p>
               </w:tc>
@@ -8011,30 +7199,17 @@
                 </w:tcPr>
                 <w:p>
                   <w:r>
-                    <w:t xml:space="preserve">Savon + </w:t>
-                  </w:r>
-                  <w:proofErr w:type="spellStart"/>
-                  <w:r>
-                    <w:t>secheur</w:t>
-                  </w:r>
-                  <w:proofErr w:type="spellEnd"/>
-                </w:p>
-              </w:tc>
-              <w:tc>
-                <w:tcPr>
-                  <w:tcW w:w="0" w:type="auto"/>
-                </w:tcPr>
-                <w:p>
-                  <w:r>
-                    <w:t xml:space="preserve">Il y a des distributeurs de savon et un appareil à </w:t>
-                  </w:r>
-                  <w:proofErr w:type="spellStart"/>
-                  <w:r>
-                    <w:t>secher</w:t>
-                  </w:r>
-                  <w:proofErr w:type="spellEnd"/>
-                  <w:r>
-                    <w:t xml:space="preserve"> sur le même mur que le lavabo à 20cm du lavabo</w:t>
+                    <w:t>Savon + secheur</w:t>
+                  </w:r>
+                </w:p>
+              </w:tc>
+              <w:tc>
+                <w:tcPr>
+                  <w:tcW w:w="0" w:type="auto"/>
+                </w:tcPr>
+                <w:p>
+                  <w:r>
+                    <w:t>Il y a des distributeurs de savon et un appareil à secher sur le même mur que le lavabo à 20cm du lavabo</w:t>
                   </w:r>
                 </w:p>
               </w:tc>
@@ -8413,19 +7588,7 @@
         <w:rPr>
           <w:rStyle w:val="ui-provider"/>
         </w:rPr>
-        <w:t xml:space="preserve">Dans ce sprint, on a presque tout fini, </w:t>
-      </w:r>
-      <w:r>
-        <w:rPr>
-          <w:rStyle w:val="ui-provider"/>
-        </w:rPr>
-        <w:t>juste</w:t>
-      </w:r>
-      <w:r>
-        <w:rPr>
-          <w:rStyle w:val="ui-provider"/>
-        </w:rPr>
-        <w:t xml:space="preserve"> un qui manque, étant les machines de cardio dans la salle de sport. Il n'y avait pas assez de place, et on pense que c'est parce qu'on n'a pas bien fait les tests SMAAAR pour chaque test d'acceptance. On trouve qu'on a bien travaillé, le travail qu'on a planifié c'est bien passé et tout a été fait comme mandaté. En revanche, je pense que la manière dont on remplit notre journal de travail pourrait s'améliorer</w:t>
+        <w:t>Dans ce sprint, on a presque tout fini, juste un qui manque, étant les machines de cardio dans la salle de sport. Il n'y avait pas assez de place, et on pense que c'est parce qu'on n'a pas bien fait les tests SMAAAR pour chaque test d'acceptance. On trouve qu'on a bien travaillé, le travail qu'on a planifié c'est bien passé et tout a été fait comme mandaté. En revanche, je pense que la manière dont on remplit notre journal de travail pourrait s'améliorer</w:t>
       </w:r>
     </w:p>
     <w:p>
@@ -8469,15 +7632,7 @@
         <w:pStyle w:val="Informations"/>
       </w:pPr>
       <w:r>
-        <w:t>Ne pas mettre le journal de travail lui-même ici ! (</w:t>
-      </w:r>
-      <w:proofErr w:type="gramStart"/>
-      <w:r>
-        <w:t>mais</w:t>
-      </w:r>
-      <w:proofErr w:type="gramEnd"/>
-      <w:r>
-        <w:t xml:space="preserve"> on peut mettre une référence sur un fichier externe).</w:t>
+        <w:t>Ne pas mettre le journal de travail lui-même ici ! (mais on peut mettre une référence sur un fichier externe).</w:t>
       </w:r>
     </w:p>
     <w:p>
@@ -8488,6 +7643,7 @@
       <w:bookmarkStart w:id="30" w:name="_Toc165969650"/>
       <w:bookmarkStart w:id="31" w:name="_Toc164007811"/>
       <w:r>
+        <w:lastRenderedPageBreak/>
         <w:t>Tests</w:t>
       </w:r>
       <w:bookmarkEnd w:id="29"/>
@@ -8564,14 +7720,12 @@
       <w:r>
         <w:t xml:space="preserve">n'ont pas pu être </w:t>
       </w:r>
-      <w:proofErr w:type="gramStart"/>
       <w:r>
         <w:t>effectués </w:t>
       </w:r>
       <w:r>
         <w:t>.</w:t>
       </w:r>
-      <w:proofErr w:type="gramEnd"/>
     </w:p>
     <w:p>
       <w:pPr>
@@ -8639,7 +7793,6 @@
         </w:numPr>
       </w:pPr>
       <w:r>
-        <w:lastRenderedPageBreak/>
         <w:t>Piste de résolution</w:t>
       </w:r>
     </w:p>
@@ -8753,16 +7906,11 @@
         <w:pStyle w:val="Informations"/>
       </w:pPr>
       <w:r>
-        <w:t xml:space="preserve">Si c’était à </w:t>
-      </w:r>
-      <w:proofErr w:type="gramStart"/>
-      <w:r>
-        <w:t>refaire</w:t>
+        <w:t>Si c’était à refaire</w:t>
       </w:r>
       <w:r>
         <w:t>:</w:t>
       </w:r>
-      <w:proofErr w:type="gramEnd"/>
     </w:p>
     <w:p>
       <w:pPr>
@@ -8821,13 +7969,8 @@
       <w:pPr>
         <w:pStyle w:val="Informations"/>
       </w:pPr>
-      <w:proofErr w:type="gramStart"/>
-      <w:r>
-        <w:t>Suite à</w:t>
-      </w:r>
-      <w:proofErr w:type="gramEnd"/>
-      <w:r>
-        <w:t xml:space="preserve"> donner, améliorations souhaitables, …</w:t>
+      <w:r>
+        <w:t>Suite à donner, améliorations souhaitables, …</w:t>
       </w:r>
     </w:p>
     <w:p>
@@ -8852,13 +7995,8 @@
       <w:pPr>
         <w:pStyle w:val="Informations"/>
       </w:pPr>
-      <w:proofErr w:type="gramStart"/>
-      <w:r>
-        <w:t>Listing</w:t>
-      </w:r>
-      <w:proofErr w:type="gramEnd"/>
-      <w:r>
-        <w:t xml:space="preserve"> du code source (partiel ou, plus rarement complet)</w:t>
+      <w:r>
+        <w:t>Listing du code source (partiel ou, plus rarement complet)</w:t>
       </w:r>
     </w:p>
     <w:p>
@@ -9357,21 +8495,12 @@
               <w:szCs w:val="16"/>
             </w:rPr>
           </w:pPr>
-          <w:proofErr w:type="gramStart"/>
           <w:r>
             <w:rPr>
               <w:rFonts w:cs="Arial"/>
               <w:szCs w:val="16"/>
             </w:rPr>
-            <w:t>Version:</w:t>
-          </w:r>
-          <w:proofErr w:type="gramEnd"/>
-          <w:r>
-            <w:rPr>
-              <w:rFonts w:cs="Arial"/>
-              <w:szCs w:val="16"/>
-            </w:rPr>
-            <w:t xml:space="preserve"> </w:t>
+            <w:t xml:space="preserve">Version: </w:t>
           </w:r>
           <w:fldSimple w:instr=" REVNUM   \* MERGEFORMAT ">
             <w:r>
@@ -9417,7 +8546,7 @@
               <w:noProof/>
               <w:szCs w:val="16"/>
             </w:rPr>
-            <w:t>30.04.2024 16:24</w:t>
+            <w:t>30.04.2024 16:25</w:t>
           </w:r>
           <w:r>
             <w:rPr>
@@ -9665,12 +8794,125 @@
         <v:path o:extrusionok="f" gradientshapeok="t" o:connecttype="rect"/>
         <o:lock v:ext="edit" aspectratio="t"/>
       </v:shapetype>
-      <v:shape id="_x0000_i1068" type="#_x0000_t75" style="width:12pt;height:12pt" o:bullet="t">
+      <v:shape id="_x0000_i1048" type="#_x0000_t75" style="width:12pt;height:12pt" o:bullet="t">
         <v:imagedata r:id="rId1" o:title="BD10263_"/>
       </v:shape>
     </w:pict>
   </w:numPicBullet>
   <w:abstractNum w:abstractNumId="0" w15:restartNumberingAfterBreak="0">
+    <w:nsid w:val="000E4E25"/>
+    <w:multiLevelType w:val="hybridMultilevel"/>
+    <w:tmpl w:val="4D566B98"/>
+    <w:lvl w:ilvl="0" w:tplc="100C0001">
+      <w:start w:val="1"/>
+      <w:numFmt w:val="bullet"/>
+      <w:lvlText w:val=""/>
+      <w:lvlJc w:val="left"/>
+      <w:pPr>
+        <w:ind w:left="2138" w:hanging="360"/>
+      </w:pPr>
+      <w:rPr>
+        <w:rFonts w:ascii="Symbol" w:hAnsi="Symbol" w:hint="default"/>
+      </w:rPr>
+    </w:lvl>
+    <w:lvl w:ilvl="1" w:tplc="100C0003" w:tentative="1">
+      <w:start w:val="1"/>
+      <w:numFmt w:val="bullet"/>
+      <w:lvlText w:val="o"/>
+      <w:lvlJc w:val="left"/>
+      <w:pPr>
+        <w:ind w:left="2858" w:hanging="360"/>
+      </w:pPr>
+      <w:rPr>
+        <w:rFonts w:ascii="Courier New" w:hAnsi="Courier New" w:cs="Courier New" w:hint="default"/>
+      </w:rPr>
+    </w:lvl>
+    <w:lvl w:ilvl="2" w:tplc="100C0005" w:tentative="1">
+      <w:start w:val="1"/>
+      <w:numFmt w:val="bullet"/>
+      <w:lvlText w:val=""/>
+      <w:lvlJc w:val="left"/>
+      <w:pPr>
+        <w:ind w:left="3578" w:hanging="360"/>
+      </w:pPr>
+      <w:rPr>
+        <w:rFonts w:ascii="Wingdings" w:hAnsi="Wingdings" w:hint="default"/>
+      </w:rPr>
+    </w:lvl>
+    <w:lvl w:ilvl="3" w:tplc="100C0001" w:tentative="1">
+      <w:start w:val="1"/>
+      <w:numFmt w:val="bullet"/>
+      <w:lvlText w:val=""/>
+      <w:lvlJc w:val="left"/>
+      <w:pPr>
+        <w:ind w:left="4298" w:hanging="360"/>
+      </w:pPr>
+      <w:rPr>
+        <w:rFonts w:ascii="Symbol" w:hAnsi="Symbol" w:hint="default"/>
+      </w:rPr>
+    </w:lvl>
+    <w:lvl w:ilvl="4" w:tplc="100C0003" w:tentative="1">
+      <w:start w:val="1"/>
+      <w:numFmt w:val="bullet"/>
+      <w:lvlText w:val="o"/>
+      <w:lvlJc w:val="left"/>
+      <w:pPr>
+        <w:ind w:left="5018" w:hanging="360"/>
+      </w:pPr>
+      <w:rPr>
+        <w:rFonts w:ascii="Courier New" w:hAnsi="Courier New" w:cs="Courier New" w:hint="default"/>
+      </w:rPr>
+    </w:lvl>
+    <w:lvl w:ilvl="5" w:tplc="100C0005" w:tentative="1">
+      <w:start w:val="1"/>
+      <w:numFmt w:val="bullet"/>
+      <w:lvlText w:val=""/>
+      <w:lvlJc w:val="left"/>
+      <w:pPr>
+        <w:ind w:left="5738" w:hanging="360"/>
+      </w:pPr>
+      <w:rPr>
+        <w:rFonts w:ascii="Wingdings" w:hAnsi="Wingdings" w:hint="default"/>
+      </w:rPr>
+    </w:lvl>
+    <w:lvl w:ilvl="6" w:tplc="100C0001" w:tentative="1">
+      <w:start w:val="1"/>
+      <w:numFmt w:val="bullet"/>
+      <w:lvlText w:val=""/>
+      <w:lvlJc w:val="left"/>
+      <w:pPr>
+        <w:ind w:left="6458" w:hanging="360"/>
+      </w:pPr>
+      <w:rPr>
+        <w:rFonts w:ascii="Symbol" w:hAnsi="Symbol" w:hint="default"/>
+      </w:rPr>
+    </w:lvl>
+    <w:lvl w:ilvl="7" w:tplc="100C0003" w:tentative="1">
+      <w:start w:val="1"/>
+      <w:numFmt w:val="bullet"/>
+      <w:lvlText w:val="o"/>
+      <w:lvlJc w:val="left"/>
+      <w:pPr>
+        <w:ind w:left="7178" w:hanging="360"/>
+      </w:pPr>
+      <w:rPr>
+        <w:rFonts w:ascii="Courier New" w:hAnsi="Courier New" w:cs="Courier New" w:hint="default"/>
+      </w:rPr>
+    </w:lvl>
+    <w:lvl w:ilvl="8" w:tplc="100C0005" w:tentative="1">
+      <w:start w:val="1"/>
+      <w:numFmt w:val="bullet"/>
+      <w:lvlText w:val=""/>
+      <w:lvlJc w:val="left"/>
+      <w:pPr>
+        <w:ind w:left="7898" w:hanging="360"/>
+      </w:pPr>
+      <w:rPr>
+        <w:rFonts w:ascii="Wingdings" w:hAnsi="Wingdings" w:hint="default"/>
+      </w:rPr>
+    </w:lvl>
+  </w:abstractNum>
+  <w:abstractNum w:abstractNumId="1" w15:restartNumberingAfterBreak="0">
     <w:nsid w:val="02202AAE"/>
     <w:multiLevelType w:val="multilevel"/>
     <w:tmpl w:val="C2ACEA3A"/>
@@ -9815,7 +9057,7 @@
       </w:rPr>
     </w:lvl>
   </w:abstractNum>
-  <w:abstractNum w:abstractNumId="1" w15:restartNumberingAfterBreak="0">
+  <w:abstractNum w:abstractNumId="2" w15:restartNumberingAfterBreak="0">
     <w:nsid w:val="086D5EAB"/>
     <w:multiLevelType w:val="hybridMultilevel"/>
     <w:tmpl w:val="0CF44CFC"/>
@@ -9928,7 +9170,7 @@
       </w:rPr>
     </w:lvl>
   </w:abstractNum>
-  <w:abstractNum w:abstractNumId="2" w15:restartNumberingAfterBreak="0">
+  <w:abstractNum w:abstractNumId="3" w15:restartNumberingAfterBreak="0">
     <w:nsid w:val="0A7C7405"/>
     <w:multiLevelType w:val="singleLevel"/>
     <w:tmpl w:val="92869324"/>
@@ -9949,7 +9191,7 @@
       </w:rPr>
     </w:lvl>
   </w:abstractNum>
-  <w:abstractNum w:abstractNumId="3" w15:restartNumberingAfterBreak="0">
+  <w:abstractNum w:abstractNumId="4" w15:restartNumberingAfterBreak="0">
     <w:nsid w:val="0F9D3745"/>
     <w:multiLevelType w:val="hybridMultilevel"/>
     <w:tmpl w:val="1CA2F09C"/>
@@ -10062,7 +9304,7 @@
       </w:rPr>
     </w:lvl>
   </w:abstractNum>
-  <w:abstractNum w:abstractNumId="4" w15:restartNumberingAfterBreak="0">
+  <w:abstractNum w:abstractNumId="5" w15:restartNumberingAfterBreak="0">
     <w:nsid w:val="13AB381A"/>
     <w:multiLevelType w:val="hybridMultilevel"/>
     <w:tmpl w:val="B43857E8"/>
@@ -10205,7 +9447,7 @@
       </w:rPr>
     </w:lvl>
   </w:abstractNum>
-  <w:abstractNum w:abstractNumId="5" w15:restartNumberingAfterBreak="0">
+  <w:abstractNum w:abstractNumId="6" w15:restartNumberingAfterBreak="0">
     <w:nsid w:val="2A8F67FD"/>
     <w:multiLevelType w:val="multilevel"/>
     <w:tmpl w:val="08EA5668"/>
@@ -10348,7 +9590,7 @@
       </w:rPr>
     </w:lvl>
   </w:abstractNum>
-  <w:abstractNum w:abstractNumId="6" w15:restartNumberingAfterBreak="0">
+  <w:abstractNum w:abstractNumId="7" w15:restartNumberingAfterBreak="0">
     <w:nsid w:val="4AC47D34"/>
     <w:multiLevelType w:val="hybridMultilevel"/>
     <w:tmpl w:val="2F984ECE"/>
@@ -10461,7 +9703,7 @@
       </w:rPr>
     </w:lvl>
   </w:abstractNum>
-  <w:abstractNum w:abstractNumId="7" w15:restartNumberingAfterBreak="0">
+  <w:abstractNum w:abstractNumId="8" w15:restartNumberingAfterBreak="0">
     <w:nsid w:val="66801082"/>
     <w:multiLevelType w:val="hybridMultilevel"/>
     <w:tmpl w:val="6CE89B38"/>
@@ -10573,7 +9815,7 @@
       </w:rPr>
     </w:lvl>
   </w:abstractNum>
-  <w:abstractNum w:abstractNumId="8" w15:restartNumberingAfterBreak="0">
+  <w:abstractNum w:abstractNumId="9" w15:restartNumberingAfterBreak="0">
     <w:nsid w:val="75895656"/>
     <w:multiLevelType w:val="hybridMultilevel"/>
     <w:tmpl w:val="DD24298E"/>
@@ -10687,31 +9929,34 @@
     </w:lvl>
   </w:abstractNum>
   <w:num w:numId="1" w16cid:durableId="1092899511">
-    <w:abstractNumId w:val="0"/>
+    <w:abstractNumId w:val="1"/>
   </w:num>
   <w:num w:numId="2" w16cid:durableId="918175600">
+    <w:abstractNumId w:val="5"/>
+  </w:num>
+  <w:num w:numId="3" w16cid:durableId="722951399">
+    <w:abstractNumId w:val="3"/>
+  </w:num>
+  <w:num w:numId="4" w16cid:durableId="231742127">
+    <w:abstractNumId w:val="6"/>
+  </w:num>
+  <w:num w:numId="5" w16cid:durableId="571349081">
+    <w:abstractNumId w:val="7"/>
+  </w:num>
+  <w:num w:numId="6" w16cid:durableId="459957811">
+    <w:abstractNumId w:val="2"/>
+  </w:num>
+  <w:num w:numId="7" w16cid:durableId="23753091">
     <w:abstractNumId w:val="4"/>
   </w:num>
-  <w:num w:numId="3" w16cid:durableId="722951399">
-    <w:abstractNumId w:val="2"/>
+  <w:num w:numId="8" w16cid:durableId="629823383">
+    <w:abstractNumId w:val="9"/>
   </w:num>
-  <w:num w:numId="4" w16cid:durableId="231742127">
-    <w:abstractNumId w:val="5"/>
-  </w:num>
-  <w:num w:numId="5" w16cid:durableId="571349081">
-    <w:abstractNumId w:val="6"/>
-  </w:num>
-  <w:num w:numId="6" w16cid:durableId="459957811">
-    <w:abstractNumId w:val="1"/>
-  </w:num>
-  <w:num w:numId="7" w16cid:durableId="23753091">
-    <w:abstractNumId w:val="3"/>
-  </w:num>
-  <w:num w:numId="8" w16cid:durableId="629823383">
+  <w:num w:numId="9" w16cid:durableId="529805651">
     <w:abstractNumId w:val="8"/>
   </w:num>
-  <w:num w:numId="9" w16cid:durableId="529805651">
-    <w:abstractNumId w:val="7"/>
+  <w:num w:numId="10" w16cid:durableId="1565874395">
+    <w:abstractNumId w:val="0"/>
   </w:num>
   <w:numIdMacAtCleanup w:val="6"/>
 </w:numbering>
@@ -12115,6 +11360,14 @@
 </file>
 
 <file path=customXml/item1.xml><?xml version="1.0" encoding="utf-8"?>
+<p:properties xmlns:p="http://schemas.microsoft.com/office/2006/metadata/properties" xmlns:xsi="http://www.w3.org/2001/XMLSchema-instance" xmlns:pc="http://schemas.microsoft.com/office/infopath/2007/PartnerControls">
+  <documentManagement>
+    <_activity xmlns="1be71a9f-368a-4876-9c29-26a4f26a34a2" xsi:nil="true"/>
+  </documentManagement>
+</p:properties>
+</file>
+
+<file path=customXml/item2.xml><?xml version="1.0" encoding="utf-8"?>
 <ct:contentTypeSchema xmlns:ct="http://schemas.microsoft.com/office/2006/metadata/contentType" xmlns:ma="http://schemas.microsoft.com/office/2006/metadata/properties/metaAttributes" ct:_="" ma:_="" ma:contentTypeName="Document" ma:contentTypeID="0x010100556952629042AF4392ABFF79F1535A46" ma:contentTypeVersion="14" ma:contentTypeDescription="Crée un document." ma:contentTypeScope="" ma:versionID="33604a8a9086d68058580a1a43c74634">
   <xsd:schema xmlns:xsd="http://www.w3.org/2001/XMLSchema" xmlns:xs="http://www.w3.org/2001/XMLSchema" xmlns:p="http://schemas.microsoft.com/office/2006/metadata/properties" xmlns:ns3="1be71a9f-368a-4876-9c29-26a4f26a34a2" xmlns:ns4="521153c6-29d6-40b2-abdc-15687e3d4d82" targetNamespace="http://schemas.microsoft.com/office/2006/metadata/properties" ma:root="true" ma:fieldsID="82aee665aa617d1b89e16b1beb82896b" ns3:_="" ns4:_="">
     <xsd:import namespace="1be71a9f-368a-4876-9c29-26a4f26a34a2"/>
@@ -12341,19 +11594,7 @@
 </ct:contentTypeSchema>
 </file>
 
-<file path=customXml/item2.xml><?xml version="1.0" encoding="utf-8"?>
-<p:properties xmlns:p="http://schemas.microsoft.com/office/2006/metadata/properties" xmlns:xsi="http://www.w3.org/2001/XMLSchema-instance" xmlns:pc="http://schemas.microsoft.com/office/infopath/2007/PartnerControls">
-  <documentManagement>
-    <_activity xmlns="1be71a9f-368a-4876-9c29-26a4f26a34a2" xsi:nil="true"/>
-  </documentManagement>
-</p:properties>
-</file>
-
 <file path=customXml/item3.xml><?xml version="1.0" encoding="utf-8"?>
-<b:Sources xmlns:b="http://schemas.openxmlformats.org/officeDocument/2006/bibliography" xmlns="http://schemas.openxmlformats.org/officeDocument/2006/bibliography" SelectedStyle="\APA.XSL" StyleName="APA"/>
-</file>
-
-<file path=customXml/item4.xml><?xml version="1.0" encoding="utf-8"?>
 <?mso-contentType ?>
 <FormTemplates xmlns="http://schemas.microsoft.com/sharepoint/v3/contenttype/forms">
   <Display>DocumentLibraryForm</Display>
@@ -12362,7 +11603,21 @@
 </FormTemplates>
 </file>
 
+<file path=customXml/item4.xml><?xml version="1.0" encoding="utf-8"?>
+<b:Sources xmlns:b="http://schemas.openxmlformats.org/officeDocument/2006/bibliography" xmlns="http://schemas.openxmlformats.org/officeDocument/2006/bibliography" SelectedStyle="\APA.XSL" StyleName="APA"/>
+</file>
+
 <file path=customXml/itemProps1.xml><?xml version="1.0" encoding="utf-8"?>
+<ds:datastoreItem xmlns:ds="http://schemas.openxmlformats.org/officeDocument/2006/customXml" ds:itemID="{2319CDB8-A2CD-412D-8359-13E6B4DF1FF4}">
+  <ds:schemaRefs>
+    <ds:schemaRef ds:uri="http://schemas.microsoft.com/office/2006/metadata/properties"/>
+    <ds:schemaRef ds:uri="http://schemas.microsoft.com/office/infopath/2007/PartnerControls"/>
+    <ds:schemaRef ds:uri="1be71a9f-368a-4876-9c29-26a4f26a34a2"/>
+  </ds:schemaRefs>
+</ds:datastoreItem>
+</file>
+
+<file path=customXml/itemProps2.xml><?xml version="1.0" encoding="utf-8"?>
 <ds:datastoreItem xmlns:ds="http://schemas.openxmlformats.org/officeDocument/2006/customXml" ds:itemID="{5C753002-7960-494E-8631-841A812039B4}">
   <ds:schemaRefs>
     <ds:schemaRef ds:uri="http://schemas.microsoft.com/office/2006/metadata/contentType"/>
@@ -12381,28 +11636,18 @@
 </ds:datastoreItem>
 </file>
 
-<file path=customXml/itemProps2.xml><?xml version="1.0" encoding="utf-8"?>
-<ds:datastoreItem xmlns:ds="http://schemas.openxmlformats.org/officeDocument/2006/customXml" ds:itemID="{2319CDB8-A2CD-412D-8359-13E6B4DF1FF4}">
+<file path=customXml/itemProps3.xml><?xml version="1.0" encoding="utf-8"?>
+<ds:datastoreItem xmlns:ds="http://schemas.openxmlformats.org/officeDocument/2006/customXml" ds:itemID="{6C3F7A66-EDE3-46FD-83EB-3C265E5D2669}">
   <ds:schemaRefs>
-    <ds:schemaRef ds:uri="http://schemas.microsoft.com/office/2006/metadata/properties"/>
-    <ds:schemaRef ds:uri="http://schemas.microsoft.com/office/infopath/2007/PartnerControls"/>
-    <ds:schemaRef ds:uri="1be71a9f-368a-4876-9c29-26a4f26a34a2"/>
+    <ds:schemaRef ds:uri="http://schemas.microsoft.com/sharepoint/v3/contenttype/forms"/>
   </ds:schemaRefs>
 </ds:datastoreItem>
 </file>
 
-<file path=customXml/itemProps3.xml><?xml version="1.0" encoding="utf-8"?>
+<file path=customXml/itemProps4.xml><?xml version="1.0" encoding="utf-8"?>
 <ds:datastoreItem xmlns:ds="http://schemas.openxmlformats.org/officeDocument/2006/customXml" ds:itemID="{C8C35155-3E6A-4058-B6E4-303717845E3B}">
   <ds:schemaRefs>
     <ds:schemaRef ds:uri="http://schemas.openxmlformats.org/officeDocument/2006/bibliography"/>
   </ds:schemaRefs>
 </ds:datastoreItem>
-</file>
-
-<file path=customXml/itemProps4.xml><?xml version="1.0" encoding="utf-8"?>
-<ds:datastoreItem xmlns:ds="http://schemas.openxmlformats.org/officeDocument/2006/customXml" ds:itemID="{6C3F7A66-EDE3-46FD-83EB-3C265E5D2669}">
-  <ds:schemaRefs>
-    <ds:schemaRef ds:uri="http://schemas.microsoft.com/sharepoint/v3/contenttype/forms"/>
-  </ds:schemaRefs>
-</ds:datastoreItem>
 </file>
</xml_diff>